<commit_message>
DOC : avancer dossier
</commit_message>
<xml_diff>
--- a/Documentation/Doc_conception.docx
+++ b/Documentation/Doc_conception.docx
@@ -1,72 +1,67 @@
 
 <file path=word/document.xml><?xml version="1.0" encoding="utf-8"?>
-<w:document xmlns:wpc="http://schemas.microsoft.com/office/word/2010/wordprocessingCanvas" xmlns:mc="http://schemas.openxmlformats.org/markup-compatibility/2006" xmlns:o="urn:schemas-microsoft-com:office:office" xmlns:r="http://schemas.openxmlformats.org/officeDocument/2006/relationships" xmlns:m="http://schemas.openxmlformats.org/officeDocument/2006/math" xmlns:v="urn:schemas-microsoft-com:vml" xmlns:wp14="http://schemas.microsoft.com/office/word/2010/wordprocessingDrawing" xmlns:wp="http://schemas.openxmlformats.org/drawingml/2006/wordprocessingDrawing" xmlns:w10="urn:schemas-microsoft-com:office:word" xmlns:w="http://schemas.openxmlformats.org/wordprocessingml/2006/main" xmlns:w14="http://schemas.microsoft.com/office/word/2010/wordml" xmlns:w15="http://schemas.microsoft.com/office/word/2012/wordml" xmlns:wpg="http://schemas.microsoft.com/office/word/2010/wordprocessingGroup" xmlns:wpi="http://schemas.microsoft.com/office/word/2010/wordprocessingInk" xmlns:wne="http://schemas.microsoft.com/office/word/2006/wordml" xmlns:wps="http://schemas.microsoft.com/office/word/2010/wordprocessingShape" mc:Ignorable="w14 w15 wp14">
+<w:document xmlns:o="urn:schemas-microsoft-com:office:office" xmlns:r="http://schemas.openxmlformats.org/officeDocument/2006/relationships" xmlns:v="urn:schemas-microsoft-com:vml" xmlns:w="http://schemas.openxmlformats.org/wordprocessingml/2006/main" xmlns:w10="urn:schemas-microsoft-com:office:word" xmlns:wp="http://schemas.openxmlformats.org/drawingml/2006/wordprocessingDrawing" xmlns:wps="http://schemas.microsoft.com/office/word/2010/wordprocessingShape" xmlns:wpg="http://schemas.microsoft.com/office/word/2010/wordprocessingGroup" xmlns:mc="http://schemas.openxmlformats.org/markup-compatibility/2006" xmlns:wp14="http://schemas.microsoft.com/office/word/2010/wordprocessingDrawing" xmlns:w14="http://schemas.microsoft.com/office/word/2010/wordml" mc:Ignorable="w14 wp14">
   <w:body>
     <w:sdt>
       <w:sdtPr>
-        <w:rPr>
-          <w:sz w:val="2"/>
-        </w:rPr>
-        <w:id w:val="-1246499098"/>
         <w:docPartObj>
           <w:docPartGallery w:val="Cover Pages"/>
-          <w:docPartUnique/>
+          <w:docPartUnique w:val="true"/>
         </w:docPartObj>
+        <w:id w:val="591539266"/>
       </w:sdtPr>
-      <w:sdtEndPr>
-        <w:rPr>
-          <w:rFonts w:eastAsiaTheme="minorHAnsi"/>
-          <w:sz w:val="22"/>
-          <w:lang w:eastAsia="en-US"/>
-        </w:rPr>
-      </w:sdtEndPr>
       <w:sdtContent>
         <w:p>
           <w:pPr>
-            <w:pStyle w:val="Sansinterligne"/>
+            <w:pStyle w:val="NoSpacing"/>
             <w:rPr>
               <w:sz w:val="2"/>
             </w:rPr>
           </w:pPr>
+          <w:r>
+            <w:rPr>
+              <w:sz w:val="2"/>
+            </w:rPr>
+          </w:r>
         </w:p>
         <w:p>
+          <w:pPr>
+            <w:pStyle w:val="Normal"/>
+            <w:rPr/>
+          </w:pPr>
           <w:r>
-            <w:rPr>
-              <w:noProof/>
-            </w:rPr>
+            <w:rPr/>
             <mc:AlternateContent>
               <mc:Choice Requires="wps">
                 <w:drawing>
-                  <wp:anchor distT="0" distB="0" distL="114300" distR="114300" simplePos="0" relativeHeight="251661312" behindDoc="0" locked="0" layoutInCell="1" allowOverlap="1">
+                  <wp:anchor behindDoc="0" distT="0" distB="0" distL="114300" distR="114300" simplePos="0" locked="0" layoutInCell="1" allowOverlap="1" relativeHeight="2">
                     <wp:simplePos x="0" y="0"/>
                     <wp:positionH relativeFrom="page">
                       <wp:align>center</wp:align>
                     </wp:positionH>
                     <wp:positionV relativeFrom="margin">
-                      <wp:align>top</wp:align>
+                      <wp:align>bottom</wp:align>
                     </wp:positionV>
-                    <wp:extent cx="5943600" cy="914400"/>
-                    <wp:effectExtent l="0" t="0" r="0" b="3810"/>
+                    <wp:extent cx="5962650" cy="531495"/>
+                    <wp:effectExtent l="0" t="0" r="0" b="2540"/>
                     <wp:wrapNone/>
-                    <wp:docPr id="62" name="Zone de texte 62"/>
-                    <wp:cNvGraphicFramePr/>
+                    <wp:docPr id="1" name="Zone de texte 69"/>
                     <a:graphic xmlns:a="http://schemas.openxmlformats.org/drawingml/2006/main">
                       <a:graphicData uri="http://schemas.microsoft.com/office/word/2010/wordprocessingShape">
                         <wps:wsp>
-                          <wps:cNvSpPr txBox="1"/>
+                          <wps:cNvSpPr/>
                           <wps:spPr>
                             <a:xfrm>
                               <a:off x="0" y="0"/>
-                              <a:ext cx="5943600" cy="914400"/>
+                              <a:ext cx="5961960" cy="531000"/>
                             </a:xfrm>
                             <a:prstGeom prst="rect">
                               <a:avLst/>
                             </a:prstGeom>
                             <a:noFill/>
-                            <a:ln w="6350">
+                            <a:ln w="6480">
                               <a:noFill/>
                             </a:ln>
-                            <a:effectLst/>
                           </wps:spPr>
                           <wps:style>
                             <a:lnRef idx="0">
@@ -78,62 +73,14 @@
                             <a:effectRef idx="0">
                               <a:schemeClr val="accent1"/>
                             </a:effectRef>
-                            <a:fontRef idx="minor">
-                              <a:schemeClr val="dk1"/>
-                            </a:fontRef>
+                            <a:fontRef idx="minor"/>
                           </wps:style>
                           <wps:txbx>
                             <w:txbxContent>
-                              <w:sdt>
-                                <w:sdtPr>
-                                  <w:rPr>
-                                    <w:rFonts w:asciiTheme="majorHAnsi" w:eastAsiaTheme="majorEastAsia" w:hAnsiTheme="majorHAnsi" w:cstheme="majorBidi"/>
-                                    <w:caps/>
-                                    <w:color w:val="8496B0" w:themeColor="text2" w:themeTint="99"/>
-                                    <w:sz w:val="64"/>
-                                    <w:szCs w:val="64"/>
-                                  </w:rPr>
-                                  <w:alias w:val="Titre"/>
-                                  <w:tag w:val=""/>
-                                  <w:id w:val="797192764"/>
-                                  <w:dataBinding w:prefixMappings="xmlns:ns0='http://purl.org/dc/elements/1.1/' xmlns:ns1='http://schemas.openxmlformats.org/package/2006/metadata/core-properties' " w:xpath="/ns1:coreProperties[1]/ns0:title[1]" w:storeItemID="{6C3C8BC8-F283-45AE-878A-BAB7291924A1}"/>
-                                  <w:text/>
-                                </w:sdtPr>
-                                <w:sdtEndPr>
-                                  <w:rPr>
-                                    <w:sz w:val="68"/>
-                                    <w:szCs w:val="68"/>
-                                  </w:rPr>
-                                </w:sdtEndPr>
-                                <w:sdtContent>
-                                  <w:p>
-                                    <w:pPr>
-                                      <w:pStyle w:val="Sansinterligne"/>
-                                      <w:rPr>
-                                        <w:rFonts w:asciiTheme="majorHAnsi" w:eastAsiaTheme="majorEastAsia" w:hAnsiTheme="majorHAnsi" w:cstheme="majorBidi"/>
-                                        <w:caps/>
-                                        <w:color w:val="8496B0" w:themeColor="text2" w:themeTint="99"/>
-                                        <w:sz w:val="68"/>
-                                        <w:szCs w:val="68"/>
-                                      </w:rPr>
-                                    </w:pPr>
-                                    <w:r>
-                                      <w:rPr>
-                                        <w:rFonts w:asciiTheme="majorHAnsi" w:eastAsiaTheme="majorEastAsia" w:hAnsiTheme="majorHAnsi" w:cstheme="majorBidi"/>
-                                        <w:caps/>
-                                        <w:color w:val="8496B0" w:themeColor="text2" w:themeTint="99"/>
-                                        <w:sz w:val="64"/>
-                                        <w:szCs w:val="64"/>
-                                      </w:rPr>
-                                      <w:t>Dossier de conception / organisation de projet</w:t>
-                                    </w:r>
-                                  </w:p>
-                                </w:sdtContent>
-                              </w:sdt>
                               <w:p>
                                 <w:pPr>
-                                  <w:pStyle w:val="Sansinterligne"/>
-                                  <w:spacing w:before="120"/>
+                                  <w:pStyle w:val="NoSpacing"/>
+                                  <w:jc w:val="right"/>
                                   <w:rPr>
                                     <w:color w:val="5B9BD5" w:themeColor="accent1"/>
                                     <w:sz w:val="36"/>
@@ -142,16 +89,7 @@
                                 </w:pPr>
                                 <w:sdt>
                                   <w:sdtPr>
-                                    <w:rPr>
-                                      <w:color w:val="5B9BD5" w:themeColor="accent1"/>
-                                      <w:sz w:val="36"/>
-                                      <w:szCs w:val="36"/>
-                                    </w:rPr>
-                                    <w:alias w:val="Sous-titre"/>
-                                    <w:tag w:val=""/>
-                                    <w:id w:val="2021743002"/>
-                                    <w:dataBinding w:prefixMappings="xmlns:ns0='http://purl.org/dc/elements/1.1/' xmlns:ns1='http://schemas.openxmlformats.org/package/2006/metadata/core-properties' " w:xpath="/ns1:coreProperties[1]/ns0:subject[1]" w:storeItemID="{6C3C8BC8-F283-45AE-878A-BAB7291924A1}"/>
-                                    <w:text/>
+                                    <w:alias w:val="École"/>
                                   </w:sdtPr>
                                   <w:sdtContent>
                                     <w:r>
@@ -160,91 +98,53 @@
                                         <w:sz w:val="36"/>
                                         <w:szCs w:val="36"/>
                                       </w:rPr>
-                                      <w:t>Projet Parking</w:t>
+                                      <w:t>Université Toulouse 2 – Jean Jaurès</w:t>
                                     </w:r>
                                   </w:sdtContent>
                                 </w:sdt>
+                              </w:p>
+                              <w:p>
+                                <w:pPr>
+                                  <w:pStyle w:val="NoSpacing"/>
+                                  <w:jc w:val="right"/>
+                                  <w:rPr/>
+                                </w:pPr>
                                 <w:r>
-                                  <w:t xml:space="preserve"> </w:t>
+                                  <w:rPr>
+                                    <w:color w:val="5B9BD5" w:themeColor="accent1"/>
+                                    <w:sz w:val="36"/>
+                                    <w:szCs w:val="36"/>
+                                  </w:rPr>
+                                  <w:t>Yoann GATHIGNOL, Clarisse LOU, Arnaud SIBADE</w:t>
                                 </w:r>
                               </w:p>
-                              <w:p/>
                             </w:txbxContent>
                           </wps:txbx>
-                          <wps:bodyPr rot="0" spcFirstLastPara="0" vertOverflow="overflow" horzOverflow="overflow" vert="horz" wrap="square" lIns="91440" tIns="45720" rIns="91440" bIns="45720" numCol="1" spcCol="0" rtlCol="0" fromWordArt="0" anchor="t" anchorCtr="0" forceAA="0" compatLnSpc="1">
-                            <a:prstTxWarp prst="textNoShape">
-                              <a:avLst/>
-                            </a:prstTxWarp>
+                          <wps:bodyPr lIns="0" rIns="0" tIns="0" bIns="0" anchor="b">
+                            <a:prstTxWarp prst="textNoShape"/>
                             <a:spAutoFit/>
                           </wps:bodyPr>
                         </wps:wsp>
                       </a:graphicData>
                     </a:graphic>
                     <wp14:sizeRelH relativeFrom="page">
-                      <wp14:pctWidth>76500</wp14:pctWidth>
+                      <wp14:pctWidth>77000</wp14:pctWidth>
                     </wp14:sizeRelH>
                   </wp:anchor>
                 </w:drawing>
               </mc:Choice>
               <mc:Fallback>
                 <w:pict>
-                  <v:shapetype id="_x0000_t202" coordsize="21600,21600" o:spt="202" path="m,l,21600r21600,l21600,xe">
-                    <v:stroke joinstyle="miter"/>
-                    <v:path gradientshapeok="t" o:connecttype="rect"/>
-                  </v:shapetype>
-                  <v:shape id="Zone de texte 62" o:spid="_x0000_s1026" type="#_x0000_t202" style="position:absolute;margin-left:0;margin-top:0;width:468pt;height:1in;z-index:251661312;visibility:visible;mso-wrap-style:square;mso-width-percent:765;mso-wrap-distance-left:9pt;mso-wrap-distance-top:0;mso-wrap-distance-right:9pt;mso-wrap-distance-bottom:0;mso-position-horizontal:center;mso-position-horizontal-relative:page;mso-position-vertical:top;mso-position-vertical-relative:margin;mso-width-percent:765;mso-width-relative:page;v-text-anchor:top" o:gfxdata="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" filled="f" stroked="f" strokeweight=".5pt">
-                    <v:textbox style="mso-fit-shape-to-text:t">
+                  <v:rect id="shape_0" ID="Zone de texte 69" stroked="f" style="position:absolute;margin-left:62.9pt;margin-top:658.15pt;width:469.4pt;height:41.75pt;mso-position-horizontal:center;mso-position-horizontal-relative:page;mso-position-vertical:bottom;mso-position-vertical-relative:margin">
+                    <w10:wrap type="square"/>
+                    <v:fill o:detectmouseclick="t" on="false"/>
+                    <v:stroke color="#3465a4" weight="6480" joinstyle="round" endcap="flat"/>
+                    <v:textbox>
                       <w:txbxContent>
-                        <w:sdt>
-                          <w:sdtPr>
-                            <w:rPr>
-                              <w:rFonts w:asciiTheme="majorHAnsi" w:eastAsiaTheme="majorEastAsia" w:hAnsiTheme="majorHAnsi" w:cstheme="majorBidi"/>
-                              <w:caps/>
-                              <w:color w:val="8496B0" w:themeColor="text2" w:themeTint="99"/>
-                              <w:sz w:val="64"/>
-                              <w:szCs w:val="64"/>
-                            </w:rPr>
-                            <w:alias w:val="Titre"/>
-                            <w:tag w:val=""/>
-                            <w:id w:val="797192764"/>
-                            <w:dataBinding w:prefixMappings="xmlns:ns0='http://purl.org/dc/elements/1.1/' xmlns:ns1='http://schemas.openxmlformats.org/package/2006/metadata/core-properties' " w:xpath="/ns1:coreProperties[1]/ns0:title[1]" w:storeItemID="{6C3C8BC8-F283-45AE-878A-BAB7291924A1}"/>
-                            <w:text/>
-                          </w:sdtPr>
-                          <w:sdtEndPr>
-                            <w:rPr>
-                              <w:sz w:val="68"/>
-                              <w:szCs w:val="68"/>
-                            </w:rPr>
-                          </w:sdtEndPr>
-                          <w:sdtContent>
-                            <w:p>
-                              <w:pPr>
-                                <w:pStyle w:val="Sansinterligne"/>
-                                <w:rPr>
-                                  <w:rFonts w:asciiTheme="majorHAnsi" w:eastAsiaTheme="majorEastAsia" w:hAnsiTheme="majorHAnsi" w:cstheme="majorBidi"/>
-                                  <w:caps/>
-                                  <w:color w:val="8496B0" w:themeColor="text2" w:themeTint="99"/>
-                                  <w:sz w:val="68"/>
-                                  <w:szCs w:val="68"/>
-                                </w:rPr>
-                              </w:pPr>
-                              <w:r>
-                                <w:rPr>
-                                  <w:rFonts w:asciiTheme="majorHAnsi" w:eastAsiaTheme="majorEastAsia" w:hAnsiTheme="majorHAnsi" w:cstheme="majorBidi"/>
-                                  <w:caps/>
-                                  <w:color w:val="8496B0" w:themeColor="text2" w:themeTint="99"/>
-                                  <w:sz w:val="64"/>
-                                  <w:szCs w:val="64"/>
-                                </w:rPr>
-                                <w:t>Dossier de conception / organisation de projet</w:t>
-                              </w:r>
-                            </w:p>
-                          </w:sdtContent>
-                        </w:sdt>
                         <w:p>
                           <w:pPr>
-                            <w:pStyle w:val="Sansinterligne"/>
-                            <w:spacing w:before="120"/>
+                            <w:pStyle w:val="NoSpacing"/>
+                            <w:jc w:val="right"/>
                             <w:rPr>
                               <w:color w:val="5B9BD5" w:themeColor="accent1"/>
                               <w:sz w:val="36"/>
@@ -253,16 +153,9 @@
                           </w:pPr>
                           <w:sdt>
                             <w:sdtPr>
-                              <w:rPr>
-                                <w:color w:val="5B9BD5" w:themeColor="accent1"/>
-                                <w:sz w:val="36"/>
-                                <w:szCs w:val="36"/>
-                              </w:rPr>
-                              <w:alias w:val="Sous-titre"/>
-                              <w:tag w:val=""/>
-                              <w:id w:val="2021743002"/>
-                              <w:dataBinding w:prefixMappings="xmlns:ns0='http://purl.org/dc/elements/1.1/' xmlns:ns1='http://schemas.openxmlformats.org/package/2006/metadata/core-properties' " w:xpath="/ns1:coreProperties[1]/ns0:subject[1]" w:storeItemID="{6C3C8BC8-F283-45AE-878A-BAB7291924A1}"/>
                               <w:text/>
+                              <w:dataBinding w:prefixMappings="xmlns:ns0='http://schemas.openxmlformats.org/officeDocument/2006/extended-properties' " w:xpath="/ns0:Properties[1]/ns0:Company[1]" w:storeItemID="{6668398D-A668-4E3E-A5EB-62B293D839F1}"/>
+                              <w:alias w:val="École"/>
                             </w:sdtPr>
                             <w:sdtContent>
                               <w:r>
@@ -271,129 +164,69 @@
                                   <w:sz w:val="36"/>
                                   <w:szCs w:val="36"/>
                                 </w:rPr>
-                                <w:t>Projet Parking</w:t>
+                                <w:t>Université Toulouse 2 – Jean Jaurès</w:t>
                               </w:r>
                             </w:sdtContent>
                           </w:sdt>
+                        </w:p>
+                        <w:p>
+                          <w:pPr>
+                            <w:pStyle w:val="NoSpacing"/>
+                            <w:jc w:val="right"/>
+                            <w:rPr/>
+                          </w:pPr>
                           <w:r>
-                            <w:t xml:space="preserve"> </w:t>
+                            <w:rPr>
+                              <w:color w:val="5B9BD5" w:themeColor="accent1"/>
+                              <w:sz w:val="36"/>
+                              <w:szCs w:val="36"/>
+                            </w:rPr>
+                            <w:t>Yoann GATHIGNOL, Clarisse LOU, Arnaud SIBADE</w:t>
                           </w:r>
                         </w:p>
-                        <w:p/>
                       </w:txbxContent>
                     </v:textbox>
-                    <w10:wrap anchorx="page" anchory="margin"/>
-                  </v:shape>
+                  </v:rect>
                 </w:pict>
               </mc:Fallback>
             </mc:AlternateContent>
-          </w:r>
-          <w:r>
-            <w:rPr>
-              <w:noProof/>
-              <w:color w:val="5B9BD5" w:themeColor="accent1"/>
-              <w:sz w:val="36"/>
-              <w:szCs w:val="36"/>
-            </w:rPr>
             <mc:AlternateContent>
               <mc:Choice Requires="wpg">
                 <w:drawing>
-                  <wp:anchor distT="0" distB="0" distL="114300" distR="114300" simplePos="0" relativeHeight="251660288" behindDoc="1" locked="0" layoutInCell="1" allowOverlap="1">
+                  <wp:anchor behindDoc="1" distT="0" distB="0" distL="114300" distR="114300" simplePos="0" locked="0" layoutInCell="1" allowOverlap="1" relativeHeight="3">
                     <wp:simplePos x="0" y="0"/>
-                    <mc:AlternateContent>
-                      <mc:Choice Requires="wp14">
-                        <wp:positionH relativeFrom="page">
-                          <wp14:pctPosHOffset>22000</wp14:pctPosHOffset>
-                        </wp:positionH>
-                      </mc:Choice>
-                      <mc:Fallback>
-                        <wp:positionH relativeFrom="page">
-                          <wp:posOffset>1663065</wp:posOffset>
-                        </wp:positionH>
-                      </mc:Fallback>
-                    </mc:AlternateContent>
-                    <mc:AlternateContent>
-                      <mc:Choice Requires="wp14">
-                        <wp:positionV relativeFrom="page">
-                          <wp14:pctPosVOffset>30000</wp14:pctPosVOffset>
-                        </wp:positionV>
-                      </mc:Choice>
-                      <mc:Fallback>
-                        <wp:positionV relativeFrom="page">
-                          <wp:posOffset>3207385</wp:posOffset>
-                        </wp:positionV>
-                      </mc:Fallback>
-                    </mc:AlternateContent>
-                    <wp:extent cx="5494369" cy="5696712"/>
+                    <wp:positionH relativeFrom="page">
+                      <wp:posOffset>1663065</wp:posOffset>
+                    </wp:positionH>
+                    <wp:positionV relativeFrom="page">
+                      <wp:posOffset>3207385</wp:posOffset>
+                    </wp:positionV>
+                    <wp:extent cx="5494655" cy="5697220"/>
                     <wp:effectExtent l="0" t="0" r="0" b="3175"/>
                     <wp:wrapNone/>
-                    <wp:docPr id="63" name="Groupe 2"/>
-                    <wp:cNvGraphicFramePr>
-                      <a:graphicFrameLocks xmlns:a="http://schemas.openxmlformats.org/drawingml/2006/main" noChangeAspect="1"/>
-                    </wp:cNvGraphicFramePr>
+                    <wp:docPr id="3" name="Groupe 2"/>
                     <a:graphic xmlns:a="http://schemas.openxmlformats.org/drawingml/2006/main">
                       <a:graphicData uri="http://schemas.microsoft.com/office/word/2010/wordprocessingGroup">
                         <wpg:wgp>
-                          <wpg:cNvGrpSpPr>
-                            <a:grpSpLocks noChangeAspect="1"/>
-                          </wpg:cNvGrpSpPr>
+                          <wpg:cNvGrpSpPr/>
                           <wpg:grpSpPr>
                             <a:xfrm>
                               <a:off x="0" y="0"/>
-                              <a:ext cx="5494369" cy="5696712"/>
-                              <a:chOff x="0" y="0"/>
-                              <a:chExt cx="4329113" cy="4491038"/>
+                              <a:ext cx="5493960" cy="5696640"/>
                             </a:xfrm>
-                            <a:solidFill>
-                              <a:schemeClr val="tx2">
-                                <a:lumMod val="60000"/>
-                                <a:lumOff val="40000"/>
-                              </a:schemeClr>
-                            </a:solidFill>
                           </wpg:grpSpPr>
                           <wps:wsp>
-                            <wps:cNvPr id="64" name="Forme libre 64"/>
-                            <wps:cNvSpPr>
-                              <a:spLocks/>
-                            </wps:cNvSpPr>
-                            <wps:spPr bwMode="auto">
+                            <wps:cNvSpPr/>
+                            <wps:spPr>
                               <a:xfrm>
-                                <a:off x="1501775" y="0"/>
-                                <a:ext cx="2827338" cy="2835275"/>
+                                <a:off x="1906200" y="0"/>
+                                <a:ext cx="3587760" cy="3596760"/>
                               </a:xfrm>
                               <a:custGeom>
                                 <a:avLst/>
-                                <a:gdLst>
-                                  <a:gd name="T0" fmla="*/ 4 w 1781"/>
-                                  <a:gd name="T1" fmla="*/ 1786 h 1786"/>
-                                  <a:gd name="T2" fmla="*/ 0 w 1781"/>
-                                  <a:gd name="T3" fmla="*/ 1782 h 1786"/>
-                                  <a:gd name="T4" fmla="*/ 1776 w 1781"/>
-                                  <a:gd name="T5" fmla="*/ 0 h 1786"/>
-                                  <a:gd name="T6" fmla="*/ 1781 w 1781"/>
-                                  <a:gd name="T7" fmla="*/ 5 h 1786"/>
-                                  <a:gd name="T8" fmla="*/ 4 w 1781"/>
-                                  <a:gd name="T9" fmla="*/ 1786 h 1786"/>
-                                </a:gdLst>
+                                <a:gdLst/>
                                 <a:ahLst/>
-                                <a:cxnLst>
-                                  <a:cxn ang="0">
-                                    <a:pos x="T0" y="T1"/>
-                                  </a:cxn>
-                                  <a:cxn ang="0">
-                                    <a:pos x="T2" y="T3"/>
-                                  </a:cxn>
-                                  <a:cxn ang="0">
-                                    <a:pos x="T4" y="T5"/>
-                                  </a:cxn>
-                                  <a:cxn ang="0">
-                                    <a:pos x="T6" y="T7"/>
-                                  </a:cxn>
-                                  <a:cxn ang="0">
-                                    <a:pos x="T8" y="T9"/>
-                                  </a:cxn>
-                                </a:cxnLst>
-                                <a:rect l="0" t="0" r="r" b="b"/>
+                                <a:rect l="l" t="t" r="r" b="b"/>
                                 <a:pathLst>
                                   <a:path w="1781" h="1786">
                                     <a:moveTo>
@@ -415,72 +248,36 @@
                                   </a:path>
                                 </a:pathLst>
                               </a:custGeom>
-                              <a:grpFill/>
+                              <a:solidFill>
+                                <a:schemeClr val="tx2">
+                                  <a:lumMod val="60000"/>
+                                  <a:lumOff val="40000"/>
+                                </a:schemeClr>
+                              </a:solidFill>
                               <a:ln>
                                 <a:noFill/>
                               </a:ln>
-                              <a:extLst>
-                                <a:ext uri="{91240B29-F687-4F45-9708-019B960494DF}">
-                                  <a14:hiddenLine xmlns:a14="http://schemas.microsoft.com/office/drawing/2010/main" w="9525">
-                                    <a:solidFill>
-                                      <a:srgbClr val="000000"/>
-                                    </a:solidFill>
-                                    <a:round/>
-                                    <a:headEnd/>
-                                    <a:tailEnd/>
-                                  </a14:hiddenLine>
-                                </a:ext>
-                              </a:extLst>
                             </wps:spPr>
-                            <wps:bodyPr vert="horz" wrap="square" lIns="91440" tIns="45720" rIns="91440" bIns="45720" numCol="1" anchor="t" anchorCtr="0" compatLnSpc="1">
-                              <a:prstTxWarp prst="textNoShape">
-                                <a:avLst/>
-                              </a:prstTxWarp>
-                            </wps:bodyPr>
+                            <wps:style>
+                              <a:lnRef idx="0"/>
+                              <a:fillRef idx="0"/>
+                              <a:effectRef idx="0"/>
+                              <a:fontRef idx="minor"/>
+                            </wps:style>
+                            <wps:bodyPr/>
                           </wps:wsp>
                           <wps:wsp>
-                            <wps:cNvPr id="65" name="Forme libre 65"/>
-                            <wps:cNvSpPr>
-                              <a:spLocks/>
-                            </wps:cNvSpPr>
-                            <wps:spPr bwMode="auto">
+                            <wps:cNvSpPr/>
+                            <wps:spPr>
                               <a:xfrm>
-                                <a:off x="782637" y="227013"/>
-                                <a:ext cx="3546475" cy="3546475"/>
+                                <a:off x="993240" y="287640"/>
+                                <a:ext cx="4500360" cy="4498200"/>
                               </a:xfrm>
                               <a:custGeom>
                                 <a:avLst/>
-                                <a:gdLst>
-                                  <a:gd name="T0" fmla="*/ 5 w 2234"/>
-                                  <a:gd name="T1" fmla="*/ 2234 h 2234"/>
-                                  <a:gd name="T2" fmla="*/ 0 w 2234"/>
-                                  <a:gd name="T3" fmla="*/ 2229 h 2234"/>
-                                  <a:gd name="T4" fmla="*/ 2229 w 2234"/>
-                                  <a:gd name="T5" fmla="*/ 0 h 2234"/>
-                                  <a:gd name="T6" fmla="*/ 2234 w 2234"/>
-                                  <a:gd name="T7" fmla="*/ 5 h 2234"/>
-                                  <a:gd name="T8" fmla="*/ 5 w 2234"/>
-                                  <a:gd name="T9" fmla="*/ 2234 h 2234"/>
-                                </a:gdLst>
+                                <a:gdLst/>
                                 <a:ahLst/>
-                                <a:cxnLst>
-                                  <a:cxn ang="0">
-                                    <a:pos x="T0" y="T1"/>
-                                  </a:cxn>
-                                  <a:cxn ang="0">
-                                    <a:pos x="T2" y="T3"/>
-                                  </a:cxn>
-                                  <a:cxn ang="0">
-                                    <a:pos x="T4" y="T5"/>
-                                  </a:cxn>
-                                  <a:cxn ang="0">
-                                    <a:pos x="T6" y="T7"/>
-                                  </a:cxn>
-                                  <a:cxn ang="0">
-                                    <a:pos x="T8" y="T9"/>
-                                  </a:cxn>
-                                </a:cxnLst>
-                                <a:rect l="0" t="0" r="r" b="b"/>
+                                <a:rect l="l" t="t" r="r" b="b"/>
                                 <a:pathLst>
                                   <a:path w="2234" h="2234">
                                     <a:moveTo>
@@ -502,72 +299,36 @@
                                   </a:path>
                                 </a:pathLst>
                               </a:custGeom>
-                              <a:grpFill/>
+                              <a:solidFill>
+                                <a:schemeClr val="tx2">
+                                  <a:lumMod val="60000"/>
+                                  <a:lumOff val="40000"/>
+                                </a:schemeClr>
+                              </a:solidFill>
                               <a:ln>
                                 <a:noFill/>
                               </a:ln>
-                              <a:extLst>
-                                <a:ext uri="{91240B29-F687-4F45-9708-019B960494DF}">
-                                  <a14:hiddenLine xmlns:a14="http://schemas.microsoft.com/office/drawing/2010/main" w="9525">
-                                    <a:solidFill>
-                                      <a:srgbClr val="000000"/>
-                                    </a:solidFill>
-                                    <a:round/>
-                                    <a:headEnd/>
-                                    <a:tailEnd/>
-                                  </a14:hiddenLine>
-                                </a:ext>
-                              </a:extLst>
                             </wps:spPr>
-                            <wps:bodyPr vert="horz" wrap="square" lIns="91440" tIns="45720" rIns="91440" bIns="45720" numCol="1" anchor="t" anchorCtr="0" compatLnSpc="1">
-                              <a:prstTxWarp prst="textNoShape">
-                                <a:avLst/>
-                              </a:prstTxWarp>
-                            </wps:bodyPr>
+                            <wps:style>
+                              <a:lnRef idx="0"/>
+                              <a:fillRef idx="0"/>
+                              <a:effectRef idx="0"/>
+                              <a:fontRef idx="minor"/>
+                            </wps:style>
+                            <wps:bodyPr/>
                           </wps:wsp>
                           <wps:wsp>
-                            <wps:cNvPr id="66" name="Forme libre 66"/>
-                            <wps:cNvSpPr>
-                              <a:spLocks/>
-                            </wps:cNvSpPr>
-                            <wps:spPr bwMode="auto">
+                            <wps:cNvSpPr/>
+                            <wps:spPr>
                               <a:xfrm>
-                                <a:off x="841375" y="109538"/>
-                                <a:ext cx="3487738" cy="3487738"/>
+                                <a:off x="1068120" y="138960"/>
+                                <a:ext cx="4425840" cy="4424040"/>
                               </a:xfrm>
                               <a:custGeom>
                                 <a:avLst/>
-                                <a:gdLst>
-                                  <a:gd name="T0" fmla="*/ 9 w 2197"/>
-                                  <a:gd name="T1" fmla="*/ 2197 h 2197"/>
-                                  <a:gd name="T2" fmla="*/ 0 w 2197"/>
-                                  <a:gd name="T3" fmla="*/ 2193 h 2197"/>
-                                  <a:gd name="T4" fmla="*/ 2188 w 2197"/>
-                                  <a:gd name="T5" fmla="*/ 0 h 2197"/>
-                                  <a:gd name="T6" fmla="*/ 2197 w 2197"/>
-                                  <a:gd name="T7" fmla="*/ 10 h 2197"/>
-                                  <a:gd name="T8" fmla="*/ 9 w 2197"/>
-                                  <a:gd name="T9" fmla="*/ 2197 h 2197"/>
-                                </a:gdLst>
+                                <a:gdLst/>
                                 <a:ahLst/>
-                                <a:cxnLst>
-                                  <a:cxn ang="0">
-                                    <a:pos x="T0" y="T1"/>
-                                  </a:cxn>
-                                  <a:cxn ang="0">
-                                    <a:pos x="T2" y="T3"/>
-                                  </a:cxn>
-                                  <a:cxn ang="0">
-                                    <a:pos x="T4" y="T5"/>
-                                  </a:cxn>
-                                  <a:cxn ang="0">
-                                    <a:pos x="T6" y="T7"/>
-                                  </a:cxn>
-                                  <a:cxn ang="0">
-                                    <a:pos x="T8" y="T9"/>
-                                  </a:cxn>
-                                </a:cxnLst>
-                                <a:rect l="0" t="0" r="r" b="b"/>
+                                <a:rect l="l" t="t" r="r" b="b"/>
                                 <a:pathLst>
                                   <a:path w="2197" h="2197">
                                     <a:moveTo>
@@ -589,72 +350,36 @@
                                   </a:path>
                                 </a:pathLst>
                               </a:custGeom>
-                              <a:grpFill/>
+                              <a:solidFill>
+                                <a:schemeClr val="tx2">
+                                  <a:lumMod val="60000"/>
+                                  <a:lumOff val="40000"/>
+                                </a:schemeClr>
+                              </a:solidFill>
                               <a:ln>
                                 <a:noFill/>
                               </a:ln>
-                              <a:extLst>
-                                <a:ext uri="{91240B29-F687-4F45-9708-019B960494DF}">
-                                  <a14:hiddenLine xmlns:a14="http://schemas.microsoft.com/office/drawing/2010/main" w="9525">
-                                    <a:solidFill>
-                                      <a:srgbClr val="000000"/>
-                                    </a:solidFill>
-                                    <a:round/>
-                                    <a:headEnd/>
-                                    <a:tailEnd/>
-                                  </a14:hiddenLine>
-                                </a:ext>
-                              </a:extLst>
                             </wps:spPr>
-                            <wps:bodyPr vert="horz" wrap="square" lIns="91440" tIns="45720" rIns="91440" bIns="45720" numCol="1" anchor="t" anchorCtr="0" compatLnSpc="1">
-                              <a:prstTxWarp prst="textNoShape">
-                                <a:avLst/>
-                              </a:prstTxWarp>
-                            </wps:bodyPr>
+                            <wps:style>
+                              <a:lnRef idx="0"/>
+                              <a:fillRef idx="0"/>
+                              <a:effectRef idx="0"/>
+                              <a:fontRef idx="minor"/>
+                            </wps:style>
+                            <wps:bodyPr/>
                           </wps:wsp>
                           <wps:wsp>
-                            <wps:cNvPr id="67" name="Forme libre 67"/>
-                            <wps:cNvSpPr>
-                              <a:spLocks/>
-                            </wps:cNvSpPr>
-                            <wps:spPr bwMode="auto">
+                            <wps:cNvSpPr/>
+                            <wps:spPr>
                               <a:xfrm>
-                                <a:off x="1216025" y="498475"/>
-                                <a:ext cx="3113088" cy="3121025"/>
+                                <a:off x="1543680" y="632520"/>
+                                <a:ext cx="3950280" cy="3958560"/>
                               </a:xfrm>
                               <a:custGeom>
                                 <a:avLst/>
-                                <a:gdLst>
-                                  <a:gd name="T0" fmla="*/ 9 w 1961"/>
-                                  <a:gd name="T1" fmla="*/ 1966 h 1966"/>
-                                  <a:gd name="T2" fmla="*/ 0 w 1961"/>
-                                  <a:gd name="T3" fmla="*/ 1957 h 1966"/>
-                                  <a:gd name="T4" fmla="*/ 1952 w 1961"/>
-                                  <a:gd name="T5" fmla="*/ 0 h 1966"/>
-                                  <a:gd name="T6" fmla="*/ 1961 w 1961"/>
-                                  <a:gd name="T7" fmla="*/ 9 h 1966"/>
-                                  <a:gd name="T8" fmla="*/ 9 w 1961"/>
-                                  <a:gd name="T9" fmla="*/ 1966 h 1966"/>
-                                </a:gdLst>
+                                <a:gdLst/>
                                 <a:ahLst/>
-                                <a:cxnLst>
-                                  <a:cxn ang="0">
-                                    <a:pos x="T0" y="T1"/>
-                                  </a:cxn>
-                                  <a:cxn ang="0">
-                                    <a:pos x="T2" y="T3"/>
-                                  </a:cxn>
-                                  <a:cxn ang="0">
-                                    <a:pos x="T4" y="T5"/>
-                                  </a:cxn>
-                                  <a:cxn ang="0">
-                                    <a:pos x="T6" y="T7"/>
-                                  </a:cxn>
-                                  <a:cxn ang="0">
-                                    <a:pos x="T8" y="T9"/>
-                                  </a:cxn>
-                                </a:cxnLst>
-                                <a:rect l="0" t="0" r="r" b="b"/>
+                                <a:rect l="l" t="t" r="r" b="b"/>
                                 <a:pathLst>
                                   <a:path w="1961" h="1966">
                                     <a:moveTo>
@@ -676,72 +401,36 @@
                                   </a:path>
                                 </a:pathLst>
                               </a:custGeom>
-                              <a:grpFill/>
+                              <a:solidFill>
+                                <a:schemeClr val="tx2">
+                                  <a:lumMod val="60000"/>
+                                  <a:lumOff val="40000"/>
+                                </a:schemeClr>
+                              </a:solidFill>
                               <a:ln>
                                 <a:noFill/>
                               </a:ln>
-                              <a:extLst>
-                                <a:ext uri="{91240B29-F687-4F45-9708-019B960494DF}">
-                                  <a14:hiddenLine xmlns:a14="http://schemas.microsoft.com/office/drawing/2010/main" w="9525">
-                                    <a:solidFill>
-                                      <a:srgbClr val="000000"/>
-                                    </a:solidFill>
-                                    <a:round/>
-                                    <a:headEnd/>
-                                    <a:tailEnd/>
-                                  </a14:hiddenLine>
-                                </a:ext>
-                              </a:extLst>
                             </wps:spPr>
-                            <wps:bodyPr vert="horz" wrap="square" lIns="91440" tIns="45720" rIns="91440" bIns="45720" numCol="1" anchor="t" anchorCtr="0" compatLnSpc="1">
-                              <a:prstTxWarp prst="textNoShape">
-                                <a:avLst/>
-                              </a:prstTxWarp>
-                            </wps:bodyPr>
+                            <wps:style>
+                              <a:lnRef idx="0"/>
+                              <a:fillRef idx="0"/>
+                              <a:effectRef idx="0"/>
+                              <a:fontRef idx="minor"/>
+                            </wps:style>
+                            <wps:bodyPr/>
                           </wps:wsp>
                           <wps:wsp>
-                            <wps:cNvPr id="68" name="Forme libre 68"/>
-                            <wps:cNvSpPr>
-                              <a:spLocks/>
-                            </wps:cNvSpPr>
-                            <wps:spPr bwMode="auto">
+                            <wps:cNvSpPr/>
+                            <wps:spPr>
                               <a:xfrm>
-                                <a:off x="0" y="153988"/>
-                                <a:ext cx="4329113" cy="4337050"/>
+                                <a:off x="0" y="195120"/>
+                                <a:ext cx="5493960" cy="5501520"/>
                               </a:xfrm>
                               <a:custGeom>
                                 <a:avLst/>
-                                <a:gdLst>
-                                  <a:gd name="T0" fmla="*/ 0 w 2727"/>
-                                  <a:gd name="T1" fmla="*/ 2732 h 2732"/>
-                                  <a:gd name="T2" fmla="*/ 0 w 2727"/>
-                                  <a:gd name="T3" fmla="*/ 2728 h 2732"/>
-                                  <a:gd name="T4" fmla="*/ 2722 w 2727"/>
-                                  <a:gd name="T5" fmla="*/ 0 h 2732"/>
-                                  <a:gd name="T6" fmla="*/ 2727 w 2727"/>
-                                  <a:gd name="T7" fmla="*/ 5 h 2732"/>
-                                  <a:gd name="T8" fmla="*/ 0 w 2727"/>
-                                  <a:gd name="T9" fmla="*/ 2732 h 2732"/>
-                                </a:gdLst>
+                                <a:gdLst/>
                                 <a:ahLst/>
-                                <a:cxnLst>
-                                  <a:cxn ang="0">
-                                    <a:pos x="T0" y="T1"/>
-                                  </a:cxn>
-                                  <a:cxn ang="0">
-                                    <a:pos x="T2" y="T3"/>
-                                  </a:cxn>
-                                  <a:cxn ang="0">
-                                    <a:pos x="T4" y="T5"/>
-                                  </a:cxn>
-                                  <a:cxn ang="0">
-                                    <a:pos x="T6" y="T7"/>
-                                  </a:cxn>
-                                  <a:cxn ang="0">
-                                    <a:pos x="T8" y="T9"/>
-                                  </a:cxn>
-                                </a:cxnLst>
-                                <a:rect l="0" t="0" r="r" b="b"/>
+                                <a:rect l="l" t="t" r="r" b="b"/>
                                 <a:pathLst>
                                   <a:path w="2727" h="2732">
                                     <a:moveTo>
@@ -763,103 +452,73 @@
                                   </a:path>
                                 </a:pathLst>
                               </a:custGeom>
-                              <a:grpFill/>
+                              <a:solidFill>
+                                <a:schemeClr val="tx2">
+                                  <a:lumMod val="60000"/>
+                                  <a:lumOff val="40000"/>
+                                </a:schemeClr>
+                              </a:solidFill>
                               <a:ln>
                                 <a:noFill/>
                               </a:ln>
-                              <a:extLst>
-                                <a:ext uri="{91240B29-F687-4F45-9708-019B960494DF}">
-                                  <a14:hiddenLine xmlns:a14="http://schemas.microsoft.com/office/drawing/2010/main" w="9525">
-                                    <a:solidFill>
-                                      <a:srgbClr val="000000"/>
-                                    </a:solidFill>
-                                    <a:round/>
-                                    <a:headEnd/>
-                                    <a:tailEnd/>
-                                  </a14:hiddenLine>
-                                </a:ext>
-                              </a:extLst>
                             </wps:spPr>
-                            <wps:bodyPr vert="horz" wrap="square" lIns="91440" tIns="45720" rIns="91440" bIns="45720" numCol="1" anchor="t" anchorCtr="0" compatLnSpc="1">
-                              <a:prstTxWarp prst="textNoShape">
-                                <a:avLst/>
-                              </a:prstTxWarp>
-                            </wps:bodyPr>
+                            <wps:style>
+                              <a:lnRef idx="0"/>
+                              <a:fillRef idx="0"/>
+                              <a:effectRef idx="0"/>
+                              <a:fontRef idx="minor"/>
+                            </wps:style>
+                            <wps:bodyPr/>
                           </wps:wsp>
                         </wpg:wgp>
                       </a:graphicData>
                     </a:graphic>
                     <wp14:sizeRelH relativeFrom="page">
-                      <wp14:pctWidth>70600</wp14:pctWidth>
+                      <wp14:pctWidth>71000</wp14:pctWidth>
                     </wp14:sizeRelH>
                     <wp14:sizeRelV relativeFrom="page">
-                      <wp14:pctHeight>56600</wp14:pctHeight>
+                      <wp14:pctHeight>57000</wp14:pctHeight>
                     </wp14:sizeRelV>
                   </wp:anchor>
                 </w:drawing>
               </mc:Choice>
               <mc:Fallback>
                 <w:pict>
-                  <v:group w14:anchorId="3EA03266" id="Groupe 2" o:spid="_x0000_s1026" style="position:absolute;margin-left:0;margin-top:0;width:432.65pt;height:448.55pt;z-index:-251656192;mso-width-percent:706;mso-height-percent:566;mso-left-percent:220;mso-top-percent:300;mso-position-horizontal-relative:page;mso-position-vertical-relative:page;mso-width-percent:706;mso-height-percent:566;mso-left-percent:220;mso-top-percent:300" coordsize="43291,44910" o:gfxdata="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">
-                    <o:lock v:ext="edit" aspectratio="t"/>
-                    <v:shape id="Forme libre 64" o:spid="_x0000_s1027" style="position:absolute;left:15017;width:28274;height:28352;visibility:visible;mso-wrap-style:square;v-text-anchor:top" coordsize="1781,1786" o:gfxdata="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" path="m4,1786l,1782,1776,r5,5l4,1786xe" filled="f" stroked="f">
-                      <v:path arrowok="t" o:connecttype="custom" o:connectlocs="6350,2835275;0,2828925;2819400,0;2827338,7938;6350,2835275" o:connectangles="0,0,0,0,0"/>
-                    </v:shape>
-                    <v:shape id="Forme libre 65" o:spid="_x0000_s1028" style="position:absolute;left:7826;top:2270;width:35465;height:35464;visibility:visible;mso-wrap-style:square;v-text-anchor:top" coordsize="2234,2234" o:gfxdata="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" path="m5,2234l,2229,2229,r5,5l5,2234xe" filled="f" stroked="f">
-                      <v:path arrowok="t" o:connecttype="custom" o:connectlocs="7938,3546475;0,3538538;3538538,0;3546475,7938;7938,3546475" o:connectangles="0,0,0,0,0"/>
-                    </v:shape>
-                    <v:shape id="Forme libre 66" o:spid="_x0000_s1029" style="position:absolute;left:8413;top:1095;width:34878;height:34877;visibility:visible;mso-wrap-style:square;v-text-anchor:top" coordsize="2197,2197" o:gfxdata="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" path="m9,2197l,2193,2188,r9,10l9,2197xe" filled="f" stroked="f">
-                      <v:path arrowok="t" o:connecttype="custom" o:connectlocs="14288,3487738;0,3481388;3473450,0;3487738,15875;14288,3487738" o:connectangles="0,0,0,0,0"/>
-                    </v:shape>
-                    <v:shape id="Forme libre 67" o:spid="_x0000_s1030" style="position:absolute;left:12160;top:4984;width:31131;height:31211;visibility:visible;mso-wrap-style:square;v-text-anchor:top" coordsize="1961,1966" o:gfxdata="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" path="m9,1966l,1957,1952,r9,9l9,1966xe" filled="f" stroked="f">
-                      <v:path arrowok="t" o:connecttype="custom" o:connectlocs="14288,3121025;0,3106738;3098800,0;3113088,14288;14288,3121025" o:connectangles="0,0,0,0,0"/>
-                    </v:shape>
-                    <v:shape id="Forme libre 68" o:spid="_x0000_s1031" style="position:absolute;top:1539;width:43291;height:43371;visibility:visible;mso-wrap-style:square;v-text-anchor:top" coordsize="2727,2732" o:gfxdata="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" path="m,2732r,-4l2722,r5,5l,2732xe" filled="f" stroked="f">
-                      <v:path arrowok="t" o:connecttype="custom" o:connectlocs="0,4337050;0,4330700;4321175,0;4329113,7938;0,4337050" o:connectangles="0,0,0,0,0"/>
-                    </v:shape>
-                    <w10:wrap anchorx="page" anchory="page"/>
-                  </v:group>
+                  <v:group id="shape_0" alt="Groupe 2" style="position:absolute;margin-left:130.95pt;margin-top:252.55pt;width:432.6pt;height:448.55pt" coordorigin="2619,5051" coordsize="8652,8971"/>
                 </w:pict>
               </mc:Fallback>
             </mc:AlternateContent>
-          </w:r>
-          <w:r>
-            <w:rPr>
-              <w:noProof/>
-            </w:rPr>
             <mc:AlternateContent>
               <mc:Choice Requires="wps">
                 <w:drawing>
-                  <wp:anchor distT="0" distB="0" distL="114300" distR="114300" simplePos="0" relativeHeight="251659264" behindDoc="0" locked="0" layoutInCell="1" allowOverlap="1">
+                  <wp:anchor behindDoc="0" distT="0" distB="0" distL="114300" distR="114300" simplePos="0" locked="0" layoutInCell="1" allowOverlap="1" relativeHeight="4">
                     <wp:simplePos x="0" y="0"/>
                     <wp:positionH relativeFrom="page">
                       <wp:align>center</wp:align>
                     </wp:positionH>
                     <wp:positionV relativeFrom="margin">
-                      <wp:align>bottom</wp:align>
+                      <wp:align>top</wp:align>
                     </wp:positionV>
-                    <wp:extent cx="5943600" cy="374904"/>
-                    <wp:effectExtent l="0" t="0" r="0" b="2540"/>
+                    <wp:extent cx="5962650" cy="1643380"/>
+                    <wp:effectExtent l="0" t="0" r="0" b="3810"/>
                     <wp:wrapNone/>
-                    <wp:docPr id="69" name="Zone de texte 69"/>
-                    <wp:cNvGraphicFramePr/>
+                    <wp:docPr id="4" name="Zone de texte 62"/>
                     <a:graphic xmlns:a="http://schemas.openxmlformats.org/drawingml/2006/main">
                       <a:graphicData uri="http://schemas.microsoft.com/office/word/2010/wordprocessingShape">
                         <wps:wsp>
-                          <wps:cNvSpPr txBox="1"/>
+                          <wps:cNvSpPr/>
                           <wps:spPr>
                             <a:xfrm>
                               <a:off x="0" y="0"/>
-                              <a:ext cx="5943600" cy="374904"/>
+                              <a:ext cx="5961960" cy="1642680"/>
                             </a:xfrm>
                             <a:prstGeom prst="rect">
                               <a:avLst/>
                             </a:prstGeom>
                             <a:noFill/>
-                            <a:ln w="6350">
+                            <a:ln w="6480">
                               <a:noFill/>
                             </a:ln>
-                            <a:effectLst/>
                           </wps:spPr>
                           <wps:style>
                             <a:lnRef idx="0">
@@ -871,16 +530,43 @@
                             <a:effectRef idx="0">
                               <a:schemeClr val="accent1"/>
                             </a:effectRef>
-                            <a:fontRef idx="minor">
-                              <a:schemeClr val="dk1"/>
-                            </a:fontRef>
+                            <a:fontRef idx="minor"/>
                           </wps:style>
                           <wps:txbx>
                             <w:txbxContent>
                               <w:p>
                                 <w:pPr>
-                                  <w:pStyle w:val="Sansinterligne"/>
-                                  <w:jc w:val="right"/>
+                                  <w:pStyle w:val="NoSpacing"/>
+                                  <w:rPr>
+                                    <w:rFonts w:ascii="Calibri Light" w:hAnsi="Calibri Light" w:eastAsia="" w:cs="" w:asciiTheme="majorHAnsi" w:cstheme="majorBidi" w:eastAsiaTheme="majorEastAsia" w:hAnsiTheme="majorHAnsi"/>
+                                    <w:caps/>
+                                    <w:color w:val="8496B0" w:themeColor="text2" w:themeTint="99"/>
+                                    <w:sz w:val="68"/>
+                                    <w:szCs w:val="68"/>
+                                  </w:rPr>
+                                </w:pPr>
+                                <w:sdt>
+                                  <w:sdtPr>
+                                    <w:alias w:val="Titre"/>
+                                  </w:sdtPr>
+                                  <w:sdtContent>
+                                    <w:r>
+                                      <w:rPr>
+                                        <w:rFonts w:eastAsia="" w:cs="" w:ascii="Calibri Light" w:hAnsi="Calibri Light" w:asciiTheme="majorHAnsi" w:cstheme="majorBidi" w:eastAsiaTheme="majorEastAsia" w:hAnsiTheme="majorHAnsi"/>
+                                        <w:caps/>
+                                        <w:color w:val="8496B0" w:themeColor="text2" w:themeTint="99"/>
+                                        <w:sz w:val="64"/>
+                                        <w:szCs w:val="64"/>
+                                      </w:rPr>
+                                      <w:t>Dossier de conception / organisation de projet</w:t>
+                                    </w:r>
+                                  </w:sdtContent>
+                                </w:sdt>
+                              </w:p>
+                              <w:p>
+                                <w:pPr>
+                                  <w:pStyle w:val="NoSpacing"/>
+                                  <w:spacing w:before="120" w:after="160"/>
                                   <w:rPr>
                                     <w:color w:val="5B9BD5" w:themeColor="accent1"/>
                                     <w:sz w:val="36"/>
@@ -889,16 +575,9 @@
                                 </w:pPr>
                                 <w:sdt>
                                   <w:sdtPr>
-                                    <w:rPr>
-                                      <w:color w:val="5B9BD5" w:themeColor="accent1"/>
-                                      <w:sz w:val="36"/>
-                                      <w:szCs w:val="36"/>
-                                    </w:rPr>
-                                    <w:alias w:val="École"/>
-                                    <w:tag w:val="École"/>
-                                    <w:id w:val="1850680582"/>
-                                    <w:dataBinding w:prefixMappings="xmlns:ns0='http://schemas.openxmlformats.org/officeDocument/2006/extended-properties' " w:xpath="/ns0:Properties[1]/ns0:Company[1]" w:storeItemID="{6668398D-A668-4E3E-A5EB-62B293D839F1}"/>
                                     <w:text/>
+                                    <w:dataBinding w:prefixMappings="xmlns:ns0='http://purl.org/dc/elements/1.1/' xmlns:ns1='http://schemas.openxmlformats.org/package/2006/metadata/core-properties' " w:xpath="/ns1:coreProperties[1]/ns0:subject[1]" w:storeItemID="{6C3C8BC8-F283-45AE-878A-BAB7291924A1}"/>
+                                    <w:alias w:val="Sous-titre"/>
                                   </w:sdtPr>
                                   <w:sdtContent>
                                     <w:r>
@@ -907,75 +586,83 @@
                                         <w:sz w:val="36"/>
                                         <w:szCs w:val="36"/>
                                       </w:rPr>
-                                      <w:t>Université Toulouse 2 – Jean Jaurès</w:t>
+                                      <w:t>Projet Parking</w:t>
                                     </w:r>
                                   </w:sdtContent>
                                 </w:sdt>
+                                <w:r>
+                                  <w:rPr/>
+                                  <w:t xml:space="preserve"> </w:t>
+                                </w:r>
                               </w:p>
-                              <w:sdt>
-                                <w:sdtPr>
-                                  <w:rPr>
-                                    <w:color w:val="5B9BD5" w:themeColor="accent1"/>
-                                    <w:sz w:val="36"/>
-                                    <w:szCs w:val="36"/>
-                                  </w:rPr>
-                                  <w:alias w:val="Cours"/>
-                                  <w:tag w:val="Cours"/>
-                                  <w:id w:val="1717703537"/>
-                                  <w:dataBinding w:prefixMappings="xmlns:ns0='http://purl.org/dc/elements/1.1/' xmlns:ns1='http://schemas.openxmlformats.org/package/2006/metadata/core-properties' " w:xpath="/ns1:coreProperties[1]/ns1:category[1]" w:storeItemID="{6C3C8BC8-F283-45AE-878A-BAB7291924A1}"/>
-                                  <w:text/>
-                                </w:sdtPr>
-                                <w:sdtContent>
-                                  <w:p>
-                                    <w:pPr>
-                                      <w:pStyle w:val="Sansinterligne"/>
-                                      <w:jc w:val="right"/>
-                                      <w:rPr>
-                                        <w:color w:val="5B9BD5" w:themeColor="accent1"/>
-                                        <w:sz w:val="36"/>
-                                        <w:szCs w:val="36"/>
-                                      </w:rPr>
-                                    </w:pPr>
-                                    <w:r>
-                                      <w:rPr>
-                                        <w:color w:val="5B9BD5" w:themeColor="accent1"/>
-                                        <w:sz w:val="36"/>
-                                        <w:szCs w:val="36"/>
-                                      </w:rPr>
-                                      <w:t>Yoann GATHIGNOL, Clarisse LOU, Arnaud SIBADE</w:t>
-                                    </w:r>
-                                  </w:p>
-                                </w:sdtContent>
-                              </w:sdt>
+                              <w:p>
+                                <w:pPr>
+                                  <w:pStyle w:val="Contenudecadre"/>
+                                  <w:spacing w:before="0" w:after="160"/>
+                                  <w:rPr/>
+                                </w:pPr>
+                                <w:r>
+                                  <w:rPr/>
+                                </w:r>
+                              </w:p>
                             </w:txbxContent>
                           </wps:txbx>
-                          <wps:bodyPr rot="0" spcFirstLastPara="0" vertOverflow="overflow" horzOverflow="overflow" vert="horz" wrap="square" lIns="0" tIns="0" rIns="0" bIns="0" numCol="1" spcCol="0" rtlCol="0" fromWordArt="0" anchor="b" anchorCtr="0" forceAA="0" compatLnSpc="1">
-                            <a:prstTxWarp prst="textNoShape">
-                              <a:avLst/>
-                            </a:prstTxWarp>
+                          <wps:bodyPr>
+                            <a:prstTxWarp prst="textNoShape"/>
                             <a:spAutoFit/>
                           </wps:bodyPr>
                         </wps:wsp>
                       </a:graphicData>
                     </a:graphic>
                     <wp14:sizeRelH relativeFrom="page">
-                      <wp14:pctWidth>76500</wp14:pctWidth>
+                      <wp14:pctWidth>77000</wp14:pctWidth>
                     </wp14:sizeRelH>
-                    <wp14:sizeRelV relativeFrom="margin">
-                      <wp14:pctHeight>0</wp14:pctHeight>
-                    </wp14:sizeRelV>
                   </wp:anchor>
                 </w:drawing>
               </mc:Choice>
               <mc:Fallback>
                 <w:pict>
-                  <v:shape id="Zone de texte 69" o:spid="_x0000_s1027" type="#_x0000_t202" style="position:absolute;margin-left:0;margin-top:0;width:468pt;height:29.5pt;z-index:251659264;visibility:visible;mso-wrap-style:square;mso-width-percent:765;mso-height-percent:0;mso-wrap-distance-left:9pt;mso-wrap-distance-top:0;mso-wrap-distance-right:9pt;mso-wrap-distance-bottom:0;mso-position-horizontal:center;mso-position-horizontal-relative:page;mso-position-vertical:bottom;mso-position-vertical-relative:margin;mso-width-percent:765;mso-height-percent:0;mso-width-relative:page;mso-height-relative:margin;v-text-anchor:bottom" o:gfxdata="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" filled="f" stroked="f" strokeweight=".5pt">
-                    <v:textbox style="mso-fit-shape-to-text:t" inset="0,0,0,0">
+                  <v:rect id="shape_0" ID="Zone de texte 62" stroked="f" style="position:absolute;margin-left:62.9pt;margin-top:0pt;width:469.4pt;height:129.3pt;mso-position-horizontal:center;mso-position-horizontal-relative:page;mso-position-vertical:top;mso-position-vertical-relative:margin">
+                    <w10:wrap type="square"/>
+                    <v:fill o:detectmouseclick="t" on="false"/>
+                    <v:stroke color="#3465a4" weight="6480" joinstyle="round" endcap="flat"/>
+                    <v:textbox>
                       <w:txbxContent>
                         <w:p>
                           <w:pPr>
-                            <w:pStyle w:val="Sansinterligne"/>
-                            <w:jc w:val="right"/>
+                            <w:pStyle w:val="NoSpacing"/>
+                            <w:rPr>
+                              <w:rFonts w:ascii="Calibri Light" w:hAnsi="Calibri Light" w:eastAsia="" w:cs="" w:asciiTheme="majorHAnsi" w:cstheme="majorBidi" w:eastAsiaTheme="majorEastAsia" w:hAnsiTheme="majorHAnsi"/>
+                              <w:caps/>
+                              <w:color w:val="8496B0" w:themeColor="text2" w:themeTint="99"/>
+                              <w:sz w:val="68"/>
+                              <w:szCs w:val="68"/>
+                            </w:rPr>
+                          </w:pPr>
+                          <w:sdt>
+                            <w:sdtPr>
+                              <w:text/>
+                              <w:dataBinding w:prefixMappings="xmlns:ns0='http://purl.org/dc/elements/1.1/' xmlns:ns1='http://schemas.openxmlformats.org/package/2006/metadata/core-properties' " w:xpath="/ns1:coreProperties[1]/ns0:title[1]" w:storeItemID="{6C3C8BC8-F283-45AE-878A-BAB7291924A1}"/>
+                              <w:alias w:val="Titre"/>
+                            </w:sdtPr>
+                            <w:sdtContent>
+                              <w:r>
+                                <w:rPr>
+                                  <w:rFonts w:eastAsia="" w:cs="" w:ascii="Calibri Light" w:hAnsi="Calibri Light" w:asciiTheme="majorHAnsi" w:cstheme="majorBidi" w:eastAsiaTheme="majorEastAsia" w:hAnsiTheme="majorHAnsi"/>
+                                  <w:caps/>
+                                  <w:color w:val="8496B0" w:themeColor="text2" w:themeTint="99"/>
+                                  <w:sz w:val="64"/>
+                                  <w:szCs w:val="64"/>
+                                </w:rPr>
+                                <w:t>Dossier de conception / organisation de projet</w:t>
+                              </w:r>
+                            </w:sdtContent>
+                          </w:sdt>
+                        </w:p>
+                        <w:p>
+                          <w:pPr>
+                            <w:pStyle w:val="NoSpacing"/>
+                            <w:spacing w:before="120" w:after="160"/>
                             <w:rPr>
                               <w:color w:val="5B9BD5" w:themeColor="accent1"/>
                               <w:sz w:val="36"/>
@@ -984,16 +671,9 @@
                           </w:pPr>
                           <w:sdt>
                             <w:sdtPr>
-                              <w:rPr>
-                                <w:color w:val="5B9BD5" w:themeColor="accent1"/>
-                                <w:sz w:val="36"/>
-                                <w:szCs w:val="36"/>
-                              </w:rPr>
-                              <w:alias w:val="École"/>
-                              <w:tag w:val="École"/>
-                              <w:id w:val="1850680582"/>
-                              <w:dataBinding w:prefixMappings="xmlns:ns0='http://schemas.openxmlformats.org/officeDocument/2006/extended-properties' " w:xpath="/ns0:Properties[1]/ns0:Company[1]" w:storeItemID="{6668398D-A668-4E3E-A5EB-62B293D839F1}"/>
                               <w:text/>
+                              <w:dataBinding w:prefixMappings="xmlns:ns0='http://purl.org/dc/elements/1.1/' xmlns:ns1='http://schemas.openxmlformats.org/package/2006/metadata/core-properties' " w:xpath="/ns1:coreProperties[1]/ns0:subject[1]" w:storeItemID="{6C3C8BC8-F283-45AE-878A-BAB7291924A1}"/>
+                              <w:alias w:val="Sous-titre"/>
                             </w:sdtPr>
                             <w:sdtContent>
                               <w:r>
@@ -1002,101 +682,77 @@
                                   <w:sz w:val="36"/>
                                   <w:szCs w:val="36"/>
                                 </w:rPr>
-                                <w:t>Université Toulouse 2 – Jean Jaurès</w:t>
+                                <w:t>Projet Parking</w:t>
                               </w:r>
                             </w:sdtContent>
                           </w:sdt>
+                          <w:r>
+                            <w:rPr/>
+                            <w:t xml:space="preserve"> </w:t>
+                          </w:r>
                         </w:p>
-                        <w:sdt>
-                          <w:sdtPr>
-                            <w:rPr>
-                              <w:color w:val="5B9BD5" w:themeColor="accent1"/>
-                              <w:sz w:val="36"/>
-                              <w:szCs w:val="36"/>
-                            </w:rPr>
-                            <w:alias w:val="Cours"/>
-                            <w:tag w:val="Cours"/>
-                            <w:id w:val="1717703537"/>
-                            <w:dataBinding w:prefixMappings="xmlns:ns0='http://purl.org/dc/elements/1.1/' xmlns:ns1='http://schemas.openxmlformats.org/package/2006/metadata/core-properties' " w:xpath="/ns1:coreProperties[1]/ns1:category[1]" w:storeItemID="{6C3C8BC8-F283-45AE-878A-BAB7291924A1}"/>
-                            <w:text/>
-                          </w:sdtPr>
-                          <w:sdtContent>
-                            <w:p>
-                              <w:pPr>
-                                <w:pStyle w:val="Sansinterligne"/>
-                                <w:jc w:val="right"/>
-                                <w:rPr>
-                                  <w:color w:val="5B9BD5" w:themeColor="accent1"/>
-                                  <w:sz w:val="36"/>
-                                  <w:szCs w:val="36"/>
-                                </w:rPr>
-                              </w:pPr>
-                              <w:r>
-                                <w:rPr>
-                                  <w:color w:val="5B9BD5" w:themeColor="accent1"/>
-                                  <w:sz w:val="36"/>
-                                  <w:szCs w:val="36"/>
-                                </w:rPr>
-                                <w:t>Yoann GATHIGNOL, Clarisse LOU, Arnaud SIBADE</w:t>
-                              </w:r>
-                            </w:p>
-                          </w:sdtContent>
-                        </w:sdt>
+                        <w:p>
+                          <w:pPr>
+                            <w:pStyle w:val="Contenudecadre"/>
+                            <w:spacing w:before="0" w:after="160"/>
+                            <w:rPr/>
+                          </w:pPr>
+                          <w:r>
+                            <w:rPr/>
+                          </w:r>
+                        </w:p>
                       </w:txbxContent>
                     </v:textbox>
-                    <w10:wrap anchorx="page" anchory="margin"/>
-                  </v:shape>
+                  </v:rect>
                 </w:pict>
               </mc:Fallback>
             </mc:AlternateContent>
           </w:r>
         </w:p>
-        <w:p>
-          <w:bookmarkStart w:id="0" w:name="_GoBack"/>
-          <w:r>
-            <w:br w:type="page"/>
-          </w:r>
-        </w:p>
       </w:sdtContent>
     </w:sdt>
-    <w:bookmarkEnd w:id="0" w:displacedByCustomXml="next"/>
+    <w:p>
+      <w:pPr>
+        <w:pStyle w:val="Normal"/>
+        <w:rPr/>
+      </w:pPr>
+      <w:bookmarkStart w:id="0" w:name="_GoBack"/>
+      <w:bookmarkStart w:id="1" w:name="_GoBack"/>
+      <w:bookmarkEnd w:id="1"/>
+      <w:r>
+        <w:rPr/>
+      </w:r>
+      <w:r>
+        <w:br w:type="page"/>
+      </w:r>
+    </w:p>
     <w:sdt>
       <w:sdtPr>
-        <w:id w:val="1906649903"/>
         <w:docPartObj>
           <w:docPartGallery w:val="Table of Contents"/>
-          <w:docPartUnique/>
+          <w:docPartUnique w:val="true"/>
         </w:docPartObj>
+        <w:id w:val="103808451"/>
       </w:sdtPr>
-      <w:sdtEndPr>
-        <w:rPr>
-          <w:rFonts w:asciiTheme="minorHAnsi" w:eastAsiaTheme="minorHAnsi" w:hAnsiTheme="minorHAnsi" w:cstheme="minorBidi"/>
-          <w:b/>
-          <w:bCs/>
-          <w:color w:val="auto"/>
-          <w:sz w:val="22"/>
-          <w:szCs w:val="22"/>
-          <w:lang w:eastAsia="en-US"/>
-        </w:rPr>
-      </w:sdtEndPr>
       <w:sdtContent>
         <w:p>
           <w:pPr>
-            <w:pStyle w:val="En-ttedetabledesmatires"/>
+            <w:pStyle w:val="TOCHeading"/>
+            <w:rPr/>
           </w:pPr>
           <w:r>
+            <w:rPr/>
             <w:t>Table des matières</w:t>
           </w:r>
         </w:p>
         <w:p>
           <w:pPr>
-            <w:pStyle w:val="TM1"/>
+            <w:pStyle w:val="Tabledesmatiresniveau1"/>
             <w:tabs>
-              <w:tab w:val="right" w:leader="dot" w:pos="9062"/>
+              <w:tab w:val="right" w:pos="9062" w:leader="dot"/>
             </w:tabs>
             <w:rPr>
-              <w:rFonts w:eastAsiaTheme="minorEastAsia"/>
-              <w:noProof/>
+              <w:rFonts w:eastAsia="" w:eastAsiaTheme="minorEastAsia"/>
               <w:lang w:eastAsia="fr-FR"/>
             </w:rPr>
           </w:pPr>
@@ -1104,63 +760,47 @@
             <w:fldChar w:fldCharType="begin"/>
           </w:r>
           <w:r>
-            <w:instrText xml:space="preserve"> TOC \o "1-3" \h \z \u </w:instrText>
+            <w:instrText> TOC \z \o "1-3" \u \h</w:instrText>
           </w:r>
           <w:r>
             <w:fldChar w:fldCharType="separate"/>
           </w:r>
-          <w:hyperlink w:anchor="_Toc503277450" w:history="1">
+          <w:hyperlink w:anchor="_Toc503277450">
             <w:r>
               <w:rPr>
-                <w:rStyle w:val="Lienhypertexte"/>
-                <w:noProof/>
+                <w:webHidden/>
+                <w:rStyle w:val="Sautdindex"/>
               </w:rPr>
               <w:t>I – ORGANISATIONNEL</w:t>
             </w:r>
             <w:r>
               <w:rPr>
-                <w:noProof/>
-                <w:webHidden/>
-              </w:rPr>
-              <w:tab/>
-            </w:r>
-            <w:r>
-              <w:rPr>
-                <w:noProof/>
                 <w:webHidden/>
               </w:rPr>
               <w:fldChar w:fldCharType="begin"/>
             </w:r>
             <w:r>
               <w:rPr>
-                <w:noProof/>
                 <w:webHidden/>
               </w:rPr>
-              <w:instrText xml:space="preserve"> PAGEREF _Toc503277450 \h </w:instrText>
+              <w:instrText>PAGEREF _Toc503277450 \h</w:instrText>
             </w:r>
             <w:r>
               <w:rPr>
-                <w:noProof/>
-                <w:webHidden/>
-              </w:rPr>
-            </w:r>
-            <w:r>
-              <w:rPr>
-                <w:noProof/>
                 <w:webHidden/>
               </w:rPr>
               <w:fldChar w:fldCharType="separate"/>
             </w:r>
             <w:r>
               <w:rPr>
-                <w:noProof/>
-                <w:webHidden/>
+                <w:rStyle w:val="Sautdindex"/>
+                <w:vanish w:val="false"/>
               </w:rPr>
+              <w:tab/>
               <w:t>2</w:t>
             </w:r>
             <w:r>
               <w:rPr>
-                <w:noProof/>
                 <w:webHidden/>
               </w:rPr>
               <w:fldChar w:fldCharType="end"/>
@@ -1169,84 +809,66 @@
         </w:p>
         <w:p>
           <w:pPr>
-            <w:pStyle w:val="TM2"/>
+            <w:pStyle w:val="Tabledesmatiresniveau2"/>
             <w:tabs>
-              <w:tab w:val="left" w:pos="880"/>
-              <w:tab w:val="right" w:leader="dot" w:pos="9062"/>
+              <w:tab w:val="left" w:pos="880" w:leader="none"/>
+              <w:tab w:val="right" w:pos="9062" w:leader="dot"/>
             </w:tabs>
             <w:rPr>
-              <w:rFonts w:eastAsiaTheme="minorEastAsia"/>
-              <w:noProof/>
+              <w:rFonts w:eastAsia="" w:eastAsiaTheme="minorEastAsia"/>
               <w:lang w:eastAsia="fr-FR"/>
             </w:rPr>
           </w:pPr>
-          <w:hyperlink w:anchor="_Toc503277451" w:history="1">
+          <w:hyperlink w:anchor="_Toc503277451">
             <w:r>
               <w:rPr>
-                <w:rStyle w:val="Lienhypertexte"/>
-                <w:noProof/>
+                <w:webHidden/>
+                <w:rStyle w:val="Sautdindex"/>
               </w:rPr>
               <w:t>1.1</w:t>
             </w:r>
             <w:r>
               <w:rPr>
-                <w:rFonts w:eastAsiaTheme="minorEastAsia"/>
-                <w:noProof/>
+                <w:rStyle w:val="Sautdindex"/>
+                <w:rFonts w:eastAsia="" w:eastAsiaTheme="minorEastAsia"/>
                 <w:lang w:eastAsia="fr-FR"/>
               </w:rPr>
               <w:tab/>
             </w:r>
             <w:r>
               <w:rPr>
-                <w:rStyle w:val="Lienhypertexte"/>
-                <w:noProof/>
+                <w:rStyle w:val="Sautdindex"/>
               </w:rPr>
               <w:t>GANTT prévisionnel</w:t>
             </w:r>
             <w:r>
               <w:rPr>
-                <w:noProof/>
-                <w:webHidden/>
-              </w:rPr>
-              <w:tab/>
-            </w:r>
-            <w:r>
-              <w:rPr>
-                <w:noProof/>
                 <w:webHidden/>
               </w:rPr>
               <w:fldChar w:fldCharType="begin"/>
             </w:r>
             <w:r>
               <w:rPr>
-                <w:noProof/>
                 <w:webHidden/>
               </w:rPr>
-              <w:instrText xml:space="preserve"> PAGEREF _Toc503277451 \h </w:instrText>
+              <w:instrText>PAGEREF _Toc503277451 \h</w:instrText>
             </w:r>
             <w:r>
               <w:rPr>
-                <w:noProof/>
-                <w:webHidden/>
-              </w:rPr>
-            </w:r>
-            <w:r>
-              <w:rPr>
-                <w:noProof/>
                 <w:webHidden/>
               </w:rPr>
               <w:fldChar w:fldCharType="separate"/>
             </w:r>
             <w:r>
               <w:rPr>
-                <w:noProof/>
-                <w:webHidden/>
+                <w:rStyle w:val="Sautdindex"/>
+                <w:vanish w:val="false"/>
               </w:rPr>
+              <w:tab/>
               <w:t>2</w:t>
             </w:r>
             <w:r>
               <w:rPr>
-                <w:noProof/>
                 <w:webHidden/>
               </w:rPr>
               <w:fldChar w:fldCharType="end"/>
@@ -1255,68 +877,51 @@
         </w:p>
         <w:p>
           <w:pPr>
-            <w:pStyle w:val="TM1"/>
+            <w:pStyle w:val="Tabledesmatiresniveau1"/>
             <w:tabs>
-              <w:tab w:val="right" w:leader="dot" w:pos="9062"/>
+              <w:tab w:val="right" w:pos="9062" w:leader="dot"/>
             </w:tabs>
             <w:rPr>
-              <w:rFonts w:eastAsiaTheme="minorEastAsia"/>
-              <w:noProof/>
+              <w:rFonts w:eastAsia="" w:eastAsiaTheme="minorEastAsia"/>
               <w:lang w:eastAsia="fr-FR"/>
             </w:rPr>
           </w:pPr>
-          <w:hyperlink w:anchor="_Toc503277452" w:history="1">
+          <w:hyperlink w:anchor="_Toc503277452">
             <w:r>
               <w:rPr>
-                <w:rStyle w:val="Lienhypertexte"/>
-                <w:noProof/>
+                <w:webHidden/>
+                <w:rStyle w:val="Sautdindex"/>
               </w:rPr>
               <w:t>II – CONCEPTION</w:t>
             </w:r>
             <w:r>
               <w:rPr>
-                <w:noProof/>
-                <w:webHidden/>
-              </w:rPr>
-              <w:tab/>
-            </w:r>
-            <w:r>
-              <w:rPr>
-                <w:noProof/>
                 <w:webHidden/>
               </w:rPr>
               <w:fldChar w:fldCharType="begin"/>
             </w:r>
             <w:r>
               <w:rPr>
-                <w:noProof/>
                 <w:webHidden/>
               </w:rPr>
-              <w:instrText xml:space="preserve"> PAGEREF _Toc503277452 \h </w:instrText>
+              <w:instrText>PAGEREF _Toc503277452 \h</w:instrText>
             </w:r>
             <w:r>
               <w:rPr>
-                <w:noProof/>
-                <w:webHidden/>
-              </w:rPr>
-            </w:r>
-            <w:r>
-              <w:rPr>
-                <w:noProof/>
                 <w:webHidden/>
               </w:rPr>
               <w:fldChar w:fldCharType="separate"/>
             </w:r>
             <w:r>
               <w:rPr>
-                <w:noProof/>
-                <w:webHidden/>
+                <w:rStyle w:val="Sautdindex"/>
+                <w:vanish w:val="false"/>
               </w:rPr>
+              <w:tab/>
               <w:t>2</w:t>
             </w:r>
             <w:r>
               <w:rPr>
-                <w:noProof/>
                 <w:webHidden/>
               </w:rPr>
               <w:fldChar w:fldCharType="end"/>
@@ -1324,50 +929,159 @@
           </w:hyperlink>
         </w:p>
         <w:p>
+          <w:pPr>
+            <w:pStyle w:val="Normal"/>
+            <w:rPr/>
+          </w:pPr>
           <w:r>
-            <w:rPr>
-              <w:b/>
-              <w:bCs/>
-            </w:rPr>
+            <w:rPr/>
+          </w:r>
+          <w:r>
             <w:fldChar w:fldCharType="end"/>
           </w:r>
         </w:p>
       </w:sdtContent>
     </w:sdt>
-    <w:p/>
-    <w:p/>
-    <w:p/>
-    <w:p/>
-    <w:p/>
-    <w:p/>
-    <w:p/>
-    <w:p/>
-    <w:p/>
-    <w:p/>
-    <w:p/>
     <w:p>
-      <w:r>
-        <w:br w:type="page"/>
+      <w:pPr>
+        <w:pStyle w:val="Normal"/>
+        <w:rPr/>
+      </w:pPr>
+      <w:r>
+        <w:rPr/>
       </w:r>
     </w:p>
     <w:p>
       <w:pPr>
+        <w:pStyle w:val="Normal"/>
+        <w:rPr/>
+      </w:pPr>
+      <w:r>
+        <w:rPr/>
+      </w:r>
+    </w:p>
+    <w:p>
+      <w:pPr>
+        <w:pStyle w:val="Normal"/>
+        <w:rPr/>
+      </w:pPr>
+      <w:r>
+        <w:rPr/>
+      </w:r>
+    </w:p>
+    <w:p>
+      <w:pPr>
+        <w:pStyle w:val="Normal"/>
+        <w:rPr/>
+      </w:pPr>
+      <w:r>
+        <w:rPr/>
+      </w:r>
+    </w:p>
+    <w:p>
+      <w:pPr>
+        <w:pStyle w:val="Normal"/>
+        <w:rPr/>
+      </w:pPr>
+      <w:r>
+        <w:rPr/>
+      </w:r>
+    </w:p>
+    <w:p>
+      <w:pPr>
+        <w:pStyle w:val="Normal"/>
+        <w:rPr/>
+      </w:pPr>
+      <w:r>
+        <w:rPr/>
+      </w:r>
+    </w:p>
+    <w:p>
+      <w:pPr>
+        <w:pStyle w:val="Normal"/>
+        <w:rPr/>
+      </w:pPr>
+      <w:r>
+        <w:rPr/>
+      </w:r>
+    </w:p>
+    <w:p>
+      <w:pPr>
+        <w:pStyle w:val="Normal"/>
+        <w:rPr/>
+      </w:pPr>
+      <w:r>
+        <w:rPr/>
+      </w:r>
+    </w:p>
+    <w:p>
+      <w:pPr>
+        <w:pStyle w:val="Normal"/>
+        <w:rPr/>
+      </w:pPr>
+      <w:r>
+        <w:rPr/>
+      </w:r>
+    </w:p>
+    <w:p>
+      <w:pPr>
+        <w:pStyle w:val="Normal"/>
+        <w:rPr/>
+      </w:pPr>
+      <w:r>
+        <w:rPr/>
+      </w:r>
+    </w:p>
+    <w:p>
+      <w:pPr>
+        <w:pStyle w:val="Normal"/>
+        <w:rPr/>
+      </w:pPr>
+      <w:r>
+        <w:rPr/>
+      </w:r>
+    </w:p>
+    <w:p>
+      <w:pPr>
+        <w:pStyle w:val="Normal"/>
+        <w:rPr/>
+      </w:pPr>
+      <w:r>
+        <w:rPr/>
+      </w:r>
+      <w:r>
+        <w:br w:type="page"/>
+      </w:r>
+    </w:p>
+    <w:p>
+      <w:pPr>
         <w:pStyle w:val="Titre1"/>
-      </w:pPr>
-      <w:r>
-        <w:lastRenderedPageBreak/>
+        <w:rPr/>
+      </w:pPr>
+      <w:r>
+        <w:rPr/>
         <w:t xml:space="preserve"> </w:t>
       </w:r>
-      <w:bookmarkStart w:id="1" w:name="_Toc503277450"/>
-      <w:r>
+      <w:bookmarkStart w:id="2" w:name="_Toc503277450"/>
+      <w:r>
+        <w:rPr/>
         <w:t>I – ORGANISATIONNEL</w:t>
       </w:r>
-      <w:bookmarkEnd w:id="1"/>
-      <w:r>
+      <w:bookmarkEnd w:id="2"/>
+      <w:r>
+        <w:rPr/>
         <w:t xml:space="preserve"> </w:t>
       </w:r>
     </w:p>
-    <w:p/>
+    <w:p>
+      <w:pPr>
+        <w:pStyle w:val="Normal"/>
+        <w:rPr/>
+      </w:pPr>
+      <w:r>
+        <w:rPr/>
+      </w:r>
+    </w:p>
     <w:p>
       <w:pPr>
         <w:pStyle w:val="Titre2"/>
@@ -1375,28 +1089,40 @@
           <w:ilvl w:val="1"/>
           <w:numId w:val="1"/>
         </w:numPr>
-      </w:pPr>
-      <w:bookmarkStart w:id="2" w:name="_Toc503277451"/>
-      <w:r>
+        <w:rPr/>
+      </w:pPr>
+      <w:bookmarkStart w:id="3" w:name="_Toc503277451"/>
+      <w:r>
+        <w:rPr/>
         <w:t>GANTT prévisionnel</w:t>
       </w:r>
-      <w:bookmarkEnd w:id="2"/>
-      <w:r>
+      <w:bookmarkEnd w:id="3"/>
+      <w:r>
+        <w:rPr/>
         <w:t xml:space="preserve"> </w:t>
       </w:r>
     </w:p>
-    <w:p/>
     <w:p>
-      <w:r>
-        <w:rPr>
-          <w:noProof/>
-          <w:lang w:eastAsia="fr-FR"/>
-        </w:rPr>
+      <w:pPr>
+        <w:pStyle w:val="Normal"/>
+        <w:rPr/>
+      </w:pPr>
+      <w:r>
+        <w:rPr/>
+      </w:r>
+    </w:p>
+    <w:p>
+      <w:pPr>
+        <w:pStyle w:val="Normal"/>
+        <w:rPr/>
+      </w:pPr>
+      <w:r>
+        <w:rPr/>
         <w:drawing>
-          <wp:inline distT="0" distB="0" distL="0" distR="0">
-            <wp:extent cx="5820475" cy="1543050"/>
-            <wp:effectExtent l="0" t="0" r="8890" b="0"/>
-            <wp:docPr id="1" name="Image 1" descr="Z:\PTUT2018\Documentation\GANTT_PREVISIONNEL.PNG"/>
+          <wp:inline distT="0" distB="0" distL="0" distR="8890">
+            <wp:extent cx="5820410" cy="1543050"/>
+            <wp:effectExtent l="0" t="0" r="0" b="0"/>
+            <wp:docPr id="6" name="Image 1" descr="Z:\PTUT2018\Documentation\GANTT_PREVISIONNEL.PNG"/>
             <wp:cNvGraphicFramePr>
               <a:graphicFrameLocks xmlns:a="http://schemas.openxmlformats.org/drawingml/2006/main" noChangeAspect="1"/>
             </wp:cNvGraphicFramePr>
@@ -1404,20 +1130,13 @@
               <a:graphicData uri="http://schemas.openxmlformats.org/drawingml/2006/picture">
                 <pic:pic xmlns:pic="http://schemas.openxmlformats.org/drawingml/2006/picture">
                   <pic:nvPicPr>
-                    <pic:cNvPr id="0" name="Picture 1" descr="Z:\PTUT2018\Documentation\GANTT_PREVISIONNEL.PNG"/>
+                    <pic:cNvPr id="6" name="Image 1" descr="Z:\PTUT2018\Documentation\GANTT_PREVISIONNEL.PNG"/>
                     <pic:cNvPicPr>
                       <a:picLocks noChangeAspect="1" noChangeArrowheads="1"/>
                     </pic:cNvPicPr>
                   </pic:nvPicPr>
                   <pic:blipFill>
-                    <a:blip r:embed="rId6">
-                      <a:extLst>
-                        <a:ext uri="{28A0092B-C50C-407E-A947-70E740481C1C}">
-                          <a14:useLocalDpi xmlns:a14="http://schemas.microsoft.com/office/drawing/2010/main" val="0"/>
-                        </a:ext>
-                      </a:extLst>
-                    </a:blip>
-                    <a:srcRect/>
+                    <a:blip r:embed="rId2"/>
                     <a:stretch>
                       <a:fillRect/>
                     </a:stretch>
@@ -1425,15 +1144,11 @@
                   <pic:spPr bwMode="auto">
                     <a:xfrm>
                       <a:off x="0" y="0"/>
-                      <a:ext cx="5822692" cy="1543638"/>
+                      <a:ext cx="5820410" cy="1543050"/>
                     </a:xfrm>
                     <a:prstGeom prst="rect">
                       <a:avLst/>
                     </a:prstGeom>
-                    <a:noFill/>
-                    <a:ln>
-                      <a:noFill/>
-                    </a:ln>
                   </pic:spPr>
                 </pic:pic>
               </a:graphicData>
@@ -1442,43 +1157,176 @@
         </w:drawing>
       </w:r>
     </w:p>
-    <w:p/>
     <w:p>
       <w:pPr>
-        <w:pStyle w:val="Titre1"/>
-      </w:pPr>
+        <w:pStyle w:val="Normal"/>
+        <w:rPr/>
+      </w:pPr>
+      <w:r>
+        <w:rPr/>
+      </w:r>
     </w:p>
     <w:p>
       <w:pPr>
+        <w:pStyle w:val="Titre2"/>
+        <w:rPr/>
+      </w:pPr>
+      <w:r>
+        <w:rPr/>
+        <w:tab/>
+      </w:r>
+      <w:r>
+        <w:rPr/>
+        <w:t>1.2 GANTT réel</w:t>
+      </w:r>
+    </w:p>
+    <w:p>
+      <w:pPr>
         <w:pStyle w:val="Titre1"/>
-      </w:pPr>
-      <w:bookmarkStart w:id="3" w:name="_Toc503277452"/>
-      <w:r>
+        <w:rPr/>
+      </w:pPr>
+      <w:r>
+        <w:rPr/>
+      </w:r>
+    </w:p>
+    <w:p>
+      <w:pPr>
+        <w:pStyle w:val="Titre1"/>
+        <w:rPr/>
+      </w:pPr>
+      <w:bookmarkStart w:id="4" w:name="_Toc503277452"/>
+      <w:r>
+        <w:rPr/>
         <w:t>II – CONCEPTION</w:t>
       </w:r>
-      <w:bookmarkEnd w:id="3"/>
-      <w:r>
+      <w:bookmarkEnd w:id="4"/>
+      <w:r>
+        <w:rPr/>
         <w:t xml:space="preserve"> </w:t>
+      </w:r>
+    </w:p>
+    <w:p>
+      <w:pPr>
+        <w:pStyle w:val="Normal"/>
+        <w:rPr/>
+      </w:pPr>
+      <w:r>
+        <w:rPr/>
+      </w:r>
+    </w:p>
+    <w:p>
+      <w:pPr>
+        <w:pStyle w:val="Titre2"/>
+        <w:rPr/>
+      </w:pPr>
+      <w:r>
+        <w:rPr/>
+        <w:tab/>
+      </w:r>
+      <w:r>
+        <w:rPr/>
+        <w:t>2.1 Diagramme de cas d’utilisation</w:t>
+      </w:r>
+    </w:p>
+    <w:p>
+      <w:pPr>
+        <w:pStyle w:val="Normal"/>
+        <w:rPr/>
+      </w:pPr>
+      <w:r>
+        <w:rPr/>
+      </w:r>
+    </w:p>
+    <w:p>
+      <w:pPr>
+        <w:pStyle w:val="Normal"/>
+        <w:rPr/>
+      </w:pPr>
+      <w:r>
+        <w:rPr/>
+        <w:drawing>
+          <wp:anchor behindDoc="0" distT="0" distB="0" distL="0" distR="0" simplePos="0" locked="0" layoutInCell="1" allowOverlap="1" relativeHeight="8">
+            <wp:simplePos x="0" y="0"/>
+            <wp:positionH relativeFrom="column">
+              <wp:align>center</wp:align>
+            </wp:positionH>
+            <wp:positionV relativeFrom="paragraph">
+              <wp:posOffset>635</wp:posOffset>
+            </wp:positionV>
+            <wp:extent cx="7317105" cy="5532755"/>
+            <wp:effectExtent l="0" t="0" r="0" b="0"/>
+            <wp:wrapSquare wrapText="largest"/>
+            <wp:docPr id="7" name="Image2" descr=""/>
+            <wp:cNvGraphicFramePr>
+              <a:graphicFrameLocks xmlns:a="http://schemas.openxmlformats.org/drawingml/2006/main" noChangeAspect="1"/>
+            </wp:cNvGraphicFramePr>
+            <a:graphic xmlns:a="http://schemas.openxmlformats.org/drawingml/2006/main">
+              <a:graphicData uri="http://schemas.openxmlformats.org/drawingml/2006/picture">
+                <pic:pic xmlns:pic="http://schemas.openxmlformats.org/drawingml/2006/picture">
+                  <pic:nvPicPr>
+                    <pic:cNvPr id="7" name="Image2" descr=""/>
+                    <pic:cNvPicPr>
+                      <a:picLocks noChangeAspect="1" noChangeArrowheads="1"/>
+                    </pic:cNvPicPr>
+                  </pic:nvPicPr>
+                  <pic:blipFill>
+                    <a:blip r:embed="rId3"/>
+                    <a:stretch>
+                      <a:fillRect/>
+                    </a:stretch>
+                  </pic:blipFill>
+                  <pic:spPr bwMode="auto">
+                    <a:xfrm>
+                      <a:off x="0" y="0"/>
+                      <a:ext cx="7317105" cy="5532755"/>
+                    </a:xfrm>
+                    <a:prstGeom prst="rect">
+                      <a:avLst/>
+                    </a:prstGeom>
+                  </pic:spPr>
+                </pic:pic>
+              </a:graphicData>
+            </a:graphic>
+          </wp:anchor>
+        </w:drawing>
+      </w:r>
+    </w:p>
+    <w:p>
+      <w:pPr>
+        <w:pStyle w:val="Normal"/>
+        <w:rPr/>
+      </w:pPr>
+      <w:r>
+        <w:rPr/>
+      </w:r>
+    </w:p>
+    <w:p>
+      <w:pPr>
+        <w:pStyle w:val="Titre2"/>
+        <w:rPr/>
+      </w:pPr>
+      <w:r>
+        <w:rPr/>
+        <w:t>2.2 Diagrammes D’activitées</w:t>
       </w:r>
     </w:p>
     <w:sectPr>
+      <w:type w:val="nextPage"/>
       <w:pgSz w:w="11906" w:h="16838"/>
-      <w:pgMar w:top="1417" w:right="1417" w:bottom="1417" w:left="1417" w:header="708" w:footer="708" w:gutter="0"/>
-      <w:pgNumType w:start="0"/>
-      <w:cols w:space="708"/>
+      <w:pgMar w:left="1417" w:right="1417" w:header="0" w:top="1417" w:footer="0" w:bottom="1417" w:gutter="0"/>
+      <w:pgNumType w:start="0" w:fmt="decimal"/>
+      <w:formProt w:val="false"/>
       <w:titlePg/>
-      <w:docGrid w:linePitch="360"/>
+      <w:textDirection w:val="lrTb"/>
+      <w:docGrid w:type="default" w:linePitch="360" w:charSpace="4294965247"/>
     </w:sectPr>
   </w:body>
 </w:document>
 </file>
 
 <file path=word/numbering.xml><?xml version="1.0" encoding="utf-8"?>
-<w:numbering xmlns:wpc="http://schemas.microsoft.com/office/word/2010/wordprocessingCanvas" xmlns:mc="http://schemas.openxmlformats.org/markup-compatibility/2006" xmlns:o="urn:schemas-microsoft-com:office:office" xmlns:r="http://schemas.openxmlformats.org/officeDocument/2006/relationships" xmlns:m="http://schemas.openxmlformats.org/officeDocument/2006/math" xmlns:v="urn:schemas-microsoft-com:vml" xmlns:wp14="http://schemas.microsoft.com/office/word/2010/wordprocessingDrawing" xmlns:wp="http://schemas.openxmlformats.org/drawingml/2006/wordprocessingDrawing" xmlns:w10="urn:schemas-microsoft-com:office:word" xmlns:w="http://schemas.openxmlformats.org/wordprocessingml/2006/main" xmlns:w14="http://schemas.microsoft.com/office/word/2010/wordml" xmlns:w15="http://schemas.microsoft.com/office/word/2012/wordml" xmlns:wpg="http://schemas.microsoft.com/office/word/2010/wordprocessingGroup" xmlns:wpi="http://schemas.microsoft.com/office/word/2010/wordprocessingInk" xmlns:wne="http://schemas.microsoft.com/office/word/2006/wordml" xmlns:wps="http://schemas.microsoft.com/office/word/2010/wordprocessingShape" mc:Ignorable="w14 w15 wp14">
-  <w:abstractNum w:abstractNumId="0" w15:restartNumberingAfterBreak="0">
-    <w:nsid w:val="5259592D"/>
-    <w:multiLevelType w:val="multilevel"/>
-    <w:tmpl w:val="9BB60728"/>
+<w:numbering xmlns:w="http://schemas.openxmlformats.org/wordprocessingml/2006/main" xmlns:o="urn:schemas-microsoft-com:office:office" xmlns:r="http://schemas.openxmlformats.org/officeDocument/2006/relationships" xmlns:v="urn:schemas-microsoft-com:vml">
+  <w:abstractNum w:abstractNumId="1">
     <w:lvl w:ilvl="0">
       <w:start w:val="1"/>
       <w:numFmt w:val="decimal"/>
@@ -1487,9 +1335,6 @@
       <w:pPr>
         <w:ind w:left="390" w:hanging="390"/>
       </w:pPr>
-      <w:rPr>
-        <w:rFonts w:hint="default"/>
-      </w:rPr>
     </w:lvl>
     <w:lvl w:ilvl="1">
       <w:start w:val="1"/>
@@ -1499,9 +1344,6 @@
       <w:pPr>
         <w:ind w:left="1098" w:hanging="390"/>
       </w:pPr>
-      <w:rPr>
-        <w:rFonts w:hint="default"/>
-      </w:rPr>
     </w:lvl>
     <w:lvl w:ilvl="2">
       <w:start w:val="1"/>
@@ -1511,9 +1353,6 @@
       <w:pPr>
         <w:ind w:left="2136" w:hanging="720"/>
       </w:pPr>
-      <w:rPr>
-        <w:rFonts w:hint="default"/>
-      </w:rPr>
     </w:lvl>
     <w:lvl w:ilvl="3">
       <w:start w:val="1"/>
@@ -1523,9 +1362,6 @@
       <w:pPr>
         <w:ind w:left="2844" w:hanging="720"/>
       </w:pPr>
-      <w:rPr>
-        <w:rFonts w:hint="default"/>
-      </w:rPr>
     </w:lvl>
     <w:lvl w:ilvl="4">
       <w:start w:val="1"/>
@@ -1535,9 +1371,6 @@
       <w:pPr>
         <w:ind w:left="3912" w:hanging="1080"/>
       </w:pPr>
-      <w:rPr>
-        <w:rFonts w:hint="default"/>
-      </w:rPr>
     </w:lvl>
     <w:lvl w:ilvl="5">
       <w:start w:val="1"/>
@@ -1547,9 +1380,6 @@
       <w:pPr>
         <w:ind w:left="4620" w:hanging="1080"/>
       </w:pPr>
-      <w:rPr>
-        <w:rFonts w:hint="default"/>
-      </w:rPr>
     </w:lvl>
     <w:lvl w:ilvl="6">
       <w:start w:val="1"/>
@@ -1559,9 +1389,6 @@
       <w:pPr>
         <w:ind w:left="5688" w:hanging="1440"/>
       </w:pPr>
-      <w:rPr>
-        <w:rFonts w:hint="default"/>
-      </w:rPr>
     </w:lvl>
     <w:lvl w:ilvl="7">
       <w:start w:val="1"/>
@@ -1571,9 +1398,6 @@
       <w:pPr>
         <w:ind w:left="6396" w:hanging="1440"/>
       </w:pPr>
-      <w:rPr>
-        <w:rFonts w:hint="default"/>
-      </w:rPr>
     </w:lvl>
     <w:lvl w:ilvl="8">
       <w:start w:val="1"/>
@@ -1583,45 +1407,162 @@
       <w:pPr>
         <w:ind w:left="7104" w:hanging="1440"/>
       </w:pPr>
-      <w:rPr>
-        <w:rFonts w:hint="default"/>
-      </w:rPr>
+    </w:lvl>
+  </w:abstractNum>
+  <w:abstractNum w:abstractNumId="2">
+    <w:lvl w:ilvl="0">
+      <w:start w:val="1"/>
+      <w:numFmt w:val="none"/>
+      <w:suff w:val="nothing"/>
+      <w:lvlText w:val=""/>
+      <w:lvlJc w:val="left"/>
+      <w:pPr>
+        <w:tabs>
+          <w:tab w:val="num" w:pos="432"/>
+        </w:tabs>
+        <w:ind w:left="432" w:hanging="432"/>
+      </w:pPr>
+    </w:lvl>
+    <w:lvl w:ilvl="1">
+      <w:start w:val="1"/>
+      <w:numFmt w:val="none"/>
+      <w:suff w:val="nothing"/>
+      <w:lvlText w:val=""/>
+      <w:lvlJc w:val="left"/>
+      <w:pPr>
+        <w:tabs>
+          <w:tab w:val="num" w:pos="576"/>
+        </w:tabs>
+        <w:ind w:left="576" w:hanging="576"/>
+      </w:pPr>
+    </w:lvl>
+    <w:lvl w:ilvl="2">
+      <w:start w:val="1"/>
+      <w:numFmt w:val="none"/>
+      <w:suff w:val="nothing"/>
+      <w:lvlText w:val=""/>
+      <w:lvlJc w:val="left"/>
+      <w:pPr>
+        <w:tabs>
+          <w:tab w:val="num" w:pos="720"/>
+        </w:tabs>
+        <w:ind w:left="720" w:hanging="720"/>
+      </w:pPr>
+    </w:lvl>
+    <w:lvl w:ilvl="3">
+      <w:start w:val="1"/>
+      <w:numFmt w:val="none"/>
+      <w:suff w:val="nothing"/>
+      <w:lvlText w:val=""/>
+      <w:lvlJc w:val="left"/>
+      <w:pPr>
+        <w:tabs>
+          <w:tab w:val="num" w:pos="864"/>
+        </w:tabs>
+        <w:ind w:left="864" w:hanging="864"/>
+      </w:pPr>
+    </w:lvl>
+    <w:lvl w:ilvl="4">
+      <w:start w:val="1"/>
+      <w:numFmt w:val="none"/>
+      <w:suff w:val="nothing"/>
+      <w:lvlText w:val=""/>
+      <w:lvlJc w:val="left"/>
+      <w:pPr>
+        <w:tabs>
+          <w:tab w:val="num" w:pos="1008"/>
+        </w:tabs>
+        <w:ind w:left="1008" w:hanging="1008"/>
+      </w:pPr>
+    </w:lvl>
+    <w:lvl w:ilvl="5">
+      <w:start w:val="1"/>
+      <w:numFmt w:val="none"/>
+      <w:suff w:val="nothing"/>
+      <w:lvlText w:val=""/>
+      <w:lvlJc w:val="left"/>
+      <w:pPr>
+        <w:tabs>
+          <w:tab w:val="num" w:pos="1152"/>
+        </w:tabs>
+        <w:ind w:left="1152" w:hanging="1152"/>
+      </w:pPr>
+    </w:lvl>
+    <w:lvl w:ilvl="6">
+      <w:start w:val="1"/>
+      <w:numFmt w:val="none"/>
+      <w:suff w:val="nothing"/>
+      <w:lvlText w:val=""/>
+      <w:lvlJc w:val="left"/>
+      <w:pPr>
+        <w:tabs>
+          <w:tab w:val="num" w:pos="1296"/>
+        </w:tabs>
+        <w:ind w:left="1296" w:hanging="1296"/>
+      </w:pPr>
+    </w:lvl>
+    <w:lvl w:ilvl="7">
+      <w:start w:val="1"/>
+      <w:numFmt w:val="none"/>
+      <w:suff w:val="nothing"/>
+      <w:lvlText w:val=""/>
+      <w:lvlJc w:val="left"/>
+      <w:pPr>
+        <w:tabs>
+          <w:tab w:val="num" w:pos="1440"/>
+        </w:tabs>
+        <w:ind w:left="1440" w:hanging="1440"/>
+      </w:pPr>
+    </w:lvl>
+    <w:lvl w:ilvl="8">
+      <w:start w:val="1"/>
+      <w:numFmt w:val="none"/>
+      <w:suff w:val="nothing"/>
+      <w:lvlText w:val=""/>
+      <w:lvlJc w:val="left"/>
+      <w:pPr>
+        <w:tabs>
+          <w:tab w:val="num" w:pos="1584"/>
+        </w:tabs>
+        <w:ind w:left="1584" w:hanging="1584"/>
+      </w:pPr>
     </w:lvl>
   </w:abstractNum>
   <w:num w:numId="1">
-    <w:abstractNumId w:val="0"/>
+    <w:abstractNumId w:val="1"/>
+  </w:num>
+  <w:num w:numId="2">
+    <w:abstractNumId w:val="2"/>
   </w:num>
 </w:numbering>
 </file>
 
 <file path=word/styles.xml><?xml version="1.0" encoding="utf-8"?>
-<w:styles xmlns:mc="http://schemas.openxmlformats.org/markup-compatibility/2006" xmlns:r="http://schemas.openxmlformats.org/officeDocument/2006/relationships" xmlns:w="http://schemas.openxmlformats.org/wordprocessingml/2006/main" xmlns:w14="http://schemas.microsoft.com/office/word/2010/wordml" xmlns:w15="http://schemas.microsoft.com/office/word/2012/wordml" mc:Ignorable="w14 w15">
+<w:styles xmlns:w="http://schemas.openxmlformats.org/wordprocessingml/2006/main" xmlns:w14="http://schemas.microsoft.com/office/word/2010/wordml" xmlns:mc="http://schemas.openxmlformats.org/markup-compatibility/2006" mc:Ignorable="w14">
   <w:docDefaults>
     <w:rPrDefault>
       <w:rPr>
-        <w:rFonts w:asciiTheme="minorHAnsi" w:eastAsiaTheme="minorHAnsi" w:hAnsiTheme="minorHAnsi" w:cstheme="minorBidi"/>
+        <w:rFonts w:ascii="Calibri" w:hAnsi="Calibri" w:eastAsia="Calibri" w:cs="" w:asciiTheme="minorHAnsi" w:cstheme="minorBidi" w:eastAsiaTheme="minorHAnsi" w:hAnsiTheme="minorHAnsi"/>
         <w:sz w:val="22"/>
         <w:szCs w:val="22"/>
         <w:lang w:val="fr-FR" w:eastAsia="en-US" w:bidi="ar-SA"/>
       </w:rPr>
     </w:rPrDefault>
     <w:pPrDefault>
-      <w:pPr>
-        <w:spacing w:after="160" w:line="259" w:lineRule="auto"/>
-      </w:pPr>
+      <w:pPr/>
     </w:pPrDefault>
   </w:docDefaults>
   <w:latentStyles w:defLockedState="0" w:defUIPriority="99" w:defSemiHidden="0" w:defUnhideWhenUsed="0" w:defQFormat="0" w:count="371">
     <w:lsdException w:name="Normal" w:uiPriority="0" w:qFormat="1"/>
     <w:lsdException w:name="heading 1" w:uiPriority="9" w:qFormat="1"/>
-    <w:lsdException w:name="heading 2" w:semiHidden="1" w:uiPriority="9" w:unhideWhenUsed="1" w:qFormat="1"/>
-    <w:lsdException w:name="heading 3" w:semiHidden="1" w:uiPriority="9" w:unhideWhenUsed="1" w:qFormat="1"/>
-    <w:lsdException w:name="heading 4" w:semiHidden="1" w:uiPriority="9" w:unhideWhenUsed="1" w:qFormat="1"/>
-    <w:lsdException w:name="heading 5" w:semiHidden="1" w:uiPriority="9" w:unhideWhenUsed="1" w:qFormat="1"/>
-    <w:lsdException w:name="heading 6" w:semiHidden="1" w:uiPriority="9" w:unhideWhenUsed="1" w:qFormat="1"/>
-    <w:lsdException w:name="heading 7" w:semiHidden="1" w:uiPriority="9" w:unhideWhenUsed="1" w:qFormat="1"/>
-    <w:lsdException w:name="heading 8" w:semiHidden="1" w:uiPriority="9" w:unhideWhenUsed="1" w:qFormat="1"/>
-    <w:lsdException w:name="heading 9" w:semiHidden="1" w:uiPriority="9" w:unhideWhenUsed="1" w:qFormat="1"/>
+    <w:lsdException w:name="heading 2" w:uiPriority="9" w:semiHidden="1" w:unhideWhenUsed="1" w:qFormat="1"/>
+    <w:lsdException w:name="heading 3" w:uiPriority="9" w:semiHidden="1" w:unhideWhenUsed="1" w:qFormat="1"/>
+    <w:lsdException w:name="heading 4" w:uiPriority="9" w:semiHidden="1" w:unhideWhenUsed="1" w:qFormat="1"/>
+    <w:lsdException w:name="heading 5" w:uiPriority="9" w:semiHidden="1" w:unhideWhenUsed="1" w:qFormat="1"/>
+    <w:lsdException w:name="heading 6" w:uiPriority="9" w:semiHidden="1" w:unhideWhenUsed="1" w:qFormat="1"/>
+    <w:lsdException w:name="heading 7" w:uiPriority="9" w:semiHidden="1" w:unhideWhenUsed="1" w:qFormat="1"/>
+    <w:lsdException w:name="heading 8" w:uiPriority="9" w:semiHidden="1" w:unhideWhenUsed="1" w:qFormat="1"/>
+    <w:lsdException w:name="heading 9" w:uiPriority="9" w:semiHidden="1" w:unhideWhenUsed="1" w:qFormat="1"/>
     <w:lsdException w:name="index 1" w:semiHidden="1" w:unhideWhenUsed="1"/>
     <w:lsdException w:name="index 2" w:semiHidden="1" w:unhideWhenUsed="1"/>
     <w:lsdException w:name="index 3" w:semiHidden="1" w:unhideWhenUsed="1"/>
@@ -1631,22 +1572,22 @@
     <w:lsdException w:name="index 7" w:semiHidden="1" w:unhideWhenUsed="1"/>
     <w:lsdException w:name="index 8" w:semiHidden="1" w:unhideWhenUsed="1"/>
     <w:lsdException w:name="index 9" w:semiHidden="1" w:unhideWhenUsed="1"/>
-    <w:lsdException w:name="toc 1" w:semiHidden="1" w:uiPriority="39" w:unhideWhenUsed="1"/>
-    <w:lsdException w:name="toc 2" w:semiHidden="1" w:uiPriority="39" w:unhideWhenUsed="1"/>
-    <w:lsdException w:name="toc 3" w:semiHidden="1" w:uiPriority="39" w:unhideWhenUsed="1"/>
-    <w:lsdException w:name="toc 4" w:semiHidden="1" w:uiPriority="39" w:unhideWhenUsed="1"/>
-    <w:lsdException w:name="toc 5" w:semiHidden="1" w:uiPriority="39" w:unhideWhenUsed="1"/>
-    <w:lsdException w:name="toc 6" w:semiHidden="1" w:uiPriority="39" w:unhideWhenUsed="1"/>
-    <w:lsdException w:name="toc 7" w:semiHidden="1" w:uiPriority="39" w:unhideWhenUsed="1"/>
-    <w:lsdException w:name="toc 8" w:semiHidden="1" w:uiPriority="39" w:unhideWhenUsed="1"/>
-    <w:lsdException w:name="toc 9" w:semiHidden="1" w:uiPriority="39" w:unhideWhenUsed="1"/>
+    <w:lsdException w:name="toc 1" w:uiPriority="39" w:semiHidden="1" w:unhideWhenUsed="1"/>
+    <w:lsdException w:name="toc 2" w:uiPriority="39" w:semiHidden="1" w:unhideWhenUsed="1"/>
+    <w:lsdException w:name="toc 3" w:uiPriority="39" w:semiHidden="1" w:unhideWhenUsed="1"/>
+    <w:lsdException w:name="toc 4" w:uiPriority="39" w:semiHidden="1" w:unhideWhenUsed="1"/>
+    <w:lsdException w:name="toc 5" w:uiPriority="39" w:semiHidden="1" w:unhideWhenUsed="1"/>
+    <w:lsdException w:name="toc 6" w:uiPriority="39" w:semiHidden="1" w:unhideWhenUsed="1"/>
+    <w:lsdException w:name="toc 7" w:uiPriority="39" w:semiHidden="1" w:unhideWhenUsed="1"/>
+    <w:lsdException w:name="toc 8" w:uiPriority="39" w:semiHidden="1" w:unhideWhenUsed="1"/>
+    <w:lsdException w:name="toc 9" w:uiPriority="39" w:semiHidden="1" w:unhideWhenUsed="1"/>
     <w:lsdException w:name="Normal Indent" w:semiHidden="1" w:unhideWhenUsed="1"/>
     <w:lsdException w:name="footnote text" w:semiHidden="1" w:unhideWhenUsed="1"/>
     <w:lsdException w:name="annotation text" w:semiHidden="1" w:unhideWhenUsed="1"/>
     <w:lsdException w:name="header" w:semiHidden="1" w:unhideWhenUsed="1"/>
     <w:lsdException w:name="footer" w:semiHidden="1" w:unhideWhenUsed="1"/>
     <w:lsdException w:name="index heading" w:semiHidden="1" w:unhideWhenUsed="1"/>
-    <w:lsdException w:name="caption" w:semiHidden="1" w:uiPriority="35" w:unhideWhenUsed="1" w:qFormat="1"/>
+    <w:lsdException w:name="caption" w:uiPriority="35" w:semiHidden="1" w:unhideWhenUsed="1" w:qFormat="1"/>
     <w:lsdException w:name="table of figures" w:semiHidden="1" w:unhideWhenUsed="1"/>
     <w:lsdException w:name="envelope address" w:semiHidden="1" w:unhideWhenUsed="1"/>
     <w:lsdException w:name="envelope return" w:semiHidden="1" w:unhideWhenUsed="1"/>
@@ -1677,7 +1618,7 @@
     <w:lsdException w:name="Title" w:uiPriority="10" w:qFormat="1"/>
     <w:lsdException w:name="Closing" w:semiHidden="1" w:unhideWhenUsed="1"/>
     <w:lsdException w:name="Signature" w:semiHidden="1" w:unhideWhenUsed="1"/>
-    <w:lsdException w:name="Default Paragraph Font" w:semiHidden="1" w:uiPriority="1" w:unhideWhenUsed="1"/>
+    <w:lsdException w:name="Default Paragraph Font" w:uiPriority="1" w:semiHidden="1" w:unhideWhenUsed="1"/>
     <w:lsdException w:name="Body Text" w:semiHidden="1" w:unhideWhenUsed="1"/>
     <w:lsdException w:name="Body Text Indent" w:semiHidden="1" w:unhideWhenUsed="1"/>
     <w:lsdException w:name="List Continue" w:semiHidden="1" w:unhideWhenUsed="1"/>
@@ -1877,8 +1818,8 @@
     <w:lsdException w:name="Subtle Reference" w:uiPriority="31" w:qFormat="1"/>
     <w:lsdException w:name="Intense Reference" w:uiPriority="32" w:qFormat="1"/>
     <w:lsdException w:name="Book Title" w:uiPriority="33" w:qFormat="1"/>
-    <w:lsdException w:name="Bibliography" w:semiHidden="1" w:uiPriority="37" w:unhideWhenUsed="1"/>
-    <w:lsdException w:name="TOC Heading" w:semiHidden="1" w:uiPriority="39" w:unhideWhenUsed="1" w:qFormat="1"/>
+    <w:lsdException w:name="Bibliography" w:uiPriority="37" w:semiHidden="1" w:unhideWhenUsed="1"/>
+    <w:lsdException w:name="TOC Heading" w:uiPriority="39" w:semiHidden="1" w:unhideWhenUsed="1" w:qFormat="1"/>
     <w:lsdException w:name="Plain Table 1" w:uiPriority="41"/>
     <w:lsdException w:name="Plain Table 2" w:uiPriority="42"/>
     <w:lsdException w:name="Plain Table 3" w:uiPriority="43"/>
@@ -1984,12 +1925,25 @@
     <w:lsdException w:name="List Table 6 Colorful Accent 6" w:uiPriority="51"/>
     <w:lsdException w:name="List Table 7 Colorful Accent 6" w:uiPriority="52"/>
   </w:latentStyles>
-  <w:style w:type="paragraph" w:default="1" w:styleId="Normal">
+  <w:style w:type="paragraph" w:styleId="Normal" w:default="1">
     <w:name w:val="Normal"/>
     <w:qFormat/>
+    <w:pPr>
+      <w:widowControl/>
+      <w:bidi w:val="0"/>
+      <w:spacing w:lineRule="auto" w:line="259" w:before="0" w:after="160"/>
+      <w:jc w:val="left"/>
+    </w:pPr>
+    <w:rPr>
+      <w:rFonts w:ascii="Calibri" w:hAnsi="Calibri" w:eastAsia="Calibri" w:cs="" w:asciiTheme="minorHAnsi" w:cstheme="minorBidi" w:eastAsiaTheme="minorHAnsi" w:hAnsiTheme="minorHAnsi"/>
+      <w:color w:val="auto"/>
+      <w:sz w:val="22"/>
+      <w:szCs w:val="22"/>
+      <w:lang w:val="fr-FR" w:eastAsia="en-US" w:bidi="ar-SA"/>
+    </w:rPr>
   </w:style>
   <w:style w:type="paragraph" w:styleId="Titre1">
-    <w:name w:val="heading 1"/>
+    <w:name w:val="Heading 1"/>
     <w:basedOn w:val="Normal"/>
     <w:next w:val="Normal"/>
     <w:link w:val="Titre1Car"/>
@@ -2003,14 +1957,14 @@
       <w:outlineLvl w:val="0"/>
     </w:pPr>
     <w:rPr>
-      <w:rFonts w:asciiTheme="majorHAnsi" w:eastAsiaTheme="majorEastAsia" w:hAnsiTheme="majorHAnsi" w:cstheme="majorBidi"/>
-      <w:color w:val="2E74B5" w:themeColor="accent1" w:themeShade="BF"/>
+      <w:rFonts w:ascii="Calibri Light" w:hAnsi="Calibri Light" w:eastAsia="" w:cs="" w:asciiTheme="majorHAnsi" w:cstheme="majorBidi" w:eastAsiaTheme="majorEastAsia" w:hAnsiTheme="majorHAnsi"/>
+      <w:color w:val="2E74B5" w:themeColor="accent1" w:themeShade="bf"/>
       <w:sz w:val="32"/>
       <w:szCs w:val="32"/>
     </w:rPr>
   </w:style>
   <w:style w:type="paragraph" w:styleId="Titre2">
-    <w:name w:val="heading 2"/>
+    <w:name w:val="Heading 2"/>
     <w:basedOn w:val="Normal"/>
     <w:next w:val="Normal"/>
     <w:link w:val="Titre2Car"/>
@@ -2025,17 +1979,274 @@
       <w:outlineLvl w:val="1"/>
     </w:pPr>
     <w:rPr>
-      <w:rFonts w:asciiTheme="majorHAnsi" w:eastAsiaTheme="majorEastAsia" w:hAnsiTheme="majorHAnsi" w:cstheme="majorBidi"/>
-      <w:color w:val="2E74B5" w:themeColor="accent1" w:themeShade="BF"/>
+      <w:rFonts w:ascii="Calibri Light" w:hAnsi="Calibri Light" w:eastAsia="" w:cs="" w:asciiTheme="majorHAnsi" w:cstheme="majorBidi" w:eastAsiaTheme="majorEastAsia" w:hAnsiTheme="majorHAnsi"/>
+      <w:color w:val="2E74B5" w:themeColor="accent1" w:themeShade="bf"/>
       <w:sz w:val="26"/>
       <w:szCs w:val="26"/>
     </w:rPr>
   </w:style>
-  <w:style w:type="character" w:default="1" w:styleId="Policepardfaut">
+  <w:style w:type="character" w:styleId="DefaultParagraphFont" w:default="1">
     <w:name w:val="Default Paragraph Font"/>
     <w:uiPriority w:val="1"/>
     <w:semiHidden/>
     <w:unhideWhenUsed/>
+    <w:qFormat/>
+    <w:rPr/>
+  </w:style>
+  <w:style w:type="character" w:styleId="SansinterligneCar" w:customStyle="1">
+    <w:name w:val="Sans interligne Car"/>
+    <w:basedOn w:val="DefaultParagraphFont"/>
+    <w:link w:val="Sansinterligne"/>
+    <w:uiPriority w:val="1"/>
+    <w:qFormat/>
+    <w:rsid w:val="00ac6f01"/>
+    <w:rPr>
+      <w:rFonts w:eastAsia="" w:eastAsiaTheme="minorEastAsia"/>
+      <w:lang w:eastAsia="fr-FR"/>
+    </w:rPr>
+  </w:style>
+  <w:style w:type="character" w:styleId="TitreCar" w:customStyle="1">
+    <w:name w:val="Titre Car"/>
+    <w:basedOn w:val="DefaultParagraphFont"/>
+    <w:link w:val="Titre"/>
+    <w:uiPriority w:val="10"/>
+    <w:qFormat/>
+    <w:rsid w:val="00ac6f01"/>
+    <w:rPr>
+      <w:rFonts w:ascii="Calibri Light" w:hAnsi="Calibri Light" w:eastAsia="" w:cs="" w:asciiTheme="majorHAnsi" w:cstheme="majorBidi" w:eastAsiaTheme="majorEastAsia" w:hAnsiTheme="majorHAnsi"/>
+      <w:color w:val="404040" w:themeColor="text1" w:themeTint="bf"/>
+      <w:spacing w:val="-10"/>
+      <w:sz w:val="56"/>
+      <w:szCs w:val="56"/>
+      <w:lang w:eastAsia="fr-FR"/>
+    </w:rPr>
+  </w:style>
+  <w:style w:type="character" w:styleId="SoustitreCar" w:customStyle="1">
+    <w:name w:val="Sous-titre Car"/>
+    <w:basedOn w:val="DefaultParagraphFont"/>
+    <w:link w:val="Sous-titre"/>
+    <w:uiPriority w:val="11"/>
+    <w:qFormat/>
+    <w:rsid w:val="00ac6f01"/>
+    <w:rPr>
+      <w:rFonts w:eastAsia="" w:cs="Times New Roman" w:eastAsiaTheme="minorEastAsia"/>
+      <w:color w:val="5A5A5A" w:themeColor="text1" w:themeTint="a5"/>
+      <w:spacing w:val="15"/>
+      <w:lang w:eastAsia="fr-FR"/>
+    </w:rPr>
+  </w:style>
+  <w:style w:type="character" w:styleId="Titre1Car" w:customStyle="1">
+    <w:name w:val="Titre 1 Car"/>
+    <w:basedOn w:val="DefaultParagraphFont"/>
+    <w:link w:val="Titre1"/>
+    <w:uiPriority w:val="9"/>
+    <w:qFormat/>
+    <w:rsid w:val="00165346"/>
+    <w:rPr>
+      <w:rFonts w:ascii="Calibri Light" w:hAnsi="Calibri Light" w:eastAsia="" w:cs="" w:asciiTheme="majorHAnsi" w:cstheme="majorBidi" w:eastAsiaTheme="majorEastAsia" w:hAnsiTheme="majorHAnsi"/>
+      <w:color w:val="2E74B5" w:themeColor="accent1" w:themeShade="bf"/>
+      <w:sz w:val="32"/>
+      <w:szCs w:val="32"/>
+    </w:rPr>
+  </w:style>
+  <w:style w:type="character" w:styleId="LienInternet">
+    <w:name w:val="Lien Internet"/>
+    <w:basedOn w:val="DefaultParagraphFont"/>
+    <w:uiPriority w:val="99"/>
+    <w:unhideWhenUsed/>
+    <w:rsid w:val="00165346"/>
+    <w:rPr>
+      <w:color w:val="0563C1" w:themeColor="hyperlink"/>
+      <w:u w:val="single"/>
+    </w:rPr>
+  </w:style>
+  <w:style w:type="character" w:styleId="Titre2Car" w:customStyle="1">
+    <w:name w:val="Titre 2 Car"/>
+    <w:basedOn w:val="DefaultParagraphFont"/>
+    <w:link w:val="Titre2"/>
+    <w:uiPriority w:val="9"/>
+    <w:qFormat/>
+    <w:rsid w:val="00165346"/>
+    <w:rPr>
+      <w:rFonts w:ascii="Calibri Light" w:hAnsi="Calibri Light" w:eastAsia="" w:cs="" w:asciiTheme="majorHAnsi" w:cstheme="majorBidi" w:eastAsiaTheme="majorEastAsia" w:hAnsiTheme="majorHAnsi"/>
+      <w:color w:val="2E74B5" w:themeColor="accent1" w:themeShade="bf"/>
+      <w:sz w:val="26"/>
+      <w:szCs w:val="26"/>
+    </w:rPr>
+  </w:style>
+  <w:style w:type="character" w:styleId="Sautdindex">
+    <w:name w:val="Saut d'index"/>
+    <w:qFormat/>
+    <w:rPr/>
+  </w:style>
+  <w:style w:type="paragraph" w:styleId="Titre">
+    <w:name w:val="Titre"/>
+    <w:basedOn w:val="Normal"/>
+    <w:next w:val="Corpsdetexte"/>
+    <w:qFormat/>
+    <w:pPr>
+      <w:keepNext/>
+      <w:spacing w:before="240" w:after="120"/>
+    </w:pPr>
+    <w:rPr>
+      <w:rFonts w:ascii="Liberation Sans" w:hAnsi="Liberation Sans" w:eastAsia="Noto Sans CJK SC Regular" w:cs="FreeSans"/>
+      <w:sz w:val="28"/>
+      <w:szCs w:val="28"/>
+    </w:rPr>
+  </w:style>
+  <w:style w:type="paragraph" w:styleId="Corpsdetexte">
+    <w:name w:val="Body Text"/>
+    <w:basedOn w:val="Normal"/>
+    <w:pPr>
+      <w:spacing w:lineRule="auto" w:line="288" w:before="0" w:after="140"/>
+    </w:pPr>
+    <w:rPr/>
+  </w:style>
+  <w:style w:type="paragraph" w:styleId="Liste">
+    <w:name w:val="List"/>
+    <w:basedOn w:val="Corpsdetexte"/>
+    <w:pPr/>
+    <w:rPr>
+      <w:rFonts w:cs="FreeSans"/>
+    </w:rPr>
+  </w:style>
+  <w:style w:type="paragraph" w:styleId="Lgende">
+    <w:name w:val="Caption"/>
+    <w:basedOn w:val="Normal"/>
+    <w:qFormat/>
+    <w:pPr>
+      <w:suppressLineNumbers/>
+      <w:spacing w:before="120" w:after="120"/>
+    </w:pPr>
+    <w:rPr>
+      <w:rFonts w:cs="FreeSans"/>
+      <w:i/>
+      <w:iCs/>
+      <w:sz w:val="24"/>
+      <w:szCs w:val="24"/>
+    </w:rPr>
+  </w:style>
+  <w:style w:type="paragraph" w:styleId="Index">
+    <w:name w:val="Index"/>
+    <w:basedOn w:val="Normal"/>
+    <w:qFormat/>
+    <w:pPr>
+      <w:suppressLineNumbers/>
+    </w:pPr>
+    <w:rPr>
+      <w:rFonts w:cs="FreeSans"/>
+    </w:rPr>
+  </w:style>
+  <w:style w:type="paragraph" w:styleId="NoSpacing">
+    <w:name w:val="No Spacing"/>
+    <w:link w:val="SansinterligneCar"/>
+    <w:uiPriority w:val="1"/>
+    <w:qFormat/>
+    <w:rsid w:val="00ac6f01"/>
+    <w:pPr>
+      <w:widowControl/>
+      <w:bidi w:val="0"/>
+      <w:spacing w:lineRule="auto" w:line="240" w:before="0" w:after="0"/>
+      <w:jc w:val="left"/>
+    </w:pPr>
+    <w:rPr>
+      <w:rFonts w:eastAsia="" w:eastAsiaTheme="minorEastAsia" w:ascii="Calibri" w:hAnsi="Calibri" w:cs=""/>
+      <w:color w:val="auto"/>
+      <w:sz w:val="22"/>
+      <w:szCs w:val="22"/>
+      <w:lang w:eastAsia="fr-FR" w:val="fr-FR" w:bidi="ar-SA"/>
+    </w:rPr>
+  </w:style>
+  <w:style w:type="paragraph" w:styleId="Titreprincipal">
+    <w:name w:val="Title"/>
+    <w:basedOn w:val="Normal"/>
+    <w:next w:val="Normal"/>
+    <w:link w:val="TitreCar"/>
+    <w:uiPriority w:val="10"/>
+    <w:qFormat/>
+    <w:rsid w:val="00ac6f01"/>
+    <w:pPr>
+      <w:spacing w:lineRule="auto" w:line="216" w:before="0" w:after="0"/>
+      <w:contextualSpacing/>
+    </w:pPr>
+    <w:rPr>
+      <w:rFonts w:ascii="Calibri Light" w:hAnsi="Calibri Light" w:eastAsia="" w:cs="" w:asciiTheme="majorHAnsi" w:cstheme="majorBidi" w:eastAsiaTheme="majorEastAsia" w:hAnsiTheme="majorHAnsi"/>
+      <w:color w:val="404040" w:themeColor="text1" w:themeTint="bf"/>
+      <w:spacing w:val="-10"/>
+      <w:sz w:val="56"/>
+      <w:szCs w:val="56"/>
+      <w:lang w:eastAsia="fr-FR"/>
+    </w:rPr>
+  </w:style>
+  <w:style w:type="paragraph" w:styleId="Soustitre">
+    <w:name w:val="Subtitle"/>
+    <w:basedOn w:val="Normal"/>
+    <w:next w:val="Normal"/>
+    <w:link w:val="Sous-titreCar"/>
+    <w:uiPriority w:val="11"/>
+    <w:qFormat/>
+    <w:rsid w:val="00ac6f01"/>
+    <w:pPr/>
+    <w:rPr>
+      <w:rFonts w:eastAsia="" w:cs="Times New Roman" w:eastAsiaTheme="minorEastAsia"/>
+      <w:color w:val="5A5A5A" w:themeColor="text1" w:themeTint="a5"/>
+      <w:spacing w:val="15"/>
+      <w:lang w:eastAsia="fr-FR"/>
+    </w:rPr>
+  </w:style>
+  <w:style w:type="paragraph" w:styleId="TOCHeading">
+    <w:name w:val="TOC Heading"/>
+    <w:basedOn w:val="Titre1"/>
+    <w:next w:val="Normal"/>
+    <w:uiPriority w:val="39"/>
+    <w:unhideWhenUsed/>
+    <w:qFormat/>
+    <w:rsid w:val="00165346"/>
+    <w:pPr/>
+    <w:rPr>
+      <w:lang w:eastAsia="fr-FR"/>
+    </w:rPr>
+  </w:style>
+  <w:style w:type="paragraph" w:styleId="Tabledesmatiresniveau1">
+    <w:name w:val="TOC 1"/>
+    <w:basedOn w:val="Normal"/>
+    <w:next w:val="Normal"/>
+    <w:autoRedefine/>
+    <w:uiPriority w:val="39"/>
+    <w:unhideWhenUsed/>
+    <w:rsid w:val="00165346"/>
+    <w:pPr>
+      <w:spacing w:before="0" w:after="100"/>
+    </w:pPr>
+    <w:rPr/>
+  </w:style>
+  <w:style w:type="paragraph" w:styleId="Tabledesmatiresniveau2">
+    <w:name w:val="TOC 2"/>
+    <w:basedOn w:val="Normal"/>
+    <w:next w:val="Normal"/>
+    <w:autoRedefine/>
+    <w:uiPriority w:val="39"/>
+    <w:unhideWhenUsed/>
+    <w:rsid w:val="00165346"/>
+    <w:pPr>
+      <w:spacing w:before="0" w:after="100"/>
+      <w:ind w:left="220" w:hanging="0"/>
+    </w:pPr>
+    <w:rPr/>
+  </w:style>
+  <w:style w:type="paragraph" w:styleId="Contenudecadre">
+    <w:name w:val="Contenu de cadre"/>
+    <w:basedOn w:val="Normal"/>
+    <w:qFormat/>
+    <w:pPr/>
+    <w:rPr/>
+  </w:style>
+  <w:style w:type="numbering" w:styleId="NoList" w:default="1">
+    <w:name w:val="No List"/>
+    <w:uiPriority w:val="99"/>
+    <w:semiHidden/>
+    <w:unhideWhenUsed/>
+    <w:qFormat/>
   </w:style>
   <w:style w:type="table" w:default="1" w:styleId="TableauNormal">
     <w:name w:val="Normal Table"/>
@@ -2051,185 +2262,6 @@
         <w:right w:w="108" w:type="dxa"/>
       </w:tblCellMar>
     </w:tblPr>
-  </w:style>
-  <w:style w:type="numbering" w:default="1" w:styleId="Aucuneliste">
-    <w:name w:val="No List"/>
-    <w:uiPriority w:val="99"/>
-    <w:semiHidden/>
-    <w:unhideWhenUsed/>
-  </w:style>
-  <w:style w:type="paragraph" w:styleId="Sansinterligne">
-    <w:name w:val="No Spacing"/>
-    <w:link w:val="SansinterligneCar"/>
-    <w:uiPriority w:val="1"/>
-    <w:qFormat/>
-    <w:rsid w:val="00AC6F01"/>
-    <w:pPr>
-      <w:spacing w:after="0" w:line="240" w:lineRule="auto"/>
-    </w:pPr>
-    <w:rPr>
-      <w:rFonts w:eastAsiaTheme="minorEastAsia"/>
-      <w:lang w:eastAsia="fr-FR"/>
-    </w:rPr>
-  </w:style>
-  <w:style w:type="character" w:customStyle="1" w:styleId="SansinterligneCar">
-    <w:name w:val="Sans interligne Car"/>
-    <w:basedOn w:val="Policepardfaut"/>
-    <w:link w:val="Sansinterligne"/>
-    <w:uiPriority w:val="1"/>
-    <w:rsid w:val="00AC6F01"/>
-    <w:rPr>
-      <w:rFonts w:eastAsiaTheme="minorEastAsia"/>
-      <w:lang w:eastAsia="fr-FR"/>
-    </w:rPr>
-  </w:style>
-  <w:style w:type="paragraph" w:styleId="Titre">
-    <w:name w:val="Title"/>
-    <w:basedOn w:val="Normal"/>
-    <w:next w:val="Normal"/>
-    <w:link w:val="TitreCar"/>
-    <w:uiPriority w:val="10"/>
-    <w:qFormat/>
-    <w:rsid w:val="00AC6F01"/>
-    <w:pPr>
-      <w:spacing w:after="0" w:line="216" w:lineRule="auto"/>
-      <w:contextualSpacing/>
-    </w:pPr>
-    <w:rPr>
-      <w:rFonts w:asciiTheme="majorHAnsi" w:eastAsiaTheme="majorEastAsia" w:hAnsiTheme="majorHAnsi" w:cstheme="majorBidi"/>
-      <w:color w:val="404040" w:themeColor="text1" w:themeTint="BF"/>
-      <w:spacing w:val="-10"/>
-      <w:kern w:val="28"/>
-      <w:sz w:val="56"/>
-      <w:szCs w:val="56"/>
-      <w:lang w:eastAsia="fr-FR"/>
-    </w:rPr>
-  </w:style>
-  <w:style w:type="character" w:customStyle="1" w:styleId="TitreCar">
-    <w:name w:val="Titre Car"/>
-    <w:basedOn w:val="Policepardfaut"/>
-    <w:link w:val="Titre"/>
-    <w:uiPriority w:val="10"/>
-    <w:rsid w:val="00AC6F01"/>
-    <w:rPr>
-      <w:rFonts w:asciiTheme="majorHAnsi" w:eastAsiaTheme="majorEastAsia" w:hAnsiTheme="majorHAnsi" w:cstheme="majorBidi"/>
-      <w:color w:val="404040" w:themeColor="text1" w:themeTint="BF"/>
-      <w:spacing w:val="-10"/>
-      <w:kern w:val="28"/>
-      <w:sz w:val="56"/>
-      <w:szCs w:val="56"/>
-      <w:lang w:eastAsia="fr-FR"/>
-    </w:rPr>
-  </w:style>
-  <w:style w:type="paragraph" w:styleId="Sous-titre">
-    <w:name w:val="Subtitle"/>
-    <w:basedOn w:val="Normal"/>
-    <w:next w:val="Normal"/>
-    <w:link w:val="Sous-titreCar"/>
-    <w:uiPriority w:val="11"/>
-    <w:qFormat/>
-    <w:rsid w:val="00AC6F01"/>
-    <w:pPr>
-      <w:numPr>
-        <w:ilvl w:val="1"/>
-      </w:numPr>
-    </w:pPr>
-    <w:rPr>
-      <w:rFonts w:eastAsiaTheme="minorEastAsia" w:cs="Times New Roman"/>
-      <w:color w:val="5A5A5A" w:themeColor="text1" w:themeTint="A5"/>
-      <w:spacing w:val="15"/>
-      <w:lang w:eastAsia="fr-FR"/>
-    </w:rPr>
-  </w:style>
-  <w:style w:type="character" w:customStyle="1" w:styleId="Sous-titreCar">
-    <w:name w:val="Sous-titre Car"/>
-    <w:basedOn w:val="Policepardfaut"/>
-    <w:link w:val="Sous-titre"/>
-    <w:uiPriority w:val="11"/>
-    <w:rsid w:val="00AC6F01"/>
-    <w:rPr>
-      <w:rFonts w:eastAsiaTheme="minorEastAsia" w:cs="Times New Roman"/>
-      <w:color w:val="5A5A5A" w:themeColor="text1" w:themeTint="A5"/>
-      <w:spacing w:val="15"/>
-      <w:lang w:eastAsia="fr-FR"/>
-    </w:rPr>
-  </w:style>
-  <w:style w:type="character" w:customStyle="1" w:styleId="Titre1Car">
-    <w:name w:val="Titre 1 Car"/>
-    <w:basedOn w:val="Policepardfaut"/>
-    <w:link w:val="Titre1"/>
-    <w:uiPriority w:val="9"/>
-    <w:rsid w:val="00165346"/>
-    <w:rPr>
-      <w:rFonts w:asciiTheme="majorHAnsi" w:eastAsiaTheme="majorEastAsia" w:hAnsiTheme="majorHAnsi" w:cstheme="majorBidi"/>
-      <w:color w:val="2E74B5" w:themeColor="accent1" w:themeShade="BF"/>
-      <w:sz w:val="32"/>
-      <w:szCs w:val="32"/>
-    </w:rPr>
-  </w:style>
-  <w:style w:type="paragraph" w:styleId="En-ttedetabledesmatires">
-    <w:name w:val="TOC Heading"/>
-    <w:basedOn w:val="Titre1"/>
-    <w:next w:val="Normal"/>
-    <w:uiPriority w:val="39"/>
-    <w:unhideWhenUsed/>
-    <w:qFormat/>
-    <w:rsid w:val="00165346"/>
-    <w:pPr>
-      <w:outlineLvl w:val="9"/>
-    </w:pPr>
-    <w:rPr>
-      <w:lang w:eastAsia="fr-FR"/>
-    </w:rPr>
-  </w:style>
-  <w:style w:type="paragraph" w:styleId="TM1">
-    <w:name w:val="toc 1"/>
-    <w:basedOn w:val="Normal"/>
-    <w:next w:val="Normal"/>
-    <w:autoRedefine/>
-    <w:uiPriority w:val="39"/>
-    <w:unhideWhenUsed/>
-    <w:rsid w:val="00165346"/>
-    <w:pPr>
-      <w:spacing w:after="100"/>
-    </w:pPr>
-  </w:style>
-  <w:style w:type="character" w:styleId="Lienhypertexte">
-    <w:name w:val="Hyperlink"/>
-    <w:basedOn w:val="Policepardfaut"/>
-    <w:uiPriority w:val="99"/>
-    <w:unhideWhenUsed/>
-    <w:rsid w:val="00165346"/>
-    <w:rPr>
-      <w:color w:val="0563C1" w:themeColor="hyperlink"/>
-      <w:u w:val="single"/>
-    </w:rPr>
-  </w:style>
-  <w:style w:type="character" w:customStyle="1" w:styleId="Titre2Car">
-    <w:name w:val="Titre 2 Car"/>
-    <w:basedOn w:val="Policepardfaut"/>
-    <w:link w:val="Titre2"/>
-    <w:uiPriority w:val="9"/>
-    <w:rsid w:val="00165346"/>
-    <w:rPr>
-      <w:rFonts w:asciiTheme="majorHAnsi" w:eastAsiaTheme="majorEastAsia" w:hAnsiTheme="majorHAnsi" w:cstheme="majorBidi"/>
-      <w:color w:val="2E74B5" w:themeColor="accent1" w:themeShade="BF"/>
-      <w:sz w:val="26"/>
-      <w:szCs w:val="26"/>
-    </w:rPr>
-  </w:style>
-  <w:style w:type="paragraph" w:styleId="TM2">
-    <w:name w:val="toc 2"/>
-    <w:basedOn w:val="Normal"/>
-    <w:next w:val="Normal"/>
-    <w:autoRedefine/>
-    <w:uiPriority w:val="39"/>
-    <w:unhideWhenUsed/>
-    <w:rsid w:val="00165346"/>
-    <w:pPr>
-      <w:spacing w:after="100"/>
-      <w:ind w:left="220"/>
-    </w:pPr>
   </w:style>
 </w:styles>
 </file>

</xml_diff>

<commit_message>
lien dans doc concep
Signed-off-by: LOU <lou.claris@gmail.com>
</commit_message>
<xml_diff>
--- a/Documentation/Doc_conception.docx
+++ b/Documentation/Doc_conception.docx
@@ -1,40 +1,39 @@
 
 <file path=word/document.xml><?xml version="1.0" encoding="utf-8"?>
-<w:document xmlns:o="urn:schemas-microsoft-com:office:office" xmlns:r="http://schemas.openxmlformats.org/officeDocument/2006/relationships" xmlns:v="urn:schemas-microsoft-com:vml" xmlns:w="http://schemas.openxmlformats.org/wordprocessingml/2006/main" xmlns:w10="urn:schemas-microsoft-com:office:word" xmlns:wp="http://schemas.openxmlformats.org/drawingml/2006/wordprocessingDrawing" xmlns:wps="http://schemas.microsoft.com/office/word/2010/wordprocessingShape" xmlns:wpg="http://schemas.microsoft.com/office/word/2010/wordprocessingGroup" xmlns:mc="http://schemas.openxmlformats.org/markup-compatibility/2006" xmlns:wp14="http://schemas.microsoft.com/office/word/2010/wordprocessingDrawing" xmlns:w14="http://schemas.microsoft.com/office/word/2010/wordml" mc:Ignorable="w14 wp14">
+<w:document xmlns:wpc="http://schemas.microsoft.com/office/word/2010/wordprocessingCanvas" xmlns:mc="http://schemas.openxmlformats.org/markup-compatibility/2006" xmlns:o="urn:schemas-microsoft-com:office:office" xmlns:r="http://schemas.openxmlformats.org/officeDocument/2006/relationships" xmlns:m="http://schemas.openxmlformats.org/officeDocument/2006/math" xmlns:v="urn:schemas-microsoft-com:vml" xmlns:wp14="http://schemas.microsoft.com/office/word/2010/wordprocessingDrawing" xmlns:wp="http://schemas.openxmlformats.org/drawingml/2006/wordprocessingDrawing" xmlns:w10="urn:schemas-microsoft-com:office:word" xmlns:w="http://schemas.openxmlformats.org/wordprocessingml/2006/main" xmlns:w14="http://schemas.microsoft.com/office/word/2010/wordml" xmlns:w15="http://schemas.microsoft.com/office/word/2012/wordml" xmlns:wpg="http://schemas.microsoft.com/office/word/2010/wordprocessingGroup" xmlns:wpi="http://schemas.microsoft.com/office/word/2010/wordprocessingInk" xmlns:wne="http://schemas.microsoft.com/office/word/2006/wordml" xmlns:wps="http://schemas.microsoft.com/office/word/2010/wordprocessingShape" mc:Ignorable="w14 w15 wp14">
   <w:body>
     <w:sdt>
       <w:sdtPr>
+        <w:rPr>
+          <w:rFonts w:asciiTheme="minorHAnsi" w:eastAsiaTheme="minorHAnsi" w:hAnsiTheme="minorHAnsi"/>
+          <w:lang w:eastAsia="en-US"/>
+        </w:rPr>
+        <w:id w:val="591539266"/>
         <w:docPartObj>
           <w:docPartGallery w:val="Cover Pages"/>
-          <w:docPartUnique w:val="true"/>
+          <w:docPartUnique/>
         </w:docPartObj>
-        <w:id w:val="591539266"/>
       </w:sdtPr>
+      <w:sdtEndPr/>
       <w:sdtContent>
         <w:p>
           <w:pPr>
-            <w:pStyle w:val="NoSpacing"/>
+            <w:pStyle w:val="Sansinterligne"/>
             <w:rPr>
               <w:sz w:val="2"/>
             </w:rPr>
           </w:pPr>
+        </w:p>
+        <w:p>
           <w:r>
             <w:rPr>
-              <w:sz w:val="2"/>
+              <w:noProof/>
+              <w:lang w:eastAsia="fr-FR"/>
             </w:rPr>
-          </w:r>
-        </w:p>
-        <w:p>
-          <w:pPr>
-            <w:pStyle w:val="Normal"/>
-            <w:rPr/>
-          </w:pPr>
-          <w:r>
-            <w:rPr/>
             <mc:AlternateContent>
               <mc:Choice Requires="wps">
                 <w:drawing>
-                  <wp:anchor behindDoc="0" distT="0" distB="0" distL="114300" distR="114300" simplePos="0" locked="0" layoutInCell="1" allowOverlap="1" relativeHeight="2">
+                  <wp:anchor distT="0" distB="0" distL="114300" distR="114300" simplePos="0" relativeHeight="2" behindDoc="0" locked="0" layoutInCell="1" allowOverlap="1">
                     <wp:simplePos x="0" y="0"/>
                     <wp:positionH relativeFrom="page">
                       <wp:align>center</wp:align>
@@ -46,6 +45,7 @@
                     <wp:effectExtent l="0" t="0" r="0" b="2540"/>
                     <wp:wrapNone/>
                     <wp:docPr id="1" name="Zone de texte 69"/>
+                    <wp:cNvGraphicFramePr/>
                     <a:graphic xmlns:a="http://schemas.openxmlformats.org/drawingml/2006/main">
                       <a:graphicData uri="http://schemas.microsoft.com/office/word/2010/wordprocessingShape">
                         <wps:wsp>
@@ -79,7 +79,7 @@
                             <w:txbxContent>
                               <w:p>
                                 <w:pPr>
-                                  <w:pStyle w:val="NoSpacing"/>
+                                  <w:pStyle w:val="Sansinterligne"/>
                                   <w:jc w:val="right"/>
                                   <w:rPr>
                                     <w:color w:val="5B9BD5" w:themeColor="accent1"/>
@@ -90,7 +90,9 @@
                                 <w:sdt>
                                   <w:sdtPr>
                                     <w:alias w:val="École"/>
+                                    <w:id w:val="1808741639"/>
                                   </w:sdtPr>
+                                  <w:sdtEndPr/>
                                   <w:sdtContent>
                                     <w:r>
                                       <w:rPr>
@@ -105,9 +107,8 @@
                               </w:p>
                               <w:p>
                                 <w:pPr>
-                                  <w:pStyle w:val="NoSpacing"/>
+                                  <w:pStyle w:val="Sansinterligne"/>
                                   <w:jc w:val="right"/>
-                                  <w:rPr/>
                                 </w:pPr>
                                 <w:r>
                                   <w:rPr>
@@ -120,8 +121,10 @@
                               </w:p>
                             </w:txbxContent>
                           </wps:txbx>
-                          <wps:bodyPr lIns="0" rIns="0" tIns="0" bIns="0" anchor="b">
-                            <a:prstTxWarp prst="textNoShape"/>
+                          <wps:bodyPr lIns="0" tIns="0" rIns="0" bIns="0" anchor="b">
+                            <a:prstTxWarp prst="textNoShape">
+                              <a:avLst/>
+                            </a:prstTxWarp>
                             <a:spAutoFit/>
                           </wps:bodyPr>
                         </wps:wsp>
@@ -190,10 +193,16 @@
                 </w:pict>
               </mc:Fallback>
             </mc:AlternateContent>
+          </w:r>
+          <w:r>
+            <w:rPr>
+              <w:noProof/>
+              <w:lang w:eastAsia="fr-FR"/>
+            </w:rPr>
             <mc:AlternateContent>
               <mc:Choice Requires="wpg">
                 <w:drawing>
-                  <wp:anchor behindDoc="1" distT="0" distB="0" distL="114300" distR="114300" simplePos="0" locked="0" layoutInCell="1" allowOverlap="1" relativeHeight="3">
+                  <wp:anchor distT="0" distB="0" distL="114300" distR="114300" simplePos="0" relativeHeight="3" behindDoc="1" locked="0" layoutInCell="1" allowOverlap="1">
                     <wp:simplePos x="0" y="0"/>
                     <wp:positionH relativeFrom="page">
                       <wp:posOffset>1663065</wp:posOffset>
@@ -205,6 +214,7 @@
                     <wp:effectExtent l="0" t="0" r="0" b="3175"/>
                     <wp:wrapNone/>
                     <wp:docPr id="3" name="Groupe 2"/>
+                    <wp:cNvGraphicFramePr/>
                     <a:graphic xmlns:a="http://schemas.openxmlformats.org/drawingml/2006/main">
                       <a:graphicData uri="http://schemas.microsoft.com/office/word/2010/wordprocessingGroup">
                         <wpg:wgp>
@@ -213,9 +223,12 @@
                             <a:xfrm>
                               <a:off x="0" y="0"/>
                               <a:ext cx="5493960" cy="5696640"/>
+                              <a:chOff x="0" y="0"/>
+                              <a:chExt cx="0" cy="0"/>
                             </a:xfrm>
                           </wpg:grpSpPr>
                           <wps:wsp>
+                            <wps:cNvPr id="2" name="Forme libre 2"/>
                             <wps:cNvSpPr/>
                             <wps:spPr>
                               <a:xfrm>
@@ -226,6 +239,7 @@
                                 <a:avLst/>
                                 <a:gdLst/>
                                 <a:ahLst/>
+                                <a:cxnLst/>
                                 <a:rect l="l" t="t" r="r" b="b"/>
                                 <a:pathLst>
                                   <a:path w="1781" h="1786">
@@ -259,14 +273,21 @@
                               </a:ln>
                             </wps:spPr>
                             <wps:style>
-                              <a:lnRef idx="0"/>
-                              <a:fillRef idx="0"/>
-                              <a:effectRef idx="0"/>
+                              <a:lnRef idx="0">
+                                <a:scrgbClr r="0" g="0" b="0"/>
+                              </a:lnRef>
+                              <a:fillRef idx="0">
+                                <a:scrgbClr r="0" g="0" b="0"/>
+                              </a:fillRef>
+                              <a:effectRef idx="0">
+                                <a:scrgbClr r="0" g="0" b="0"/>
+                              </a:effectRef>
                               <a:fontRef idx="minor"/>
                             </wps:style>
                             <wps:bodyPr/>
                           </wps:wsp>
                           <wps:wsp>
+                            <wps:cNvPr id="4" name="Forme libre 4"/>
                             <wps:cNvSpPr/>
                             <wps:spPr>
                               <a:xfrm>
@@ -277,6 +298,7 @@
                                 <a:avLst/>
                                 <a:gdLst/>
                                 <a:ahLst/>
+                                <a:cxnLst/>
                                 <a:rect l="l" t="t" r="r" b="b"/>
                                 <a:pathLst>
                                   <a:path w="2234" h="2234">
@@ -310,14 +332,21 @@
                               </a:ln>
                             </wps:spPr>
                             <wps:style>
-                              <a:lnRef idx="0"/>
-                              <a:fillRef idx="0"/>
-                              <a:effectRef idx="0"/>
+                              <a:lnRef idx="0">
+                                <a:scrgbClr r="0" g="0" b="0"/>
+                              </a:lnRef>
+                              <a:fillRef idx="0">
+                                <a:scrgbClr r="0" g="0" b="0"/>
+                              </a:fillRef>
+                              <a:effectRef idx="0">
+                                <a:scrgbClr r="0" g="0" b="0"/>
+                              </a:effectRef>
                               <a:fontRef idx="minor"/>
                             </wps:style>
                             <wps:bodyPr/>
                           </wps:wsp>
                           <wps:wsp>
+                            <wps:cNvPr id="5" name="Forme libre 5"/>
                             <wps:cNvSpPr/>
                             <wps:spPr>
                               <a:xfrm>
@@ -328,6 +357,7 @@
                                 <a:avLst/>
                                 <a:gdLst/>
                                 <a:ahLst/>
+                                <a:cxnLst/>
                                 <a:rect l="l" t="t" r="r" b="b"/>
                                 <a:pathLst>
                                   <a:path w="2197" h="2197">
@@ -361,14 +391,21 @@
                               </a:ln>
                             </wps:spPr>
                             <wps:style>
-                              <a:lnRef idx="0"/>
-                              <a:fillRef idx="0"/>
-                              <a:effectRef idx="0"/>
+                              <a:lnRef idx="0">
+                                <a:scrgbClr r="0" g="0" b="0"/>
+                              </a:lnRef>
+                              <a:fillRef idx="0">
+                                <a:scrgbClr r="0" g="0" b="0"/>
+                              </a:fillRef>
+                              <a:effectRef idx="0">
+                                <a:scrgbClr r="0" g="0" b="0"/>
+                              </a:effectRef>
                               <a:fontRef idx="minor"/>
                             </wps:style>
                             <wps:bodyPr/>
                           </wps:wsp>
                           <wps:wsp>
+                            <wps:cNvPr id="6" name="Forme libre 6"/>
                             <wps:cNvSpPr/>
                             <wps:spPr>
                               <a:xfrm>
@@ -379,6 +416,7 @@
                                 <a:avLst/>
                                 <a:gdLst/>
                                 <a:ahLst/>
+                                <a:cxnLst/>
                                 <a:rect l="l" t="t" r="r" b="b"/>
                                 <a:pathLst>
                                   <a:path w="1961" h="1966">
@@ -412,14 +450,21 @@
                               </a:ln>
                             </wps:spPr>
                             <wps:style>
-                              <a:lnRef idx="0"/>
-                              <a:fillRef idx="0"/>
-                              <a:effectRef idx="0"/>
+                              <a:lnRef idx="0">
+                                <a:scrgbClr r="0" g="0" b="0"/>
+                              </a:lnRef>
+                              <a:fillRef idx="0">
+                                <a:scrgbClr r="0" g="0" b="0"/>
+                              </a:fillRef>
+                              <a:effectRef idx="0">
+                                <a:scrgbClr r="0" g="0" b="0"/>
+                              </a:effectRef>
                               <a:fontRef idx="minor"/>
                             </wps:style>
                             <wps:bodyPr/>
                           </wps:wsp>
                           <wps:wsp>
+                            <wps:cNvPr id="7" name="Forme libre 7"/>
                             <wps:cNvSpPr/>
                             <wps:spPr>
                               <a:xfrm>
@@ -430,6 +475,7 @@
                                 <a:avLst/>
                                 <a:gdLst/>
                                 <a:ahLst/>
+                                <a:cxnLst/>
                                 <a:rect l="l" t="t" r="r" b="b"/>
                                 <a:pathLst>
                                   <a:path w="2727" h="2732">
@@ -463,9 +509,15 @@
                               </a:ln>
                             </wps:spPr>
                             <wps:style>
-                              <a:lnRef idx="0"/>
-                              <a:fillRef idx="0"/>
-                              <a:effectRef idx="0"/>
+                              <a:lnRef idx="0">
+                                <a:scrgbClr r="0" g="0" b="0"/>
+                              </a:lnRef>
+                              <a:fillRef idx="0">
+                                <a:scrgbClr r="0" g="0" b="0"/>
+                              </a:fillRef>
+                              <a:effectRef idx="0">
+                                <a:scrgbClr r="0" g="0" b="0"/>
+                              </a:effectRef>
                               <a:fontRef idx="minor"/>
                             </wps:style>
                             <wps:bodyPr/>
@@ -488,10 +540,16 @@
                 </w:pict>
               </mc:Fallback>
             </mc:AlternateContent>
+          </w:r>
+          <w:r>
+            <w:rPr>
+              <w:noProof/>
+              <w:lang w:eastAsia="fr-FR"/>
+            </w:rPr>
             <mc:AlternateContent>
               <mc:Choice Requires="wps">
                 <w:drawing>
-                  <wp:anchor behindDoc="0" distT="0" distB="0" distL="114300" distR="114300" simplePos="0" locked="0" layoutInCell="1" allowOverlap="1" relativeHeight="4">
+                  <wp:anchor distT="0" distB="0" distL="114300" distR="114300" simplePos="0" relativeHeight="4" behindDoc="0" locked="0" layoutInCell="1" allowOverlap="1">
                     <wp:simplePos x="0" y="0"/>
                     <wp:positionH relativeFrom="page">
                       <wp:align>center</wp:align>
@@ -503,6 +561,7 @@
                     <wp:effectExtent l="0" t="0" r="0" b="3810"/>
                     <wp:wrapNone/>
                     <wp:docPr id="4" name="Zone de texte 62"/>
+                    <wp:cNvGraphicFramePr/>
                     <a:graphic xmlns:a="http://schemas.openxmlformats.org/drawingml/2006/main">
                       <a:graphicData uri="http://schemas.microsoft.com/office/word/2010/wordprocessingShape">
                         <wps:wsp>
@@ -536,9 +595,9 @@
                             <w:txbxContent>
                               <w:p>
                                 <w:pPr>
-                                  <w:pStyle w:val="NoSpacing"/>
+                                  <w:pStyle w:val="Sansinterligne"/>
                                   <w:rPr>
-                                    <w:rFonts w:ascii="Calibri Light" w:hAnsi="Calibri Light" w:eastAsia="" w:cs="" w:asciiTheme="majorHAnsi" w:cstheme="majorBidi" w:eastAsiaTheme="majorEastAsia" w:hAnsiTheme="majorHAnsi"/>
+                                    <w:rFonts w:asciiTheme="majorHAnsi" w:eastAsiaTheme="majorEastAsia" w:hAnsiTheme="majorHAnsi" w:cstheme="majorBidi"/>
                                     <w:caps/>
                                     <w:color w:val="8496B0" w:themeColor="text2" w:themeTint="99"/>
                                     <w:sz w:val="68"/>
@@ -548,11 +607,13 @@
                                 <w:sdt>
                                   <w:sdtPr>
                                     <w:alias w:val="Titre"/>
+                                    <w:id w:val="-1834751890"/>
                                   </w:sdtPr>
+                                  <w:sdtEndPr/>
                                   <w:sdtContent>
                                     <w:r>
                                       <w:rPr>
-                                        <w:rFonts w:eastAsia="" w:cs="" w:ascii="Calibri Light" w:hAnsi="Calibri Light" w:asciiTheme="majorHAnsi" w:cstheme="majorBidi" w:eastAsiaTheme="majorEastAsia" w:hAnsiTheme="majorHAnsi"/>
+                                        <w:rFonts w:asciiTheme="majorHAnsi" w:eastAsiaTheme="majorEastAsia" w:hAnsiTheme="majorHAnsi" w:cstheme="majorBidi"/>
                                         <w:caps/>
                                         <w:color w:val="8496B0" w:themeColor="text2" w:themeTint="99"/>
                                         <w:sz w:val="64"/>
@@ -565,7 +626,7 @@
                               </w:p>
                               <w:p>
                                 <w:pPr>
-                                  <w:pStyle w:val="NoSpacing"/>
+                                  <w:pStyle w:val="Sansinterligne"/>
                                   <w:spacing w:before="120" w:after="160"/>
                                   <w:rPr>
                                     <w:color w:val="5B9BD5" w:themeColor="accent1"/>
@@ -575,10 +636,12 @@
                                 </w:pPr>
                                 <w:sdt>
                                   <w:sdtPr>
+                                    <w:alias w:val="Sous-titre"/>
+                                    <w:id w:val="991911911"/>
+                                    <w:dataBinding w:prefixMappings="xmlns:ns0='http://purl.org/dc/elements/1.1/' xmlns:ns1='http://schemas.openxmlformats.org/package/2006/metadata/core-properties' " w:xpath="/ns1:coreProperties[1]/ns0:subject[1]" w:storeItemID="{6C3C8BC8-F283-45AE-878A-BAB7291924A1}"/>
                                     <w:text/>
-                                    <w:dataBinding w:prefixMappings="xmlns:ns0='http://purl.org/dc/elements/1.1/' xmlns:ns1='http://schemas.openxmlformats.org/package/2006/metadata/core-properties' " w:xpath="/ns1:coreProperties[1]/ns0:subject[1]" w:storeItemID="{6C3C8BC8-F283-45AE-878A-BAB7291924A1}"/>
-                                    <w:alias w:val="Sous-titre"/>
                                   </w:sdtPr>
+                                  <w:sdtEndPr/>
                                   <w:sdtContent>
                                     <w:r>
                                       <w:rPr>
@@ -591,24 +654,20 @@
                                   </w:sdtContent>
                                 </w:sdt>
                                 <w:r>
-                                  <w:rPr/>
                                   <w:t xml:space="preserve"> </w:t>
                                 </w:r>
                               </w:p>
                               <w:p>
                                 <w:pPr>
                                   <w:pStyle w:val="Contenudecadre"/>
-                                  <w:spacing w:before="0" w:after="160"/>
-                                  <w:rPr/>
                                 </w:pPr>
-                                <w:r>
-                                  <w:rPr/>
-                                </w:r>
                               </w:p>
                             </w:txbxContent>
                           </wps:txbx>
                           <wps:bodyPr>
-                            <a:prstTxWarp prst="textNoShape"/>
+                            <a:prstTxWarp prst="textNoShape">
+                              <a:avLst/>
+                            </a:prstTxWarp>
                             <a:spAutoFit/>
                           </wps:bodyPr>
                         </wps:wsp>
@@ -712,47 +771,43 @@
       </w:sdtContent>
     </w:sdt>
     <w:p>
-      <w:pPr>
-        <w:pStyle w:val="Normal"/>
-        <w:rPr/>
-      </w:pPr>
-      <w:bookmarkStart w:id="0" w:name="_GoBack"/>
-      <w:bookmarkStart w:id="1" w:name="_GoBack"/>
-      <w:bookmarkEnd w:id="1"/>
-      <w:r>
-        <w:rPr/>
-      </w:r>
       <w:r>
         <w:br w:type="page"/>
       </w:r>
     </w:p>
     <w:sdt>
       <w:sdtPr>
+        <w:rPr>
+          <w:rFonts w:asciiTheme="minorHAnsi" w:eastAsiaTheme="minorHAnsi" w:hAnsiTheme="minorHAnsi" w:cstheme="minorBidi"/>
+          <w:color w:val="auto"/>
+          <w:sz w:val="22"/>
+          <w:szCs w:val="22"/>
+          <w:lang w:eastAsia="en-US"/>
+        </w:rPr>
+        <w:id w:val="103808451"/>
         <w:docPartObj>
           <w:docPartGallery w:val="Table of Contents"/>
-          <w:docPartUnique w:val="true"/>
+          <w:docPartUnique/>
         </w:docPartObj>
-        <w:id w:val="103808451"/>
       </w:sdtPr>
+      <w:sdtEndPr/>
       <w:sdtContent>
         <w:p>
           <w:pPr>
-            <w:pStyle w:val="TOCHeading"/>
-            <w:rPr/>
+            <w:pStyle w:val="En-ttedetabledesmatires"/>
           </w:pPr>
           <w:r>
-            <w:rPr/>
             <w:t>Table des matières</w:t>
           </w:r>
         </w:p>
         <w:p>
           <w:pPr>
-            <w:pStyle w:val="Tabledesmatiresniveau1"/>
+            <w:pStyle w:val="TM1"/>
             <w:tabs>
-              <w:tab w:val="right" w:pos="9062" w:leader="dot"/>
+              <w:tab w:val="right" w:leader="dot" w:pos="9062"/>
             </w:tabs>
             <w:rPr>
-              <w:rFonts w:eastAsia="" w:eastAsiaTheme="minorEastAsia"/>
+              <w:rFonts w:eastAsiaTheme="minorEastAsia"/>
               <w:lang w:eastAsia="fr-FR"/>
             </w:rPr>
           </w:pPr>
@@ -760,7 +815,7 @@
             <w:fldChar w:fldCharType="begin"/>
           </w:r>
           <w:r>
-            <w:instrText> TOC \z \o "1-3" \u \h</w:instrText>
+            <w:instrText>TOC \z \o "1-3" \u \h</w:instrText>
           </w:r>
           <w:r>
             <w:fldChar w:fldCharType="separate"/>
@@ -768,10 +823,17 @@
           <w:hyperlink w:anchor="_Toc503277450">
             <w:r>
               <w:rPr>
+                <w:rStyle w:val="Sautdindex"/>
                 <w:webHidden/>
+              </w:rPr>
+              <w:t xml:space="preserve">I – </w:t>
+            </w:r>
+            <w:r>
+              <w:rPr>
                 <w:rStyle w:val="Sautdindex"/>
+                <w:webHidden/>
               </w:rPr>
-              <w:t>I – ORGANISATIONNEL</w:t>
+              <w:t>ORGANISATIONNEL</w:t>
             </w:r>
             <w:r>
               <w:rPr>
@@ -789,12 +851,16 @@
               <w:rPr>
                 <w:webHidden/>
               </w:rPr>
+            </w:r>
+            <w:r>
+              <w:rPr>
+                <w:webHidden/>
+              </w:rPr>
               <w:fldChar w:fldCharType="separate"/>
             </w:r>
             <w:r>
               <w:rPr>
                 <w:rStyle w:val="Sautdindex"/>
-                <w:vanish w:val="false"/>
               </w:rPr>
               <w:tab/>
               <w:t>2</w:t>
@@ -809,28 +875,28 @@
         </w:p>
         <w:p>
           <w:pPr>
-            <w:pStyle w:val="Tabledesmatiresniveau2"/>
+            <w:pStyle w:val="TM2"/>
             <w:tabs>
-              <w:tab w:val="left" w:pos="880" w:leader="none"/>
-              <w:tab w:val="right" w:pos="9062" w:leader="dot"/>
+              <w:tab w:val="left" w:pos="880"/>
+              <w:tab w:val="right" w:leader="dot" w:pos="9062"/>
             </w:tabs>
             <w:rPr>
-              <w:rFonts w:eastAsia="" w:eastAsiaTheme="minorEastAsia"/>
+              <w:rFonts w:eastAsiaTheme="minorEastAsia"/>
               <w:lang w:eastAsia="fr-FR"/>
             </w:rPr>
           </w:pPr>
           <w:hyperlink w:anchor="_Toc503277451">
             <w:r>
               <w:rPr>
+                <w:rStyle w:val="Sautdindex"/>
                 <w:webHidden/>
-                <w:rStyle w:val="Sautdindex"/>
               </w:rPr>
               <w:t>1.1</w:t>
             </w:r>
             <w:r>
               <w:rPr>
                 <w:rStyle w:val="Sautdindex"/>
-                <w:rFonts w:eastAsia="" w:eastAsiaTheme="minorEastAsia"/>
+                <w:rFonts w:eastAsiaTheme="minorEastAsia"/>
                 <w:lang w:eastAsia="fr-FR"/>
               </w:rPr>
               <w:tab/>
@@ -857,12 +923,16 @@
               <w:rPr>
                 <w:webHidden/>
               </w:rPr>
+            </w:r>
+            <w:r>
+              <w:rPr>
+                <w:webHidden/>
+              </w:rPr>
               <w:fldChar w:fldCharType="separate"/>
             </w:r>
             <w:r>
               <w:rPr>
                 <w:rStyle w:val="Sautdindex"/>
-                <w:vanish w:val="false"/>
               </w:rPr>
               <w:tab/>
               <w:t>2</w:t>
@@ -877,20 +947,20 @@
         </w:p>
         <w:p>
           <w:pPr>
-            <w:pStyle w:val="Tabledesmatiresniveau1"/>
+            <w:pStyle w:val="TM1"/>
             <w:tabs>
-              <w:tab w:val="right" w:pos="9062" w:leader="dot"/>
+              <w:tab w:val="right" w:leader="dot" w:pos="9062"/>
             </w:tabs>
             <w:rPr>
-              <w:rFonts w:eastAsia="" w:eastAsiaTheme="minorEastAsia"/>
+              <w:rFonts w:eastAsiaTheme="minorEastAsia"/>
               <w:lang w:eastAsia="fr-FR"/>
             </w:rPr>
           </w:pPr>
           <w:hyperlink w:anchor="_Toc503277452">
             <w:r>
               <w:rPr>
+                <w:rStyle w:val="Sautdindex"/>
                 <w:webHidden/>
-                <w:rStyle w:val="Sautdindex"/>
               </w:rPr>
               <w:t>II – CONCEPTION</w:t>
             </w:r>
@@ -910,12 +980,16 @@
               <w:rPr>
                 <w:webHidden/>
               </w:rPr>
+            </w:r>
+            <w:r>
+              <w:rPr>
+                <w:webHidden/>
+              </w:rPr>
               <w:fldChar w:fldCharType="separate"/>
             </w:r>
             <w:r>
               <w:rPr>
                 <w:rStyle w:val="Sautdindex"/>
-                <w:vanish w:val="false"/>
               </w:rPr>
               <w:tab/>
               <w:t>2</w:t>
@@ -929,126 +1003,30 @@
           </w:hyperlink>
         </w:p>
         <w:p>
-          <w:pPr>
-            <w:pStyle w:val="Normal"/>
-            <w:rPr/>
-          </w:pPr>
-          <w:r>
-            <w:rPr/>
-          </w:r>
           <w:r>
             <w:fldChar w:fldCharType="end"/>
           </w:r>
         </w:p>
       </w:sdtContent>
     </w:sdt>
+    <w:p/>
     <w:p>
-      <w:pPr>
-        <w:pStyle w:val="Normal"/>
-        <w:rPr/>
-      </w:pPr>
       <w:r>
-        <w:rPr/>
+        <w:t>http://code.makery.ch/library/javafx-8-tutorial/fr/part1/</w:t>
       </w:r>
+      <w:bookmarkStart w:id="0" w:name="_GoBack"/>
+      <w:bookmarkEnd w:id="0"/>
     </w:p>
+    <w:p/>
+    <w:p/>
+    <w:p/>
+    <w:p/>
+    <w:p/>
+    <w:p/>
+    <w:p/>
+    <w:p/>
+    <w:p/>
     <w:p>
-      <w:pPr>
-        <w:pStyle w:val="Normal"/>
-        <w:rPr/>
-      </w:pPr>
-      <w:r>
-        <w:rPr/>
-      </w:r>
-    </w:p>
-    <w:p>
-      <w:pPr>
-        <w:pStyle w:val="Normal"/>
-        <w:rPr/>
-      </w:pPr>
-      <w:r>
-        <w:rPr/>
-      </w:r>
-    </w:p>
-    <w:p>
-      <w:pPr>
-        <w:pStyle w:val="Normal"/>
-        <w:rPr/>
-      </w:pPr>
-      <w:r>
-        <w:rPr/>
-      </w:r>
-    </w:p>
-    <w:p>
-      <w:pPr>
-        <w:pStyle w:val="Normal"/>
-        <w:rPr/>
-      </w:pPr>
-      <w:r>
-        <w:rPr/>
-      </w:r>
-    </w:p>
-    <w:p>
-      <w:pPr>
-        <w:pStyle w:val="Normal"/>
-        <w:rPr/>
-      </w:pPr>
-      <w:r>
-        <w:rPr/>
-      </w:r>
-    </w:p>
-    <w:p>
-      <w:pPr>
-        <w:pStyle w:val="Normal"/>
-        <w:rPr/>
-      </w:pPr>
-      <w:r>
-        <w:rPr/>
-      </w:r>
-    </w:p>
-    <w:p>
-      <w:pPr>
-        <w:pStyle w:val="Normal"/>
-        <w:rPr/>
-      </w:pPr>
-      <w:r>
-        <w:rPr/>
-      </w:r>
-    </w:p>
-    <w:p>
-      <w:pPr>
-        <w:pStyle w:val="Normal"/>
-        <w:rPr/>
-      </w:pPr>
-      <w:r>
-        <w:rPr/>
-      </w:r>
-    </w:p>
-    <w:p>
-      <w:pPr>
-        <w:pStyle w:val="Normal"/>
-        <w:rPr/>
-      </w:pPr>
-      <w:r>
-        <w:rPr/>
-      </w:r>
-    </w:p>
-    <w:p>
-      <w:pPr>
-        <w:pStyle w:val="Normal"/>
-        <w:rPr/>
-      </w:pPr>
-      <w:r>
-        <w:rPr/>
-      </w:r>
-    </w:p>
-    <w:p>
-      <w:pPr>
-        <w:pStyle w:val="Normal"/>
-        <w:rPr/>
-      </w:pPr>
-      <w:r>
-        <w:rPr/>
-      </w:r>
       <w:r>
         <w:br w:type="page"/>
       </w:r>
@@ -1056,32 +1034,21 @@
     <w:p>
       <w:pPr>
         <w:pStyle w:val="Titre1"/>
-        <w:rPr/>
       </w:pPr>
       <w:r>
-        <w:rPr/>
+        <w:lastRenderedPageBreak/>
         <w:t xml:space="preserve"> </w:t>
       </w:r>
-      <w:bookmarkStart w:id="2" w:name="_Toc503277450"/>
+      <w:bookmarkStart w:id="1" w:name="_Toc503277450"/>
       <w:r>
-        <w:rPr/>
         <w:t>I – ORGANISATIONNEL</w:t>
       </w:r>
-      <w:bookmarkEnd w:id="2"/>
+      <w:bookmarkEnd w:id="1"/>
       <w:r>
-        <w:rPr/>
         <w:t xml:space="preserve"> </w:t>
       </w:r>
     </w:p>
-    <w:p>
-      <w:pPr>
-        <w:pStyle w:val="Normal"/>
-        <w:rPr/>
-      </w:pPr>
-      <w:r>
-        <w:rPr/>
-      </w:r>
-    </w:p>
+    <w:p/>
     <w:p>
       <w:pPr>
         <w:pStyle w:val="Titre2"/>
@@ -1089,35 +1056,23 @@
           <w:ilvl w:val="1"/>
           <w:numId w:val="1"/>
         </w:numPr>
-        <w:rPr/>
-      </w:pPr>
-      <w:bookmarkStart w:id="3" w:name="_Toc503277451"/>
+      </w:pPr>
+      <w:bookmarkStart w:id="2" w:name="_Toc503277451"/>
       <w:r>
-        <w:rPr/>
         <w:t>GANTT prévisionnel</w:t>
       </w:r>
-      <w:bookmarkEnd w:id="3"/>
+      <w:bookmarkEnd w:id="2"/>
       <w:r>
-        <w:rPr/>
         <w:t xml:space="preserve"> </w:t>
       </w:r>
     </w:p>
+    <w:p/>
     <w:p>
-      <w:pPr>
-        <w:pStyle w:val="Normal"/>
-        <w:rPr/>
-      </w:pPr>
       <w:r>
-        <w:rPr/>
-      </w:r>
-    </w:p>
-    <w:p>
-      <w:pPr>
-        <w:pStyle w:val="Normal"/>
-        <w:rPr/>
-      </w:pPr>
-      <w:r>
-        <w:rPr/>
+        <w:rPr>
+          <w:noProof/>
+          <w:lang w:eastAsia="fr-FR"/>
+        </w:rPr>
         <w:drawing>
           <wp:inline distT="0" distB="0" distL="0" distR="8890">
             <wp:extent cx="5820410" cy="1543050"/>
@@ -1136,7 +1091,7 @@
                     </pic:cNvPicPr>
                   </pic:nvPicPr>
                   <pic:blipFill>
-                    <a:blip r:embed="rId2"/>
+                    <a:blip r:embed="rId6"/>
                     <a:stretch>
                       <a:fillRect/>
                     </a:stretch>
@@ -1157,95 +1112,54 @@
         </w:drawing>
       </w:r>
     </w:p>
+    <w:p/>
     <w:p>
       <w:pPr>
-        <w:pStyle w:val="Normal"/>
-        <w:rPr/>
+        <w:pStyle w:val="Titre2"/>
       </w:pPr>
       <w:r>
-        <w:rPr/>
-      </w:r>
-    </w:p>
-    <w:p>
-      <w:pPr>
-        <w:pStyle w:val="Titre2"/>
-        <w:rPr/>
-      </w:pPr>
-      <w:r>
-        <w:rPr/>
         <w:tab/>
-      </w:r>
-      <w:r>
-        <w:rPr/>
         <w:t>1.2 GANTT réel</w:t>
       </w:r>
     </w:p>
     <w:p>
       <w:pPr>
         <w:pStyle w:val="Titre1"/>
-        <w:rPr/>
-      </w:pPr>
-      <w:r>
-        <w:rPr/>
-      </w:r>
+      </w:pPr>
     </w:p>
     <w:p>
       <w:pPr>
         <w:pStyle w:val="Titre1"/>
-        <w:rPr/>
-      </w:pPr>
-      <w:bookmarkStart w:id="4" w:name="_Toc503277452"/>
+      </w:pPr>
+      <w:bookmarkStart w:id="3" w:name="_Toc503277452"/>
       <w:r>
-        <w:rPr/>
         <w:t>II – CONCEPTION</w:t>
       </w:r>
-      <w:bookmarkEnd w:id="4"/>
+      <w:bookmarkEnd w:id="3"/>
       <w:r>
-        <w:rPr/>
         <w:t xml:space="preserve"> </w:t>
       </w:r>
     </w:p>
+    <w:p/>
     <w:p>
       <w:pPr>
-        <w:pStyle w:val="Normal"/>
-        <w:rPr/>
+        <w:pStyle w:val="Titre2"/>
       </w:pPr>
       <w:r>
-        <w:rPr/>
-      </w:r>
-    </w:p>
-    <w:p>
-      <w:pPr>
-        <w:pStyle w:val="Titre2"/>
-        <w:rPr/>
-      </w:pPr>
-      <w:r>
-        <w:rPr/>
         <w:tab/>
-      </w:r>
-      <w:r>
-        <w:rPr/>
         <w:t>2.1 Diagramme de cas d’utilisation</w:t>
       </w:r>
     </w:p>
+    <w:p/>
     <w:p>
-      <w:pPr>
-        <w:pStyle w:val="Normal"/>
-        <w:rPr/>
-      </w:pPr>
       <w:r>
-        <w:rPr/>
-      </w:r>
-    </w:p>
-    <w:p>
-      <w:pPr>
-        <w:pStyle w:val="Normal"/>
-        <w:rPr/>
-      </w:pPr>
-      <w:r>
-        <w:rPr/>
+        <w:rPr>
+          <w:noProof/>
+          <w:lang w:eastAsia="fr-FR"/>
+        </w:rPr>
+        <w:lastRenderedPageBreak/>
         <w:drawing>
-          <wp:anchor behindDoc="0" distT="0" distB="0" distL="0" distR="0" simplePos="0" locked="0" layoutInCell="1" allowOverlap="1" relativeHeight="8">
+          <wp:anchor distT="0" distB="0" distL="0" distR="0" simplePos="0" relativeHeight="8" behindDoc="0" locked="0" layoutInCell="1" allowOverlap="1">
             <wp:simplePos x="0" y="0"/>
             <wp:positionH relativeFrom="column">
               <wp:align>center</wp:align>
@@ -1256,7 +1170,7 @@
             <wp:extent cx="7317105" cy="5532755"/>
             <wp:effectExtent l="0" t="0" r="0" b="0"/>
             <wp:wrapSquare wrapText="largest"/>
-            <wp:docPr id="7" name="Image2" descr=""/>
+            <wp:docPr id="7" name="Image2"/>
             <wp:cNvGraphicFramePr>
               <a:graphicFrameLocks xmlns:a="http://schemas.openxmlformats.org/drawingml/2006/main" noChangeAspect="1"/>
             </wp:cNvGraphicFramePr>
@@ -1264,13 +1178,13 @@
               <a:graphicData uri="http://schemas.openxmlformats.org/drawingml/2006/picture">
                 <pic:pic xmlns:pic="http://schemas.openxmlformats.org/drawingml/2006/picture">
                   <pic:nvPicPr>
-                    <pic:cNvPr id="7" name="Image2" descr=""/>
+                    <pic:cNvPr id="7" name="Image2"/>
                     <pic:cNvPicPr>
                       <a:picLocks noChangeAspect="1" noChangeArrowheads="1"/>
                     </pic:cNvPicPr>
                   </pic:nvPicPr>
                   <pic:blipFill>
-                    <a:blip r:embed="rId3"/>
+                    <a:blip r:embed="rId7"/>
                     <a:stretch>
                       <a:fillRect/>
                     </a:stretch>
@@ -1291,125 +1205,34 @@
         </w:drawing>
       </w:r>
     </w:p>
+    <w:p/>
     <w:p>
       <w:pPr>
-        <w:pStyle w:val="Normal"/>
-        <w:rPr/>
+        <w:pStyle w:val="Titre2"/>
       </w:pPr>
       <w:r>
-        <w:rPr/>
-      </w:r>
-    </w:p>
-    <w:p>
-      <w:pPr>
-        <w:pStyle w:val="Titre2"/>
-        <w:rPr/>
-      </w:pPr>
-      <w:r>
-        <w:rPr/>
         <w:t>2.2 Diagrammes D’activitées</w:t>
       </w:r>
     </w:p>
     <w:sectPr>
-      <w:type w:val="nextPage"/>
       <w:pgSz w:w="11906" w:h="16838"/>
-      <w:pgMar w:left="1417" w:right="1417" w:header="0" w:top="1417" w:footer="0" w:bottom="1417" w:gutter="0"/>
-      <w:pgNumType w:start="0" w:fmt="decimal"/>
-      <w:formProt w:val="false"/>
+      <w:pgMar w:top="1417" w:right="1417" w:bottom="1417" w:left="1417" w:header="0" w:footer="0" w:gutter="0"/>
+      <w:pgNumType w:start="0"/>
+      <w:cols w:space="720"/>
+      <w:formProt w:val="0"/>
       <w:titlePg/>
-      <w:textDirection w:val="lrTb"/>
-      <w:docGrid w:type="default" w:linePitch="360" w:charSpace="4294965247"/>
+      <w:docGrid w:linePitch="360" w:charSpace="-2049"/>
     </w:sectPr>
   </w:body>
 </w:document>
 </file>
 
 <file path=word/numbering.xml><?xml version="1.0" encoding="utf-8"?>
-<w:numbering xmlns:w="http://schemas.openxmlformats.org/wordprocessingml/2006/main" xmlns:o="urn:schemas-microsoft-com:office:office" xmlns:r="http://schemas.openxmlformats.org/officeDocument/2006/relationships" xmlns:v="urn:schemas-microsoft-com:vml">
-  <w:abstractNum w:abstractNumId="1">
-    <w:lvl w:ilvl="0">
-      <w:start w:val="1"/>
-      <w:numFmt w:val="decimal"/>
-      <w:lvlText w:val="%1"/>
-      <w:lvlJc w:val="left"/>
-      <w:pPr>
-        <w:ind w:left="390" w:hanging="390"/>
-      </w:pPr>
-    </w:lvl>
-    <w:lvl w:ilvl="1">
-      <w:start w:val="1"/>
-      <w:numFmt w:val="decimal"/>
-      <w:lvlText w:val="%1.%2"/>
-      <w:lvlJc w:val="left"/>
-      <w:pPr>
-        <w:ind w:left="1098" w:hanging="390"/>
-      </w:pPr>
-    </w:lvl>
-    <w:lvl w:ilvl="2">
-      <w:start w:val="1"/>
-      <w:numFmt w:val="decimal"/>
-      <w:lvlText w:val="%1.%2.%3"/>
-      <w:lvlJc w:val="left"/>
-      <w:pPr>
-        <w:ind w:left="2136" w:hanging="720"/>
-      </w:pPr>
-    </w:lvl>
-    <w:lvl w:ilvl="3">
-      <w:start w:val="1"/>
-      <w:numFmt w:val="decimal"/>
-      <w:lvlText w:val="%1.%2.%3.%4"/>
-      <w:lvlJc w:val="left"/>
-      <w:pPr>
-        <w:ind w:left="2844" w:hanging="720"/>
-      </w:pPr>
-    </w:lvl>
-    <w:lvl w:ilvl="4">
-      <w:start w:val="1"/>
-      <w:numFmt w:val="decimal"/>
-      <w:lvlText w:val="%1.%2.%3.%4.%5"/>
-      <w:lvlJc w:val="left"/>
-      <w:pPr>
-        <w:ind w:left="3912" w:hanging="1080"/>
-      </w:pPr>
-    </w:lvl>
-    <w:lvl w:ilvl="5">
-      <w:start w:val="1"/>
-      <w:numFmt w:val="decimal"/>
-      <w:lvlText w:val="%1.%2.%3.%4.%5.%6"/>
-      <w:lvlJc w:val="left"/>
-      <w:pPr>
-        <w:ind w:left="4620" w:hanging="1080"/>
-      </w:pPr>
-    </w:lvl>
-    <w:lvl w:ilvl="6">
-      <w:start w:val="1"/>
-      <w:numFmt w:val="decimal"/>
-      <w:lvlText w:val="%1.%2.%3.%4.%5.%6.%7"/>
-      <w:lvlJc w:val="left"/>
-      <w:pPr>
-        <w:ind w:left="5688" w:hanging="1440"/>
-      </w:pPr>
-    </w:lvl>
-    <w:lvl w:ilvl="7">
-      <w:start w:val="1"/>
-      <w:numFmt w:val="decimal"/>
-      <w:lvlText w:val="%1.%2.%3.%4.%5.%6.%7.%8"/>
-      <w:lvlJc w:val="left"/>
-      <w:pPr>
-        <w:ind w:left="6396" w:hanging="1440"/>
-      </w:pPr>
-    </w:lvl>
-    <w:lvl w:ilvl="8">
-      <w:start w:val="1"/>
-      <w:numFmt w:val="decimal"/>
-      <w:lvlText w:val="%1.%2.%3.%4.%5.%6.%7.%8.%9"/>
-      <w:lvlJc w:val="left"/>
-      <w:pPr>
-        <w:ind w:left="7104" w:hanging="1440"/>
-      </w:pPr>
-    </w:lvl>
-  </w:abstractNum>
-  <w:abstractNum w:abstractNumId="2">
+<w:numbering xmlns:wpc="http://schemas.microsoft.com/office/word/2010/wordprocessingCanvas" xmlns:mc="http://schemas.openxmlformats.org/markup-compatibility/2006" xmlns:o="urn:schemas-microsoft-com:office:office" xmlns:r="http://schemas.openxmlformats.org/officeDocument/2006/relationships" xmlns:m="http://schemas.openxmlformats.org/officeDocument/2006/math" xmlns:v="urn:schemas-microsoft-com:vml" xmlns:wp14="http://schemas.microsoft.com/office/word/2010/wordprocessingDrawing" xmlns:wp="http://schemas.openxmlformats.org/drawingml/2006/wordprocessingDrawing" xmlns:w10="urn:schemas-microsoft-com:office:word" xmlns:w="http://schemas.openxmlformats.org/wordprocessingml/2006/main" xmlns:w14="http://schemas.microsoft.com/office/word/2010/wordml" xmlns:w15="http://schemas.microsoft.com/office/word/2012/wordml" xmlns:wpg="http://schemas.microsoft.com/office/word/2010/wordprocessingGroup" xmlns:wpi="http://schemas.microsoft.com/office/word/2010/wordprocessingInk" xmlns:wne="http://schemas.microsoft.com/office/word/2006/wordml" xmlns:wps="http://schemas.microsoft.com/office/word/2010/wordprocessingShape" mc:Ignorable="w14 w15 wp14">
+  <w:abstractNum w:abstractNumId="0" w15:restartNumberingAfterBreak="0">
+    <w:nsid w:val="1F2F7D18"/>
+    <w:multiLevelType w:val="multilevel"/>
+    <w:tmpl w:val="A73AE46A"/>
     <w:lvl w:ilvl="0">
       <w:start w:val="1"/>
       <w:numFmt w:val="none"/>
@@ -1528,829 +1351,113 @@
       </w:pPr>
     </w:lvl>
   </w:abstractNum>
+  <w:abstractNum w:abstractNumId="1" w15:restartNumberingAfterBreak="0">
+    <w:nsid w:val="4488608D"/>
+    <w:multiLevelType w:val="multilevel"/>
+    <w:tmpl w:val="77BC05E4"/>
+    <w:lvl w:ilvl="0">
+      <w:start w:val="1"/>
+      <w:numFmt w:val="decimal"/>
+      <w:lvlText w:val="%1"/>
+      <w:lvlJc w:val="left"/>
+      <w:pPr>
+        <w:ind w:left="390" w:hanging="390"/>
+      </w:pPr>
+    </w:lvl>
+    <w:lvl w:ilvl="1">
+      <w:start w:val="1"/>
+      <w:numFmt w:val="decimal"/>
+      <w:lvlText w:val="%1.%2"/>
+      <w:lvlJc w:val="left"/>
+      <w:pPr>
+        <w:ind w:left="1098" w:hanging="390"/>
+      </w:pPr>
+    </w:lvl>
+    <w:lvl w:ilvl="2">
+      <w:start w:val="1"/>
+      <w:numFmt w:val="decimal"/>
+      <w:lvlText w:val="%1.%2.%3"/>
+      <w:lvlJc w:val="left"/>
+      <w:pPr>
+        <w:ind w:left="2136" w:hanging="720"/>
+      </w:pPr>
+    </w:lvl>
+    <w:lvl w:ilvl="3">
+      <w:start w:val="1"/>
+      <w:numFmt w:val="decimal"/>
+      <w:lvlText w:val="%1.%2.%3.%4"/>
+      <w:lvlJc w:val="left"/>
+      <w:pPr>
+        <w:ind w:left="2844" w:hanging="720"/>
+      </w:pPr>
+    </w:lvl>
+    <w:lvl w:ilvl="4">
+      <w:start w:val="1"/>
+      <w:numFmt w:val="decimal"/>
+      <w:lvlText w:val="%1.%2.%3.%4.%5"/>
+      <w:lvlJc w:val="left"/>
+      <w:pPr>
+        <w:ind w:left="3912" w:hanging="1080"/>
+      </w:pPr>
+    </w:lvl>
+    <w:lvl w:ilvl="5">
+      <w:start w:val="1"/>
+      <w:numFmt w:val="decimal"/>
+      <w:lvlText w:val="%1.%2.%3.%4.%5.%6"/>
+      <w:lvlJc w:val="left"/>
+      <w:pPr>
+        <w:ind w:left="4620" w:hanging="1080"/>
+      </w:pPr>
+    </w:lvl>
+    <w:lvl w:ilvl="6">
+      <w:start w:val="1"/>
+      <w:numFmt w:val="decimal"/>
+      <w:lvlText w:val="%1.%2.%3.%4.%5.%6.%7"/>
+      <w:lvlJc w:val="left"/>
+      <w:pPr>
+        <w:ind w:left="5688" w:hanging="1440"/>
+      </w:pPr>
+    </w:lvl>
+    <w:lvl w:ilvl="7">
+      <w:start w:val="1"/>
+      <w:numFmt w:val="decimal"/>
+      <w:lvlText w:val="%1.%2.%3.%4.%5.%6.%7.%8"/>
+      <w:lvlJc w:val="left"/>
+      <w:pPr>
+        <w:ind w:left="6396" w:hanging="1440"/>
+      </w:pPr>
+    </w:lvl>
+    <w:lvl w:ilvl="8">
+      <w:start w:val="1"/>
+      <w:numFmt w:val="decimal"/>
+      <w:lvlText w:val="%1.%2.%3.%4.%5.%6.%7.%8.%9"/>
+      <w:lvlJc w:val="left"/>
+      <w:pPr>
+        <w:ind w:left="7104" w:hanging="1440"/>
+      </w:pPr>
+    </w:lvl>
+  </w:abstractNum>
   <w:num w:numId="1">
     <w:abstractNumId w:val="1"/>
   </w:num>
   <w:num w:numId="2">
-    <w:abstractNumId w:val="2"/>
+    <w:abstractNumId w:val="0"/>
   </w:num>
 </w:numbering>
 </file>
 
 <file path=word/styles.xml><?xml version="1.0" encoding="utf-8"?>
-<w:styles xmlns:w="http://schemas.openxmlformats.org/wordprocessingml/2006/main" xmlns:w14="http://schemas.microsoft.com/office/word/2010/wordml" xmlns:mc="http://schemas.openxmlformats.org/markup-compatibility/2006" mc:Ignorable="w14">
+<w:styles xmlns:mc="http://schemas.openxmlformats.org/markup-compatibility/2006" xmlns:r="http://schemas.openxmlformats.org/officeDocument/2006/relationships" xmlns:w="http://schemas.openxmlformats.org/wordprocessingml/2006/main" xmlns:w14="http://schemas.microsoft.com/office/word/2010/wordml" xmlns:w15="http://schemas.microsoft.com/office/word/2012/wordml" mc:Ignorable="w14 w15">
   <w:docDefaults>
     <w:rPrDefault>
       <w:rPr>
-        <w:rFonts w:ascii="Calibri" w:hAnsi="Calibri" w:eastAsia="Calibri" w:cs="" w:asciiTheme="minorHAnsi" w:cstheme="minorBidi" w:eastAsiaTheme="minorHAnsi" w:hAnsiTheme="minorHAnsi"/>
+        <w:rFonts w:asciiTheme="minorHAnsi" w:eastAsiaTheme="minorHAnsi" w:hAnsiTheme="minorHAnsi" w:cstheme="minorBidi"/>
         <w:sz w:val="22"/>
         <w:szCs w:val="22"/>
         <w:lang w:val="fr-FR" w:eastAsia="en-US" w:bidi="ar-SA"/>
       </w:rPr>
     </w:rPrDefault>
-    <w:pPrDefault>
-      <w:pPr/>
-    </w:pPrDefault>
-  </w:docDefaults>
-  <w:latentStyles w:defLockedState="0" w:defUIPriority="99" w:defSemiHidden="0" w:defUnhideWhenUsed="0" w:defQFormat="0" w:count="371">
-    <w:lsdException w:name="Normal" w:uiPriority="0" w:qFormat="1"/>
-    <w:lsdException w:name="heading 1" w:uiPriority="9" w:qFormat="1"/>
-    <w:lsdException w:name="heading 2" w:uiPriority="9" w:semiHidden="1" w:unhideWhenUsed="1" w:qFormat="1"/>
-    <w:lsdException w:name="heading 3" w:uiPriority="9" w:semiHidden="1" w:unhideWhenUsed="1" w:qFormat="1"/>
-    <w:lsdException w:name="heading 4" w:uiPriority="9" w:semiHidden="1" w:unhideWhenUsed="1" w:qFormat="1"/>
-    <w:lsdException w:name="heading 5" w:uiPriority="9" w:semiHidden="1" w:unhideWhenUsed="1" w:qFormat="1"/>
-    <w:lsdException w:name="heading 6" w:uiPriority="9" w:semiHidden="1" w:unhideWhenUsed="1" w:qFormat="1"/>
-    <w:lsdException w:name="heading 7" w:uiPriority="9" w:semiHidden="1" w:unhideWhenUsed="1" w:qFormat="1"/>
-    <w:lsdException w:name="heading 8" w:uiPriority="9" w:semiHidden="1" w:unhideWhenUsed="1" w:qFormat="1"/>
-    <w:lsdException w:name="heading 9" w:uiPriority="9" w:semiHidden="1" w:unhideWhenUsed="1" w:qFormat="1"/>
-    <w:lsdException w:name="index 1" w:semiHidden="1" w:unhideWhenUsed="1"/>
-    <w:lsdException w:name="index 2" w:semiHidden="1" w:unhideWhenUsed="1"/>
-    <w:lsdException w:name="index 3" w:semiHidden="1" w:unhideWhenUsed="1"/>
-    <w:lsdException w:name="index 4" w:semiHidden="1" w:unhideWhenUsed="1"/>
-    <w:lsdException w:name="index 5" w:semiHidden="1" w:unhideWhenUsed="1"/>
-    <w:lsdException w:name="index 6" w:semiHidden="1" w:unhideWhenUsed="1"/>
-    <w:lsdException w:name="index 7" w:semiHidden="1" w:unhideWhenUsed="1"/>
-    <w:lsdException w:name="index 8" w:semiHidden="1" w:unhideWhenUsed="1"/>
-    <w:lsdException w:name="index 9" w:semiHidden="1" w:unhideWhenUsed="1"/>
-    <w:lsdException w:name="toc 1" w:uiPriority="39" w:semiHidden="1" w:unhideWhenUsed="1"/>
-    <w:lsdException w:name="toc 2" w:uiPriority="39" w:semiHidden="1" w:unhideWhenUsed="1"/>
-    <w:lsdException w:name="toc 3" w:uiPriority="39" w:semiHidden="1" w:unhideWhenUsed="1"/>
-    <w:lsdException w:name="toc 4" w:uiPriority="39" w:semiHidden="1" w:unhideWhenUsed="1"/>
-    <w:lsdException w:name="toc 5" w:uiPriority="39" w:semiHidden="1" w:unhideWhenUsed="1"/>
-    <w:lsdException w:name="toc 6" w:uiPriority="39" w:semiHidden="1" w:unhideWhenUsed="1"/>
-    <w:lsdException w:name="toc 7" w:uiPriority="39" w:semiHidden="1" w:unhideWhenUsed="1"/>
-    <w:lsdException w:name="toc 8" w:uiPriority="39" w:semiHidden="1" w:unhideWhenUsed="1"/>
-    <w:lsdException w:name="toc 9" w:uiPriority="39" w:semiHidden="1" w:unhideWhenUsed="1"/>
-    <w:lsdException w:name="Normal Indent" w:semiHidden="1" w:unhideWhenUsed="1"/>
-    <w:lsdException w:name="footnote text" w:semiHidden="1" w:unhideWhenUsed="1"/>
-    <w:lsdException w:name="annotation text" w:semiHidden="1" w:unhideWhenUsed="1"/>
-    <w:lsdException w:name="header" w:semiHidden="1" w:unhideWhenUsed="1"/>
-    <w:lsdException w:name="footer" w:semiHidden="1" w:unhideWhenUsed="1"/>
-    <w:lsdException w:name="index heading" w:semiHidden="1" w:unhideWhenUsed="1"/>
-    <w:lsdException w:name="caption" w:uiPriority="35" w:semiHidden="1" w:unhideWhenUsed="1" w:qFormat="1"/>
-    <w:lsdException w:name="table of figures" w:semiHidden="1" w:unhideWhenUsed="1"/>
-    <w:lsdException w:name="envelope address" w:semiHidden="1" w:unhideWhenUsed="1"/>
-    <w:lsdException w:name="envelope return" w:semiHidden="1" w:unhideWhenUsed="1"/>
-    <w:lsdException w:name="footnote reference" w:semiHidden="1" w:unhideWhenUsed="1"/>
-    <w:lsdException w:name="annotation reference" w:semiHidden="1" w:unhideWhenUsed="1"/>
-    <w:lsdException w:name="line number" w:semiHidden="1" w:unhideWhenUsed="1"/>
-    <w:lsdException w:name="page number" w:semiHidden="1" w:unhideWhenUsed="1"/>
-    <w:lsdException w:name="endnote reference" w:semiHidden="1" w:unhideWhenUsed="1"/>
-    <w:lsdException w:name="endnote text" w:semiHidden="1" w:unhideWhenUsed="1"/>
-    <w:lsdException w:name="table of authorities" w:semiHidden="1" w:unhideWhenUsed="1"/>
-    <w:lsdException w:name="macro" w:semiHidden="1" w:unhideWhenUsed="1"/>
-    <w:lsdException w:name="toa heading" w:semiHidden="1" w:unhideWhenUsed="1"/>
-    <w:lsdException w:name="List" w:semiHidden="1" w:unhideWhenUsed="1"/>
-    <w:lsdException w:name="List Bullet" w:semiHidden="1" w:unhideWhenUsed="1"/>
-    <w:lsdException w:name="List Number" w:semiHidden="1" w:unhideWhenUsed="1"/>
-    <w:lsdException w:name="List 2" w:semiHidden="1" w:unhideWhenUsed="1"/>
-    <w:lsdException w:name="List 3" w:semiHidden="1" w:unhideWhenUsed="1"/>
-    <w:lsdException w:name="List 4" w:semiHidden="1" w:unhideWhenUsed="1"/>
-    <w:lsdException w:name="List 5" w:semiHidden="1" w:unhideWhenUsed="1"/>
-    <w:lsdException w:name="List Bullet 2" w:semiHidden="1" w:unhideWhenUsed="1"/>
-    <w:lsdException w:name="List Bullet 3" w:semiHidden="1" w:unhideWhenUsed="1"/>
-    <w:lsdException w:name="List Bullet 4" w:semiHidden="1" w:unhideWhenUsed="1"/>
-    <w:lsdException w:name="List Bullet 5" w:semiHidden="1" w:unhideWhenUsed="1"/>
-    <w:lsdException w:name="List Number 2" w:semiHidden="1" w:unhideWhenUsed="1"/>
-    <w:lsdException w:name="List Number 3" w:semiHidden="1" w:unhideWhenUsed="1"/>
-    <w:lsdException w:name="List Number 4" w:semiHidden="1" w:unhideWhenUsed="1"/>
-    <w:lsdException w:name="List Number 5" w:semiHidden="1" w:unhideWhenUsed="1"/>
-    <w:lsdException w:name="Title" w:uiPriority="10" w:qFormat="1"/>
-    <w:lsdException w:name="Closing" w:semiHidden="1" w:unhideWhenUsed="1"/>
-    <w:lsdException w:name="Signature" w:semiHidden="1" w:unhideWhenUsed="1"/>
-    <w:lsdException w:name="Default Paragraph Font" w:uiPriority="1" w:semiHidden="1" w:unhideWhenUsed="1"/>
-    <w:lsdException w:name="Body Text" w:semiHidden="1" w:unhideWhenUsed="1"/>
-    <w:lsdException w:name="Body Text Indent" w:semiHidden="1" w:unhideWhenUsed="1"/>
-    <w:lsdException w:name="List Continue" w:semiHidden="1" w:unhideWhenUsed="1"/>
-    <w:lsdException w:name="List Continue 2" w:semiHidden="1" w:unhideWhenUsed="1"/>
-    <w:lsdException w:name="List Continue 3" w:semiHidden="1" w:unhideWhenUsed="1"/>
-    <w:lsdException w:name="List Continue 4" w:semiHidden="1" w:unhideWhenUsed="1"/>
-    <w:lsdException w:name="List Continue 5" w:semiHidden="1" w:unhideWhenUsed="1"/>
-    <w:lsdException w:name="Message Header" w:semiHidden="1" w:unhideWhenUsed="1"/>
-    <w:lsdException w:name="Subtitle" w:uiPriority="11" w:qFormat="1"/>
-    <w:lsdException w:name="Salutation" w:semiHidden="1" w:unhideWhenUsed="1"/>
-    <w:lsdException w:name="Date" w:semiHidden="1" w:unhideWhenUsed="1"/>
-    <w:lsdException w:name="Body Text First Indent" w:semiHidden="1" w:unhideWhenUsed="1"/>
-    <w:lsdException w:name="Body Text First Indent 2" w:semiHidden="1" w:unhideWhenUsed="1"/>
-    <w:lsdException w:name="Note Heading" w:semiHidden="1" w:unhideWhenUsed="1"/>
-    <w:lsdException w:name="Body Text 2" w:semiHidden="1" w:unhideWhenUsed="1"/>
-    <w:lsdException w:name="Body Text 3" w:semiHidden="1" w:unhideWhenUsed="1"/>
-    <w:lsdException w:name="Body Text Indent 2" w:semiHidden="1" w:unhideWhenUsed="1"/>
-    <w:lsdException w:name="Body Text Indent 3" w:semiHidden="1" w:unhideWhenUsed="1"/>
-    <w:lsdException w:name="Block Text" w:semiHidden="1" w:unhideWhenUsed="1"/>
-    <w:lsdException w:name="Hyperlink" w:semiHidden="1" w:unhideWhenUsed="1"/>
-    <w:lsdException w:name="FollowedHyperlink" w:semiHidden="1" w:unhideWhenUsed="1"/>
-    <w:lsdException w:name="Strong" w:uiPriority="22" w:qFormat="1"/>
-    <w:lsdException w:name="Emphasis" w:uiPriority="20" w:qFormat="1"/>
-    <w:lsdException w:name="Document Map" w:semiHidden="1" w:unhideWhenUsed="1"/>
-    <w:lsdException w:name="Plain Text" w:semiHidden="1" w:unhideWhenUsed="1"/>
-    <w:lsdException w:name="E-mail Signature" w:semiHidden="1" w:unhideWhenUsed="1"/>
-    <w:lsdException w:name="HTML Top of Form" w:semiHidden="1" w:unhideWhenUsed="1"/>
-    <w:lsdException w:name="HTML Bottom of Form" w:semiHidden="1" w:unhideWhenUsed="1"/>
-    <w:lsdException w:name="Normal (Web)" w:semiHidden="1" w:unhideWhenUsed="1"/>
-    <w:lsdException w:name="HTML Acronym" w:semiHidden="1" w:unhideWhenUsed="1"/>
-    <w:lsdException w:name="HTML Address" w:semiHidden="1" w:unhideWhenUsed="1"/>
-    <w:lsdException w:name="HTML Cite" w:semiHidden="1" w:unhideWhenUsed="1"/>
-    <w:lsdException w:name="HTML Code" w:semiHidden="1" w:unhideWhenUsed="1"/>
-    <w:lsdException w:name="HTML Definition" w:semiHidden="1" w:unhideWhenUsed="1"/>
-    <w:lsdException w:name="HTML Keyboard" w:semiHidden="1" w:unhideWhenUsed="1"/>
-    <w:lsdException w:name="HTML Preformatted" w:semiHidden="1" w:unhideWhenUsed="1"/>
-    <w:lsdException w:name="HTML Sample" w:semiHidden="1" w:unhideWhenUsed="1"/>
-    <w:lsdException w:name="HTML Typewriter" w:semiHidden="1" w:unhideWhenUsed="1"/>
-    <w:lsdException w:name="HTML Variable" w:semiHidden="1" w:unhideWhenUsed="1"/>
-    <w:lsdException w:name="Normal Table" w:semiHidden="1" w:unhideWhenUsed="1"/>
-    <w:lsdException w:name="annotation subject" w:semiHidden="1" w:unhideWhenUsed="1"/>
-    <w:lsdException w:name="No List" w:semiHidden="1" w:unhideWhenUsed="1"/>
-    <w:lsdException w:name="Outline List 1" w:semiHidden="1" w:unhideWhenUsed="1"/>
-    <w:lsdException w:name="Outline List 2" w:semiHidden="1" w:unhideWhenUsed="1"/>
-    <w:lsdException w:name="Outline List 3" w:semiHidden="1" w:unhideWhenUsed="1"/>
-    <w:lsdException w:name="Table Simple 1" w:semiHidden="1" w:unhideWhenUsed="1"/>
-    <w:lsdException w:name="Table Simple 2" w:semiHidden="1" w:unhideWhenUsed="1"/>
-    <w:lsdException w:name="Table Simple 3" w:semiHidden="1" w:unhideWhenUsed="1"/>
-    <w:lsdException w:name="Table Classic 1" w:semiHidden="1" w:unhideWhenUsed="1"/>
-    <w:lsdException w:name="Table Classic 2" w:semiHidden="1" w:unhideWhenUsed="1"/>
-    <w:lsdException w:name="Table Classic 3" w:semiHidden="1" w:unhideWhenUsed="1"/>
-    <w:lsdException w:name="Table Classic 4" w:semiHidden="1" w:unhideWhenUsed="1"/>
-    <w:lsdException w:name="Table Colorful 1" w:semiHidden="1" w:unhideWhenUsed="1"/>
-    <w:lsdException w:name="Table Colorful 2" w:semiHidden="1" w:unhideWhenUsed="1"/>
-    <w:lsdException w:name="Table Colorful 3" w:semiHidden="1" w:unhideWhenUsed="1"/>
-    <w:lsdException w:name="Table Columns 1" w:semiHidden="1" w:unhideWhenUsed="1"/>
-    <w:lsdException w:name="Table Columns 2" w:semiHidden="1" w:unhideWhenUsed="1"/>
-    <w:lsdException w:name="Table Columns 3" w:semiHidden="1" w:unhideWhenUsed="1"/>
-    <w:lsdException w:name="Table Columns 4" w:semiHidden="1" w:unhideWhenUsed="1"/>
-    <w:lsdException w:name="Table Columns 5" w:semiHidden="1" w:unhideWhenUsed="1"/>
-    <w:lsdException w:name="Table Grid 1" w:semiHidden="1" w:unhideWhenUsed="1"/>
-    <w:lsdException w:name="Table Grid 2" w:semiHidden="1" w:unhideWhenUsed="1"/>
-    <w:lsdException w:name="Table Grid 3" w:semiHidden="1" w:unhideWhenUsed="1"/>
-    <w:lsdException w:name="Table Grid 4" w:semiHidden="1" w:unhideWhenUsed="1"/>
-    <w:lsdException w:name="Table Grid 5" w:semiHidden="1" w:unhideWhenUsed="1"/>
-    <w:lsdException w:name="Table Grid 6" w:semiHidden="1" w:unhideWhenUsed="1"/>
-    <w:lsdException w:name="Table Grid 7" w:semiHidden="1" w:unhideWhenUsed="1"/>
-    <w:lsdException w:name="Table Grid 8" w:semiHidden="1" w:unhideWhenUsed="1"/>
-    <w:lsdException w:name="Table List 1" w:semiHidden="1" w:unhideWhenUsed="1"/>
-    <w:lsdException w:name="Table List 2" w:semiHidden="1" w:unhideWhenUsed="1"/>
-    <w:lsdException w:name="Table List 3" w:semiHidden="1" w:unhideWhenUsed="1"/>
-    <w:lsdException w:name="Table List 4" w:semiHidden="1" w:unhideWhenUsed="1"/>
-    <w:lsdException w:name="Table List 5" w:semiHidden="1" w:unhideWhenUsed="1"/>
-    <w:lsdException w:name="Table List 6" w:semiHidden="1" w:unhideWhenUsed="1"/>
-    <w:lsdException w:name="Table List 7" w:semiHidden="1" w:unhideWhenUsed="1"/>
-    <w:lsdException w:name="Table List 8" w:semiHidden="1" w:unhideWhenUsed="1"/>
-    <w:lsdException w:name="Table 3D effects 1" w:semiHidden="1" w:unhideWhenUsed="1"/>
-    <w:lsdException w:name="Table 3D effects 2" w:semiHidden="1" w:unhideWhenUsed="1"/>
-    <w:lsdException w:name="Table 3D effects 3" w:semiHidden="1" w:unhideWhenUsed="1"/>
-    <w:lsdException w:name="Table Contemporary" w:semiHidden="1" w:unhideWhenUsed="1"/>
-    <w:lsdException w:name="Table Elegant" w:semiHidden="1" w:unhideWhenUsed="1"/>
-    <w:lsdException w:name="Table Professional" w:semiHidden="1" w:unhideWhenUsed="1"/>
-    <w:lsdException w:name="Table Subtle 1" w:semiHidden="1" w:unhideWhenUsed="1"/>
-    <w:lsdException w:name="Table Subtle 2" w:semiHidden="1" w:unhideWhenUsed="1"/>
-    <w:lsdException w:name="Table Web 1" w:semiHidden="1" w:unhideWhenUsed="1"/>
-    <w:lsdException w:name="Table Web 2" w:semiHidden="1" w:unhideWhenUsed="1"/>
-    <w:lsdException w:name="Table Web 3" w:semiHidden="1" w:unhideWhenUsed="1"/>
-    <w:lsdException w:name="Balloon Text" w:semiHidden="1" w:unhideWhenUsed="1"/>
-    <w:lsdException w:name="Table Grid" w:uiPriority="39"/>
-    <w:lsdException w:name="Table Theme" w:semiHidden="1" w:unhideWhenUsed="1"/>
-    <w:lsdException w:name="Placeholder Text" w:semiHidden="1"/>
-    <w:lsdException w:name="No Spacing" w:uiPriority="1" w:qFormat="1"/>
-    <w:lsdException w:name="Light Shading" w:uiPriority="60"/>
-    <w:lsdException w:name="Light List" w:uiPriority="61"/>
-    <w:lsdException w:name="Light Grid" w:uiPriority="62"/>
-    <w:lsdException w:name="Medium Shading 1" w:uiPriority="63"/>
-    <w:lsdException w:name="Medium Shading 2" w:uiPriority="64"/>
-    <w:lsdException w:name="Medium List 1" w:uiPriority="65"/>
-    <w:lsdException w:name="Medium List 2" w:uiPriority="66"/>
-    <w:lsdException w:name="Medium Grid 1" w:uiPriority="67"/>
-    <w:lsdException w:name="Medium Grid 2" w:uiPriority="68"/>
-    <w:lsdException w:name="Medium Grid 3" w:uiPriority="69"/>
-    <w:lsdException w:name="Dark List" w:uiPriority="70"/>
-    <w:lsdException w:name="Colorful Shading" w:uiPriority="71"/>
-    <w:lsdException w:name="Colorful List" w:uiPriority="72"/>
-    <w:lsdException w:name="Colorful Grid" w:uiPriority="73"/>
-    <w:lsdException w:name="Light Shading Accent 1" w:uiPriority="60"/>
-    <w:lsdException w:name="Light List Accent 1" w:uiPriority="61"/>
-    <w:lsdException w:name="Light Grid Accent 1" w:uiPriority="62"/>
-    <w:lsdException w:name="Medium Shading 1 Accent 1" w:uiPriority="63"/>
-    <w:lsdException w:name="Medium Shading 2 Accent 1" w:uiPriority="64"/>
-    <w:lsdException w:name="Medium List 1 Accent 1" w:uiPriority="65"/>
-    <w:lsdException w:name="Revision" w:semiHidden="1"/>
-    <w:lsdException w:name="List Paragraph" w:uiPriority="34" w:qFormat="1"/>
-    <w:lsdException w:name="Quote" w:uiPriority="29" w:qFormat="1"/>
-    <w:lsdException w:name="Intense Quote" w:uiPriority="30" w:qFormat="1"/>
-    <w:lsdException w:name="Medium List 2 Accent 1" w:uiPriority="66"/>
-    <w:lsdException w:name="Medium Grid 1 Accent 1" w:uiPriority="67"/>
-    <w:lsdException w:name="Medium Grid 2 Accent 1" w:uiPriority="68"/>
-    <w:lsdException w:name="Medium Grid 3 Accent 1" w:uiPriority="69"/>
-    <w:lsdException w:name="Dark List Accent 1" w:uiPriority="70"/>
-    <w:lsdException w:name="Colorful Shading Accent 1" w:uiPriority="71"/>
-    <w:lsdException w:name="Colorful List Accent 1" w:uiPriority="72"/>
-    <w:lsdException w:name="Colorful Grid Accent 1" w:uiPriority="73"/>
-    <w:lsdException w:name="Light Shading Accent 2" w:uiPriority="60"/>
-    <w:lsdException w:name="Light List Accent 2" w:uiPriority="61"/>
-    <w:lsdException w:name="Light Grid Accent 2" w:uiPriority="62"/>
-    <w:lsdException w:name="Medium Shading 1 Accent 2" w:uiPriority="63"/>
-    <w:lsdException w:name="Medium Shading 2 Accent 2" w:uiPriority="64"/>
-    <w:lsdException w:name="Medium List 1 Accent 2" w:uiPriority="65"/>
-    <w:lsdException w:name="Medium List 2 Accent 2" w:uiPriority="66"/>
-    <w:lsdException w:name="Medium Grid 1 Accent 2" w:uiPriority="67"/>
-    <w:lsdException w:name="Medium Grid 2 Accent 2" w:uiPriority="68"/>
-    <w:lsdException w:name="Medium Grid 3 Accent 2" w:uiPriority="69"/>
-    <w:lsdException w:name="Dark List Accent 2" w:uiPriority="70"/>
-    <w:lsdException w:name="Colorful Shading Accent 2" w:uiPriority="71"/>
-    <w:lsdException w:name="Colorful List Accent 2" w:uiPriority="72"/>
-    <w:lsdException w:name="Colorful Grid Accent 2" w:uiPriority="73"/>
-    <w:lsdException w:name="Light Shading Accent 3" w:uiPriority="60"/>
-    <w:lsdException w:name="Light List Accent 3" w:uiPriority="61"/>
-    <w:lsdException w:name="Light Grid Accent 3" w:uiPriority="62"/>
-    <w:lsdException w:name="Medium Shading 1 Accent 3" w:uiPriority="63"/>
-    <w:lsdException w:name="Medium Shading 2 Accent 3" w:uiPriority="64"/>
-    <w:lsdException w:name="Medium List 1 Accent 3" w:uiPriority="65"/>
-    <w:lsdException w:name="Medium List 2 Accent 3" w:uiPriority="66"/>
-    <w:lsdException w:name="Medium Grid 1 Accent 3" w:uiPriority="67"/>
-    <w:lsdException w:name="Medium Grid 2 Accent 3" w:uiPriority="68"/>
-    <w:lsdException w:name="Medium Grid 3 Accent 3" w:uiPriority="69"/>
-    <w:lsdException w:name="Dark List Accent 3" w:uiPriority="70"/>
-    <w:lsdException w:name="Colorful Shading Accent 3" w:uiPriority="71"/>
-    <w:lsdException w:name="Colorful List Accent 3" w:uiPriority="72"/>
-    <w:lsdException w:name="Colorful Grid Accent 3" w:uiPriority="73"/>
-    <w:lsdException w:name="Light Shading Accent 4" w:uiPriority="60"/>
-    <w:lsdException w:name="Light List Accent 4" w:uiPriority="61"/>
-    <w:lsdException w:name="Light Grid Accent 4" w:uiPriority="62"/>
-    <w:lsdException w:name="Medium Shading 1 Accent 4" w:uiPriority="63"/>
-    <w:lsdException w:name="Medium Shading 2 Accent 4" w:uiPriority="64"/>
-    <w:lsdException w:name="Medium List 1 Accent 4" w:uiPriority="65"/>
-    <w:lsdException w:name="Medium List 2 Accent 4" w:uiPriority="66"/>
-    <w:lsdException w:name="Medium Grid 1 Accent 4" w:uiPriority="67"/>
-    <w:lsdException w:name="Medium Grid 2 Accent 4" w:uiPriority="68"/>
-    <w:lsdException w:name="Medium Grid 3 Accent 4" w:uiPriority="69"/>
-    <w:lsdException w:name="Dark List Accent 4" w:uiPriority="70"/>
-    <w:lsdException w:name="Colorful Shading Accent 4" w:uiPriority="71"/>
-    <w:lsdException w:name="Colorful List Accent 4" w:uiPriority="72"/>
-    <w:lsdException w:name="Colorful Grid Accent 4" w:uiPriority="73"/>
-    <w:lsdException w:name="Light Shading Accent 5" w:uiPriority="60"/>
-    <w:lsdException w:name="Light List Accent 5" w:uiPriority="61"/>
-    <w:lsdException w:name="Light Grid Accent 5" w:uiPriority="62"/>
-    <w:lsdException w:name="Medium Shading 1 Accent 5" w:uiPriority="63"/>
-    <w:lsdException w:name="Medium Shading 2 Accent 5" w:uiPriority="64"/>
-    <w:lsdException w:name="Medium List 1 Accent 5" w:uiPriority="65"/>
-    <w:lsdException w:name="Medium List 2 Accent 5" w:uiPriority="66"/>
-    <w:lsdException w:name="Medium Grid 1 Accent 5" w:uiPriority="67"/>
-    <w:lsdException w:name="Medium Grid 2 Accent 5" w:uiPriority="68"/>
-    <w:lsdException w:name="Medium Grid 3 Accent 5" w:uiPriority="69"/>
-    <w:lsdException w:name="Dark List Accent 5" w:uiPriority="70"/>
-    <w:lsdException w:name="Colorful Shading Accent 5" w:uiPriority="71"/>
-    <w:lsdException w:name="Colorful List Accent 5" w:uiPriority="72"/>
-    <w:lsdException w:name="Colorful Grid Accent 5" w:uiPriority="73"/>
-    <w:lsdException w:name="Light Shading Accent 6" w:uiPriority="60"/>
-    <w:lsdException w:name="Light List Accent 6" w:uiPriority="61"/>
-    <w:lsdException w:name="Light Grid Accent 6" w:uiPriority="62"/>
-    <w:lsdException w:name="Medium Shading 1 Accent 6" w:uiPriority="63"/>
-    <w:lsdException w:name="Medium Shading 2 Accent 6" w:uiPriority="64"/>
-    <w:lsdException w:name="Medium List 1 Accent 6" w:uiPriority="65"/>
-    <w:lsdException w:name="Medium List 2 Accent 6" w:uiPriority="66"/>
-    <w:lsdException w:name="Medium Grid 1 Accent 6" w:uiPriority="67"/>
-    <w:lsdException w:name="Medium Grid 2 Accent 6" w:uiPriority="68"/>
-    <w:lsdException w:name="Medium Grid 3 Accent 6" w:uiPriority="69"/>
-    <w:lsdException w:name="Dark List Accent 6" w:uiPriority="70"/>
-    <w:lsdException w:name="Colorful Shading Accent 6" w:uiPriority="71"/>
-    <w:lsdException w:name="Colorful List Accent 6" w:uiPriority="72"/>
-    <w:lsdException w:name="Colorful Grid Accent 6" w:uiPriority="73"/>
-    <w:lsdException w:name="Subtle Emphasis" w:uiPriority="19" w:qFormat="1"/>
-    <w:lsdException w:name="Intense Emphasis" w:uiPriority="21" w:qFormat="1"/>
-    <w:lsdException w:name="Subtle Reference" w:uiPriority="31" w:qFormat="1"/>
-    <w:lsdException w:name="Intense Reference" w:uiPriority="32" w:qFormat="1"/>
-    <w:lsdException w:name="Book Title" w:uiPriority="33" w:qFormat="1"/>
-    <w:lsdException w:name="Bibliography" w:uiPriority="37" w:semiHidden="1" w:unhideWhenUsed="1"/>
-    <w:lsdException w:name="TOC Heading" w:uiPriority="39" w:semiHidden="1" w:unhideWhenUsed="1" w:qFormat="1"/>
-    <w:lsdException w:name="Plain Table 1" w:uiPriority="41"/>
-    <w:lsdException w:name="Plain Table 2" w:uiPriority="42"/>
-    <w:lsdException w:name="Plain Table 3" w:uiPriority="43"/>
-    <w:lsdException w:name="Plain Table 4" w:uiPriority="44"/>
-    <w:lsdException w:name="Plain Table 5" w:uiPriority="45"/>
-    <w:lsdException w:name="Grid Table Light" w:uiPriority="40"/>
-    <w:lsdException w:name="Grid Table 1 Light" w:uiPriority="46"/>
-    <w:lsdException w:name="Grid Table 2" w:uiPriority="47"/>
-    <w:lsdException w:name="Grid Table 3" w:uiPriority="48"/>
-    <w:lsdException w:name="Grid Table 4" w:uiPriority="49"/>
-    <w:lsdException w:name="Grid Table 5 Dark" w:uiPriority="50"/>
-    <w:lsdException w:name="Grid Table 6 Colorful" w:uiPriority="51"/>
-    <w:lsdException w:name="Grid Table 7 Colorful" w:uiPriority="52"/>
-    <w:lsdException w:name="Grid Table 1 Light Accent 1" w:uiPriority="46"/>
-    <w:lsdException w:name="Grid Table 2 Accent 1" w:uiPriority="47"/>
-    <w:lsdException w:name="Grid Table 3 Accent 1" w:uiPriority="48"/>
-    <w:lsdException w:name="Grid Table 4 Accent 1" w:uiPriority="49"/>
-    <w:lsdException w:name="Grid Table 5 Dark Accent 1" w:uiPriority="50"/>
-    <w:lsdException w:name="Grid Table 6 Colorful Accent 1" w:uiPriority="51"/>
-    <w:lsdException w:name="Grid Table 7 Colorful Accent 1" w:uiPriority="52"/>
-    <w:lsdException w:name="Grid Table 1 Light Accent 2" w:uiPriority="46"/>
-    <w:lsdException w:name="Grid Table 2 Accent 2" w:uiPriority="47"/>
-    <w:lsdException w:name="Grid Table 3 Accent 2" w:uiPriority="48"/>
-    <w:lsdException w:name="Grid Table 4 Accent 2" w:uiPriority="49"/>
-    <w:lsdException w:name="Grid Table 5 Dark Accent 2" w:uiPriority="50"/>
-    <w:lsdException w:name="Grid Table 6 Colorful Accent 2" w:uiPriority="51"/>
-    <w:lsdException w:name="Grid Table 7 Colorful Accent 2" w:uiPriority="52"/>
-    <w:lsdException w:name="Grid Table 1 Light Accent 3" w:uiPriority="46"/>
-    <w:lsdException w:name="Grid Table 2 Accent 3" w:uiPriority="47"/>
-    <w:lsdException w:name="Grid Table 3 Accent 3" w:uiPriority="48"/>
-    <w:lsdException w:name="Grid Table 4 Accent 3" w:uiPriority="49"/>
-    <w:lsdException w:name="Grid Table 5 Dark Accent 3" w:uiPriority="50"/>
-    <w:lsdException w:name="Grid Table 6 Colorful Accent 3" w:uiPriority="51"/>
-    <w:lsdException w:name="Grid Table 7 Colorful Accent 3" w:uiPriority="52"/>
-    <w:lsdException w:name="Grid Table 1 Light Accent 4" w:uiPriority="46"/>
-    <w:lsdException w:name="Grid Table 2 Accent 4" w:uiPriority="47"/>
-    <w:lsdException w:name="Grid Table 3 Accent 4" w:uiPriority="48"/>
-    <w:lsdException w:name="Grid Table 4 Accent 4" w:uiPriority="49"/>
-    <w:lsdException w:name="Grid Table 5 Dark Accent 4" w:uiPriority="50"/>
-    <w:lsdException w:name="Grid Table 6 Colorful Accent 4" w:uiPriority="51"/>
-    <w:lsdException w:name="Grid Table 7 Colorful Accent 4" w:uiPriority="52"/>
-    <w:lsdException w:name="Grid Table 1 Light Accent 5" w:uiPriority="46"/>
-    <w:lsdException w:name="Grid Table 2 Accent 5" w:uiPriority="47"/>
-    <w:lsdException w:name="Grid Table 3 Accent 5" w:uiPriority="48"/>
-    <w:lsdException w:name="Grid Table 4 Accent 5" w:uiPriority="49"/>
-    <w:lsdException w:name="Grid Table 5 Dark Accent 5" w:uiPriority="50"/>
-    <w:lsdException w:name="Grid Table 6 Colorful Accent 5" w:uiPriority="51"/>
-    <w:lsdException w:name="Grid Table 7 Colorful Accent 5" w:uiPriority="52"/>
-    <w:lsdException w:name="Grid Table 1 Light Accent 6" w:uiPriority="46"/>
-    <w:lsdException w:name="Grid Table 2 Accent 6" w:uiPriority="47"/>
-    <w:lsdException w:name="Grid Table 3 Accent 6" w:uiPriority="48"/>
-    <w:lsdException w:name="Grid Table 4 Accent 6" w:uiPriority="49"/>
-    <w:lsdException w:name="Grid Table 5 Dark Accent 6" w:uiPriority="50"/>
-    <w:lsdException w:name="Grid Table 6 Colorful Accent 6" w:uiPriority="51"/>
-    <w:lsdException w:name="Grid Table 7 Colorful Accent 6" w:uiPriority="52"/>
-    <w:lsdException w:name="List Table 1 Light" w:uiPriority="46"/>
-    <w:lsdException w:name="List Table 2" w:uiPriority="47"/>
-    <w:lsdException w:name="List Table 3" w:uiPriority="48"/>
-    <w:lsdException w:name="List Table 4" w:uiPriority="49"/>
-    <w:lsdException w:name="List Table 5 Dark" w:uiPriority="50"/>
-    <w:lsdException w:name="List Table 6 Colorful" w:uiPriority="51"/>
-    <w:lsdException w:name="List Table 7 Colorful" w:uiPriority="52"/>
-    <w:lsdException w:name="List Table 1 Light Accent 1" w:uiPriority="46"/>
-    <w:lsdException w:name="List Table 2 Accent 1" w:uiPriority="47"/>
-    <w:lsdException w:name="List Table 3 Accent 1" w:uiPriority="48"/>
-    <w:lsdException w:name="List Table 4 Accent 1" w:uiPriority="49"/>
-    <w:lsdException w:name="List Table 5 Dark Accent 1" w:uiPriority="50"/>
-    <w:lsdException w:name="List Table 6 Colorful Accent 1" w:uiPriority="51"/>
-    <w:lsdException w:name="List Table 7 Colorful Accent 1" w:uiPriority="52"/>
-    <w:lsdException w:name="List Table 1 Light Accent 2" w:uiPriority="46"/>
-    <w:lsdException w:name="List Table 2 Accent 2" w:uiPriority="47"/>
-    <w:lsdException w:name="List Table 3 Accent 2" w:uiPriority="48"/>
-    <w:lsdException w:name="List Table 4 Accent 2" w:uiPriority="49"/>
-    <w:lsdException w:name="List Table 5 Dark Accent 2" w:uiPriority="50"/>
-    <w:lsdException w:name="List Table 6 Colorful Accent 2" w:uiPriority="51"/>
-    <w:lsdException w:name="List Table 7 Colorful Accent 2" w:uiPriority="52"/>
-    <w:lsdException w:name="List Table 1 Light Accent 3" w:uiPriority="46"/>
-    <w:lsdException w:name="List Table 2 Accent 3" w:uiPriority="47"/>
-    <w:lsdException w:name="List Table 3 Accent 3" w:uiPriority="48"/>
-    <w:lsdException w:name="List Table 4 Accent 3" w:uiPriority="49"/>
-    <w:lsdException w:name="List Table 5 Dark Accent 3" w:uiPriority="50"/>
-    <w:lsdException w:name="List Table 6 Colorful Accent 3" w:uiPriority="51"/>
-    <w:lsdException w:name="List Table 7 Colorful Accent 3" w:uiPriority="52"/>
-    <w:lsdException w:name="List Table 1 Light Accent 4" w:uiPriority="46"/>
-    <w:lsdException w:name="List Table 2 Accent 4" w:uiPriority="47"/>
-    <w:lsdException w:name="List Table 3 Accent 4" w:uiPriority="48"/>
-    <w:lsdException w:name="List Table 4 Accent 4" w:uiPriority="49"/>
-    <w:lsdException w:name="List Table 5 Dark Accent 4" w:uiPriority="50"/>
-    <w:lsdException w:name="List Table 6 Colorful Accent 4" w:uiPriority="51"/>
-    <w:lsdException w:name="List Table 7 Colorful Accent 4" w:uiPriority="52"/>
-    <w:lsdException w:name="List Table 1 Light Accent 5" w:uiPriority="46"/>
-    <w:lsdException w:name="List Table 2 Accent 5" w:uiPriority="47"/>
-    <w:lsdException w:name="List Table 3 Accent 5" w:uiPriority="48"/>
-    <w:lsdException w:name="List Table 4 Accent 5" w:uiPriority="49"/>
-    <w:lsdException w:name="List Table 5 Dark Accent 5" w:uiPriority="50"/>
-    <w:lsdException w:name="List Table 6 Colorful Accent 5" w:uiPriority="51"/>
-    <w:lsdException w:name="List Table 7 Colorful Accent 5" w:uiPriority="52"/>
-    <w:lsdException w:name="List Table 1 Light Accent 6" w:uiPriority="46"/>
-    <w:lsdException w:name="List Table 2 Accent 6" w:uiPriority="47"/>
-    <w:lsdException w:name="List Table 3 Accent 6" w:uiPriority="48"/>
-    <w:lsdException w:name="List Table 4 Accent 6" w:uiPriority="49"/>
-    <w:lsdException w:name="List Table 5 Dark Accent 6" w:uiPriority="50"/>
-    <w:lsdException w:name="List Table 6 Colorful Accent 6" w:uiPriority="51"/>
-    <w:lsdException w:name="List Table 7 Colorful Accent 6" w:uiPriority="52"/>
-  </w:latentStyles>
-  <w:style w:type="paragraph" w:styleId="Normal" w:default="1">
-    <w:name w:val="Normal"/>
-    <w:qFormat/>
-    <w:pPr>
-      <w:widowControl/>
-      <w:bidi w:val="0"/>
-      <w:spacing w:lineRule="auto" w:line="259" w:before="0" w:after="160"/>
-      <w:jc w:val="left"/>
-    </w:pPr>
-    <w:rPr>
-      <w:rFonts w:ascii="Calibri" w:hAnsi="Calibri" w:eastAsia="Calibri" w:cs="" w:asciiTheme="minorHAnsi" w:cstheme="minorBidi" w:eastAsiaTheme="minorHAnsi" w:hAnsiTheme="minorHAnsi"/>
-      <w:color w:val="auto"/>
-      <w:sz w:val="22"/>
-      <w:szCs w:val="22"/>
-      <w:lang w:val="fr-FR" w:eastAsia="en-US" w:bidi="ar-SA"/>
-    </w:rPr>
-  </w:style>
-  <w:style w:type="paragraph" w:styleId="Titre1">
-    <w:name w:val="Heading 1"/>
-    <w:basedOn w:val="Normal"/>
-    <w:next w:val="Normal"/>
-    <w:link w:val="Titre1Car"/>
-    <w:uiPriority w:val="9"/>
-    <w:qFormat/>
-    <w:rsid w:val="00165346"/>
-    <w:pPr>
-      <w:keepNext/>
-      <w:keepLines/>
-      <w:spacing w:before="240" w:after="0"/>
-      <w:outlineLvl w:val="0"/>
-    </w:pPr>
-    <w:rPr>
-      <w:rFonts w:ascii="Calibri Light" w:hAnsi="Calibri Light" w:eastAsia="" w:cs="" w:asciiTheme="majorHAnsi" w:cstheme="majorBidi" w:eastAsiaTheme="majorEastAsia" w:hAnsiTheme="majorHAnsi"/>
-      <w:color w:val="2E74B5" w:themeColor="accent1" w:themeShade="bf"/>
-      <w:sz w:val="32"/>
-      <w:szCs w:val="32"/>
-    </w:rPr>
-  </w:style>
-  <w:style w:type="paragraph" w:styleId="Titre2">
-    <w:name w:val="Heading 2"/>
-    <w:basedOn w:val="Normal"/>
-    <w:next w:val="Normal"/>
-    <w:link w:val="Titre2Car"/>
-    <w:uiPriority w:val="9"/>
-    <w:unhideWhenUsed/>
-    <w:qFormat/>
-    <w:rsid w:val="00165346"/>
-    <w:pPr>
-      <w:keepNext/>
-      <w:keepLines/>
-      <w:spacing w:before="40" w:after="0"/>
-      <w:outlineLvl w:val="1"/>
-    </w:pPr>
-    <w:rPr>
-      <w:rFonts w:ascii="Calibri Light" w:hAnsi="Calibri Light" w:eastAsia="" w:cs="" w:asciiTheme="majorHAnsi" w:cstheme="majorBidi" w:eastAsiaTheme="majorEastAsia" w:hAnsiTheme="majorHAnsi"/>
-      <w:color w:val="2E74B5" w:themeColor="accent1" w:themeShade="bf"/>
-      <w:sz w:val="26"/>
-      <w:szCs w:val="26"/>
-    </w:rPr>
-  </w:style>
-  <w:style w:type="character" w:styleId="DefaultParagraphFont" w:default="1">
-    <w:name w:val="Default Paragraph Font"/>
-    <w:uiPriority w:val="1"/>
-    <w:semiHidden/>
-    <w:unhideWhenUsed/>
-    <w:qFormat/>
-    <w:rPr/>
-  </w:style>
-  <w:style w:type="character" w:styleId="SansinterligneCar" w:customStyle="1">
-    <w:name w:val="Sans interligne Car"/>
-    <w:basedOn w:val="DefaultParagraphFont"/>
-    <w:link w:val="Sansinterligne"/>
-    <w:uiPriority w:val="1"/>
-    <w:qFormat/>
-    <w:rsid w:val="00ac6f01"/>
-    <w:rPr>
-      <w:rFonts w:eastAsia="" w:eastAsiaTheme="minorEastAsia"/>
-      <w:lang w:eastAsia="fr-FR"/>
-    </w:rPr>
-  </w:style>
-  <w:style w:type="character" w:styleId="TitreCar" w:customStyle="1">
-    <w:name w:val="Titre Car"/>
-    <w:basedOn w:val="DefaultParagraphFont"/>
-    <w:link w:val="Titre"/>
-    <w:uiPriority w:val="10"/>
-    <w:qFormat/>
-    <w:rsid w:val="00ac6f01"/>
-    <w:rPr>
-      <w:rFonts w:ascii="Calibri Light" w:hAnsi="Calibri Light" w:eastAsia="" w:cs="" w:asciiTheme="majorHAnsi" w:cstheme="majorBidi" w:eastAsiaTheme="majorEastAsia" w:hAnsiTheme="majorHAnsi"/>
-      <w:color w:val="404040" w:themeColor="text1" w:themeTint="bf"/>
-      <w:spacing w:val="-10"/>
-      <w:sz w:val="56"/>
-      <w:szCs w:val="56"/>
-      <w:lang w:eastAsia="fr-FR"/>
-    </w:rPr>
-  </w:style>
-  <w:style w:type="character" w:styleId="SoustitreCar" w:customStyle="1">
-    <w:name w:val="Sous-titre Car"/>
-    <w:basedOn w:val="DefaultParagraphFont"/>
-    <w:link w:val="Sous-titre"/>
-    <w:uiPriority w:val="11"/>
-    <w:qFormat/>
-    <w:rsid w:val="00ac6f01"/>
-    <w:rPr>
-      <w:rFonts w:eastAsia="" w:cs="Times New Roman" w:eastAsiaTheme="minorEastAsia"/>
-      <w:color w:val="5A5A5A" w:themeColor="text1" w:themeTint="a5"/>
-      <w:spacing w:val="15"/>
-      <w:lang w:eastAsia="fr-FR"/>
-    </w:rPr>
-  </w:style>
-  <w:style w:type="character" w:styleId="Titre1Car" w:customStyle="1">
-    <w:name w:val="Titre 1 Car"/>
-    <w:basedOn w:val="DefaultParagraphFont"/>
-    <w:link w:val="Titre1"/>
-    <w:uiPriority w:val="9"/>
-    <w:qFormat/>
-    <w:rsid w:val="00165346"/>
-    <w:rPr>
-      <w:rFonts w:ascii="Calibri Light" w:hAnsi="Calibri Light" w:eastAsia="" w:cs="" w:asciiTheme="majorHAnsi" w:cstheme="majorBidi" w:eastAsiaTheme="majorEastAsia" w:hAnsiTheme="majorHAnsi"/>
-      <w:color w:val="2E74B5" w:themeColor="accent1" w:themeShade="bf"/>
-      <w:sz w:val="32"/>
-      <w:szCs w:val="32"/>
-    </w:rPr>
-  </w:style>
-  <w:style w:type="character" w:styleId="LienInternet">
-    <w:name w:val="Lien Internet"/>
-    <w:basedOn w:val="DefaultParagraphFont"/>
-    <w:uiPriority w:val="99"/>
-    <w:unhideWhenUsed/>
-    <w:rsid w:val="00165346"/>
-    <w:rPr>
-      <w:color w:val="0563C1" w:themeColor="hyperlink"/>
-      <w:u w:val="single"/>
-    </w:rPr>
-  </w:style>
-  <w:style w:type="character" w:styleId="Titre2Car" w:customStyle="1">
-    <w:name w:val="Titre 2 Car"/>
-    <w:basedOn w:val="DefaultParagraphFont"/>
-    <w:link w:val="Titre2"/>
-    <w:uiPriority w:val="9"/>
-    <w:qFormat/>
-    <w:rsid w:val="00165346"/>
-    <w:rPr>
-      <w:rFonts w:ascii="Calibri Light" w:hAnsi="Calibri Light" w:eastAsia="" w:cs="" w:asciiTheme="majorHAnsi" w:cstheme="majorBidi" w:eastAsiaTheme="majorEastAsia" w:hAnsiTheme="majorHAnsi"/>
-      <w:color w:val="2E74B5" w:themeColor="accent1" w:themeShade="bf"/>
-      <w:sz w:val="26"/>
-      <w:szCs w:val="26"/>
-    </w:rPr>
-  </w:style>
-  <w:style w:type="character" w:styleId="Sautdindex">
-    <w:name w:val="Saut d'index"/>
-    <w:qFormat/>
-    <w:rPr/>
-  </w:style>
-  <w:style w:type="paragraph" w:styleId="Titre">
-    <w:name w:val="Titre"/>
-    <w:basedOn w:val="Normal"/>
-    <w:next w:val="Corpsdetexte"/>
-    <w:qFormat/>
-    <w:pPr>
-      <w:keepNext/>
-      <w:spacing w:before="240" w:after="120"/>
-    </w:pPr>
-    <w:rPr>
-      <w:rFonts w:ascii="Liberation Sans" w:hAnsi="Liberation Sans" w:eastAsia="Noto Sans CJK SC Regular" w:cs="FreeSans"/>
-      <w:sz w:val="28"/>
-      <w:szCs w:val="28"/>
-    </w:rPr>
-  </w:style>
-  <w:style w:type="paragraph" w:styleId="Corpsdetexte">
-    <w:name w:val="Body Text"/>
-    <w:basedOn w:val="Normal"/>
-    <w:pPr>
-      <w:spacing w:lineRule="auto" w:line="288" w:before="0" w:after="140"/>
-    </w:pPr>
-    <w:rPr/>
-  </w:style>
-  <w:style w:type="paragraph" w:styleId="Liste">
-    <w:name w:val="List"/>
-    <w:basedOn w:val="Corpsdetexte"/>
-    <w:pPr/>
-    <w:rPr>
-      <w:rFonts w:cs="FreeSans"/>
-    </w:rPr>
-  </w:style>
-  <w:style w:type="paragraph" w:styleId="Lgende">
-    <w:name w:val="Caption"/>
-    <w:basedOn w:val="Normal"/>
-    <w:qFormat/>
-    <w:pPr>
-      <w:suppressLineNumbers/>
-      <w:spacing w:before="120" w:after="120"/>
-    </w:pPr>
-    <w:rPr>
-      <w:rFonts w:cs="FreeSans"/>
-      <w:i/>
-      <w:iCs/>
-      <w:sz w:val="24"/>
-      <w:szCs w:val="24"/>
-    </w:rPr>
-  </w:style>
-  <w:style w:type="paragraph" w:styleId="Index">
-    <w:name w:val="Index"/>
-    <w:basedOn w:val="Normal"/>
-    <w:qFormat/>
-    <w:pPr>
-      <w:suppressLineNumbers/>
-    </w:pPr>
-    <w:rPr>
-      <w:rFonts w:cs="FreeSans"/>
-    </w:rPr>
-  </w:style>
-  <w:style w:type="paragraph" w:styleId="NoSpacing">
-    <w:name w:val="No Spacing"/>
-    <w:link w:val="SansinterligneCar"/>
-    <w:uiPriority w:val="1"/>
-    <w:qFormat/>
-    <w:rsid w:val="00ac6f01"/>
-    <w:pPr>
-      <w:widowControl/>
-      <w:bidi w:val="0"/>
-      <w:spacing w:lineRule="auto" w:line="240" w:before="0" w:after="0"/>
-      <w:jc w:val="left"/>
-    </w:pPr>
-    <w:rPr>
-      <w:rFonts w:eastAsia="" w:eastAsiaTheme="minorEastAsia" w:ascii="Calibri" w:hAnsi="Calibri" w:cs=""/>
-      <w:color w:val="auto"/>
-      <w:sz w:val="22"/>
-      <w:szCs w:val="22"/>
-      <w:lang w:eastAsia="fr-FR" w:val="fr-FR" w:bidi="ar-SA"/>
-    </w:rPr>
-  </w:style>
-  <w:style w:type="paragraph" w:styleId="Titreprincipal">
-    <w:name w:val="Title"/>
-    <w:basedOn w:val="Normal"/>
-    <w:next w:val="Normal"/>
-    <w:link w:val="TitreCar"/>
-    <w:uiPriority w:val="10"/>
-    <w:qFormat/>
-    <w:rsid w:val="00ac6f01"/>
-    <w:pPr>
-      <w:spacing w:lineRule="auto" w:line="216" w:before="0" w:after="0"/>
-      <w:contextualSpacing/>
-    </w:pPr>
-    <w:rPr>
-      <w:rFonts w:ascii="Calibri Light" w:hAnsi="Calibri Light" w:eastAsia="" w:cs="" w:asciiTheme="majorHAnsi" w:cstheme="majorBidi" w:eastAsiaTheme="majorEastAsia" w:hAnsiTheme="majorHAnsi"/>
-      <w:color w:val="404040" w:themeColor="text1" w:themeTint="bf"/>
-      <w:spacing w:val="-10"/>
-      <w:sz w:val="56"/>
-      <w:szCs w:val="56"/>
-      <w:lang w:eastAsia="fr-FR"/>
-    </w:rPr>
-  </w:style>
-  <w:style w:type="paragraph" w:styleId="Soustitre">
-    <w:name w:val="Subtitle"/>
-    <w:basedOn w:val="Normal"/>
-    <w:next w:val="Normal"/>
-    <w:link w:val="Sous-titreCar"/>
-    <w:uiPriority w:val="11"/>
-    <w:qFormat/>
-    <w:rsid w:val="00ac6f01"/>
-    <w:pPr/>
-    <w:rPr>
-      <w:rFonts w:eastAsia="" w:cs="Times New Roman" w:eastAsiaTheme="minorEastAsia"/>
-      <w:color w:val="5A5A5A" w:themeColor="text1" w:themeTint="a5"/>
-      <w:spacing w:val="15"/>
-      <w:lang w:eastAsia="fr-FR"/>
-    </w:rPr>
-  </w:style>
-  <w:style w:type="paragraph" w:styleId="TOCHeading">
-    <w:name w:val="TOC Heading"/>
-    <w:basedOn w:val="Titre1"/>
-    <w:next w:val="Normal"/>
-    <w:uiPriority w:val="39"/>
-    <w:unhideWhenUsed/>
-    <w:qFormat/>
-    <w:rsid w:val="00165346"/>
-    <w:pPr/>
-    <w:rPr>
-      <w:lang w:eastAsia="fr-FR"/>
-    </w:rPr>
-  </w:style>
-  <w:style w:type="paragraph" w:styleId="Tabledesmatiresniveau1">
-    <w:name w:val="TOC 1"/>
-    <w:basedOn w:val="Normal"/>
-    <w:next w:val="Normal"/>
-    <w:autoRedefine/>
-    <w:uiPriority w:val="39"/>
-    <w:unhideWhenUsed/>
-    <w:rsid w:val="00165346"/>
-    <w:pPr>
-      <w:spacing w:before="0" w:after="100"/>
-    </w:pPr>
-    <w:rPr/>
-  </w:style>
-  <w:style w:type="paragraph" w:styleId="Tabledesmatiresniveau2">
-    <w:name w:val="TOC 2"/>
-    <w:basedOn w:val="Normal"/>
-    <w:next w:val="Normal"/>
-    <w:autoRedefine/>
-    <w:uiPriority w:val="39"/>
-    <w:unhideWhenUsed/>
-    <w:rsid w:val="00165346"/>
-    <w:pPr>
-      <w:spacing w:before="0" w:after="100"/>
-      <w:ind w:left="220" w:hanging="0"/>
-    </w:pPr>
-    <w:rPr/>
-  </w:style>
-  <w:style w:type="paragraph" w:styleId="Contenudecadre">
-    <w:name w:val="Contenu de cadre"/>
-    <w:basedOn w:val="Normal"/>
-    <w:qFormat/>
-    <w:pPr/>
-    <w:rPr/>
-  </w:style>
-  <w:style w:type="numbering" w:styleId="NoList" w:default="1">
-    <w:name w:val="No List"/>
-    <w:uiPriority w:val="99"/>
-    <w:semiHidden/>
-    <w:unhideWhenUsed/>
-    <w:qFormat/>
-  </w:style>
-  <w:style w:type="table" w:default="1" w:styleId="TableauNormal">
-    <w:name w:val="Normal Table"/>
-    <w:uiPriority w:val="99"/>
-    <w:semiHidden/>
-    <w:unhideWhenUsed/>
-    <w:tblPr>
-      <w:tblInd w:w="0" w:type="dxa"/>
-      <w:tblCellMar>
-        <w:top w:w="0" w:type="dxa"/>
-        <w:left w:w="108" w:type="dxa"/>
-        <w:bottom w:w="0" w:type="dxa"/>
-        <w:right w:w="108" w:type="dxa"/>
-      </w:tblCellMar>
-    </w:tblPr>
-  </w:style>
-</w:styles>
-</file>
-
-<file path=word/glossary/document.xml><?xml version="1.0" encoding="utf-8"?>
-<w:glossaryDocument xmlns:wpc="http://schemas.microsoft.com/office/word/2010/wordprocessingCanvas" xmlns:mc="http://schemas.openxmlformats.org/markup-compatibility/2006" xmlns:o="urn:schemas-microsoft-com:office:office" xmlns:r="http://schemas.openxmlformats.org/officeDocument/2006/relationships" xmlns:m="http://schemas.openxmlformats.org/officeDocument/2006/math" xmlns:v="urn:schemas-microsoft-com:vml" xmlns:wp14="http://schemas.microsoft.com/office/word/2010/wordprocessingDrawing" xmlns:wp="http://schemas.openxmlformats.org/drawingml/2006/wordprocessingDrawing" xmlns:w10="urn:schemas-microsoft-com:office:word" xmlns:w="http://schemas.openxmlformats.org/wordprocessingml/2006/main" xmlns:w14="http://schemas.microsoft.com/office/word/2010/wordml" xmlns:w15="http://schemas.microsoft.com/office/word/2012/wordml" xmlns:wpg="http://schemas.microsoft.com/office/word/2010/wordprocessingGroup" xmlns:wpi="http://schemas.microsoft.com/office/word/2010/wordprocessingInk" xmlns:wne="http://schemas.microsoft.com/office/word/2006/wordml" xmlns:wps="http://schemas.microsoft.com/office/word/2010/wordprocessingShape" mc:Ignorable="w14 w15 wp14"/>
-</file>
-
-<file path=word/glossary/fontTable.xml><?xml version="1.0" encoding="utf-8"?>
-<w:fonts xmlns:mc="http://schemas.openxmlformats.org/markup-compatibility/2006" xmlns:r="http://schemas.openxmlformats.org/officeDocument/2006/relationships" xmlns:w="http://schemas.openxmlformats.org/wordprocessingml/2006/main" xmlns:w14="http://schemas.microsoft.com/office/word/2010/wordml" xmlns:w15="http://schemas.microsoft.com/office/word/2012/wordml" mc:Ignorable="w14 w15">
-  <w:font w:name="Times New Roman">
-    <w:panose1 w:val="02020603050405020304"/>
-    <w:charset w:val="00"/>
-    <w:family w:val="roman"/>
-    <w:pitch w:val="variable"/>
-    <w:sig w:usb0="E0002AFF" w:usb1="C0007841" w:usb2="00000009" w:usb3="00000000" w:csb0="000001FF" w:csb1="00000000"/>
-  </w:font>
-  <w:font w:name="Calibri">
-    <w:panose1 w:val="020F0502020204030204"/>
-    <w:charset w:val="00"/>
-    <w:family w:val="swiss"/>
-    <w:pitch w:val="variable"/>
-    <w:sig w:usb0="E00002FF" w:usb1="4000ACFF" w:usb2="00000001" w:usb3="00000000" w:csb0="0000019F" w:csb1="00000000"/>
-  </w:font>
-  <w:font w:name="Calibri Light">
-    <w:panose1 w:val="020F0302020204030204"/>
-    <w:charset w:val="00"/>
-    <w:family w:val="swiss"/>
-    <w:pitch w:val="variable"/>
-    <w:sig w:usb0="A00002EF" w:usb1="4000207B" w:usb2="00000000" w:usb3="00000000" w:csb0="0000019F" w:csb1="00000000"/>
-  </w:font>
-</w:fonts>
-</file>
-
-<file path=word/glossary/settings.xml><?xml version="1.0" encoding="utf-8"?>
-<w:settings xmlns:mc="http://schemas.openxmlformats.org/markup-compatibility/2006" xmlns:o="urn:schemas-microsoft-com:office:office" xmlns:r="http://schemas.openxmlformats.org/officeDocument/2006/relationships" xmlns:m="http://schemas.openxmlformats.org/officeDocument/2006/math" xmlns:v="urn:schemas-microsoft-com:vml" xmlns:w10="urn:schemas-microsoft-com:office:word" xmlns:w="http://schemas.openxmlformats.org/wordprocessingml/2006/main" xmlns:w14="http://schemas.microsoft.com/office/word/2010/wordml" xmlns:w15="http://schemas.microsoft.com/office/word/2012/wordml" xmlns:sl="http://schemas.openxmlformats.org/schemaLibrary/2006/main" mc:Ignorable="w14 w15">
-  <w:view w:val="normal"/>
-  <w:defaultTabStop w:val="708"/>
-  <w:hyphenationZone w:val="425"/>
-  <w:characterSpacingControl w:val="doNotCompress"/>
-  <w:compat>
-    <w:useFELayout/>
-    <w:compatSetting w:name="compatibilityMode" w:uri="http://schemas.microsoft.com/office/word" w:val="15"/>
-    <w:compatSetting w:name="overrideTableStyleFontSizeAndJustification" w:uri="http://schemas.microsoft.com/office/word" w:val="1"/>
-    <w:compatSetting w:name="enableOpenTypeFeatures" w:uri="http://schemas.microsoft.com/office/word" w:val="1"/>
-    <w:compatSetting w:name="doNotFlipMirrorIndents" w:uri="http://schemas.microsoft.com/office/word" w:val="1"/>
-    <w:compatSetting w:name="differentiateMultirowTableHeaders" w:uri="http://schemas.microsoft.com/office/word" w:val="1"/>
-  </w:compat>
-  <w:rsids>
-    <w:rsidRoot w:val="00C31A95"/>
-    <w:rsid w:val="00C31A95"/>
-  </w:rsids>
-  <m:mathPr>
-    <m:mathFont m:val="Cambria Math"/>
-    <m:brkBin m:val="before"/>
-    <m:brkBinSub m:val="--"/>
-    <m:smallFrac m:val="0"/>
-    <m:dispDef/>
-    <m:lMargin m:val="0"/>
-    <m:rMargin m:val="0"/>
-    <m:defJc m:val="centerGroup"/>
-    <m:wrapIndent m:val="1440"/>
-    <m:intLim m:val="subSup"/>
-    <m:naryLim m:val="undOvr"/>
-  </m:mathPr>
-  <w:themeFontLang w:val="fr-FR"/>
-  <w:clrSchemeMapping w:bg1="light1" w:t1="dark1" w:bg2="light2" w:t2="dark2" w:accent1="accent1" w:accent2="accent2" w:accent3="accent3" w:accent4="accent4" w:accent5="accent5" w:accent6="accent6" w:hyperlink="hyperlink" w:followedHyperlink="followedHyperlink"/>
-  <w:decimalSymbol w:val=","/>
-  <w:listSeparator w:val=";"/>
-  <w15:chartTrackingRefBased/>
-</w:settings>
-</file>
-
-<file path=word/glossary/styles.xml><?xml version="1.0" encoding="utf-8"?>
-<w:styles xmlns:mc="http://schemas.openxmlformats.org/markup-compatibility/2006" xmlns:r="http://schemas.openxmlformats.org/officeDocument/2006/relationships" xmlns:w="http://schemas.openxmlformats.org/wordprocessingml/2006/main" xmlns:w14="http://schemas.microsoft.com/office/word/2010/wordml" xmlns:w15="http://schemas.microsoft.com/office/word/2012/wordml" mc:Ignorable="w14 w15">
-  <w:docDefaults>
-    <w:rPrDefault>
-      <w:rPr>
-        <w:rFonts w:asciiTheme="minorHAnsi" w:eastAsiaTheme="minorEastAsia" w:hAnsiTheme="minorHAnsi" w:cstheme="minorBidi"/>
-        <w:sz w:val="22"/>
-        <w:szCs w:val="22"/>
-        <w:lang w:val="fr-FR" w:eastAsia="fr-FR" w:bidi="ar-SA"/>
-      </w:rPr>
-    </w:rPrDefault>
-    <w:pPrDefault>
-      <w:pPr>
-        <w:spacing w:after="160" w:line="259" w:lineRule="auto"/>
-      </w:pPr>
-    </w:pPrDefault>
+    <w:pPrDefault/>
   </w:docDefaults>
   <w:latentStyles w:defLockedState="0" w:defUIPriority="99" w:defSemiHidden="0" w:defUnhideWhenUsed="0" w:defQFormat="0" w:count="371">
     <w:lsdException w:name="Normal" w:uiPriority="0" w:qFormat="1"/>
@@ -2728,6 +1835,52 @@
   <w:style w:type="paragraph" w:default="1" w:styleId="Normal">
     <w:name w:val="Normal"/>
     <w:qFormat/>
+    <w:pPr>
+      <w:spacing w:after="160" w:line="259" w:lineRule="auto"/>
+    </w:pPr>
+  </w:style>
+  <w:style w:type="paragraph" w:styleId="Titre1">
+    <w:name w:val="heading 1"/>
+    <w:basedOn w:val="Normal"/>
+    <w:next w:val="Normal"/>
+    <w:link w:val="Titre1Car"/>
+    <w:uiPriority w:val="9"/>
+    <w:qFormat/>
+    <w:rsid w:val="00165346"/>
+    <w:pPr>
+      <w:keepNext/>
+      <w:keepLines/>
+      <w:spacing w:before="240" w:after="0"/>
+      <w:outlineLvl w:val="0"/>
+    </w:pPr>
+    <w:rPr>
+      <w:rFonts w:asciiTheme="majorHAnsi" w:eastAsiaTheme="majorEastAsia" w:hAnsiTheme="majorHAnsi" w:cstheme="majorBidi"/>
+      <w:color w:val="2E74B5" w:themeColor="accent1" w:themeShade="BF"/>
+      <w:sz w:val="32"/>
+      <w:szCs w:val="32"/>
+    </w:rPr>
+  </w:style>
+  <w:style w:type="paragraph" w:styleId="Titre2">
+    <w:name w:val="heading 2"/>
+    <w:basedOn w:val="Normal"/>
+    <w:next w:val="Normal"/>
+    <w:link w:val="Titre2Car"/>
+    <w:uiPriority w:val="9"/>
+    <w:unhideWhenUsed/>
+    <w:qFormat/>
+    <w:rsid w:val="00165346"/>
+    <w:pPr>
+      <w:keepNext/>
+      <w:keepLines/>
+      <w:spacing w:before="40" w:after="0"/>
+      <w:outlineLvl w:val="1"/>
+    </w:pPr>
+    <w:rPr>
+      <w:rFonts w:asciiTheme="majorHAnsi" w:eastAsiaTheme="majorEastAsia" w:hAnsiTheme="majorHAnsi" w:cstheme="majorBidi"/>
+      <w:color w:val="2E74B5" w:themeColor="accent1" w:themeShade="BF"/>
+      <w:sz w:val="26"/>
+      <w:szCs w:val="26"/>
+    </w:rPr>
   </w:style>
   <w:style w:type="character" w:default="1" w:styleId="Policepardfaut">
     <w:name w:val="Default Paragraph Font"/>
@@ -2756,22 +1909,220 @@
     <w:semiHidden/>
     <w:unhideWhenUsed/>
   </w:style>
-  <w:style w:type="paragraph" w:customStyle="1" w:styleId="0344268446E94674B907D3661F1AFE2B">
-    <w:name w:val="0344268446E94674B907D3661F1AFE2B"/>
-    <w:rsid w:val="00C31A95"/>
+  <w:style w:type="character" w:customStyle="1" w:styleId="SansinterligneCar">
+    <w:name w:val="Sans interligne Car"/>
+    <w:basedOn w:val="Policepardfaut"/>
+    <w:link w:val="Sansinterligne"/>
+    <w:uiPriority w:val="1"/>
+    <w:qFormat/>
+    <w:rsid w:val="00AC6F01"/>
+    <w:rPr>
+      <w:rFonts w:eastAsiaTheme="minorEastAsia"/>
+      <w:lang w:eastAsia="fr-FR"/>
+    </w:rPr>
   </w:style>
-  <w:style w:type="paragraph" w:customStyle="1" w:styleId="7FC36EFDA3814101A607DFFF7D9B913C">
-    <w:name w:val="7FC36EFDA3814101A607DFFF7D9B913C"/>
-    <w:rsid w:val="00C31A95"/>
+  <w:style w:type="character" w:customStyle="1" w:styleId="TitreCar">
+    <w:name w:val="Titre Car"/>
+    <w:basedOn w:val="Policepardfaut"/>
+    <w:link w:val="Titre"/>
+    <w:uiPriority w:val="10"/>
+    <w:qFormat/>
+    <w:rsid w:val="00AC6F01"/>
+    <w:rPr>
+      <w:rFonts w:asciiTheme="majorHAnsi" w:eastAsiaTheme="majorEastAsia" w:hAnsiTheme="majorHAnsi" w:cstheme="majorBidi"/>
+      <w:color w:val="404040" w:themeColor="text1" w:themeTint="BF"/>
+      <w:spacing w:val="-10"/>
+      <w:sz w:val="56"/>
+      <w:szCs w:val="56"/>
+      <w:lang w:eastAsia="fr-FR"/>
+    </w:rPr>
+  </w:style>
+  <w:style w:type="character" w:customStyle="1" w:styleId="Sous-titreCar">
+    <w:name w:val="Sous-titre Car"/>
+    <w:basedOn w:val="Policepardfaut"/>
+    <w:uiPriority w:val="11"/>
+    <w:qFormat/>
+    <w:rsid w:val="00AC6F01"/>
+    <w:rPr>
+      <w:rFonts w:eastAsiaTheme="minorEastAsia" w:cs="Times New Roman"/>
+      <w:color w:val="5A5A5A" w:themeColor="text1" w:themeTint="A5"/>
+      <w:spacing w:val="15"/>
+      <w:lang w:eastAsia="fr-FR"/>
+    </w:rPr>
+  </w:style>
+  <w:style w:type="character" w:customStyle="1" w:styleId="Titre1Car">
+    <w:name w:val="Titre 1 Car"/>
+    <w:basedOn w:val="Policepardfaut"/>
+    <w:link w:val="Titre1"/>
+    <w:uiPriority w:val="9"/>
+    <w:qFormat/>
+    <w:rsid w:val="00165346"/>
+    <w:rPr>
+      <w:rFonts w:asciiTheme="majorHAnsi" w:eastAsiaTheme="majorEastAsia" w:hAnsiTheme="majorHAnsi" w:cstheme="majorBidi"/>
+      <w:color w:val="2E74B5" w:themeColor="accent1" w:themeShade="BF"/>
+      <w:sz w:val="32"/>
+      <w:szCs w:val="32"/>
+    </w:rPr>
+  </w:style>
+  <w:style w:type="character" w:customStyle="1" w:styleId="LienInternet">
+    <w:name w:val="Lien Internet"/>
+    <w:basedOn w:val="Policepardfaut"/>
+    <w:uiPriority w:val="99"/>
+    <w:unhideWhenUsed/>
+    <w:rsid w:val="00165346"/>
+    <w:rPr>
+      <w:color w:val="0563C1" w:themeColor="hyperlink"/>
+      <w:u w:val="single"/>
+    </w:rPr>
+  </w:style>
+  <w:style w:type="character" w:customStyle="1" w:styleId="Titre2Car">
+    <w:name w:val="Titre 2 Car"/>
+    <w:basedOn w:val="Policepardfaut"/>
+    <w:link w:val="Titre2"/>
+    <w:uiPriority w:val="9"/>
+    <w:qFormat/>
+    <w:rsid w:val="00165346"/>
+    <w:rPr>
+      <w:rFonts w:asciiTheme="majorHAnsi" w:eastAsiaTheme="majorEastAsia" w:hAnsiTheme="majorHAnsi" w:cstheme="majorBidi"/>
+      <w:color w:val="2E74B5" w:themeColor="accent1" w:themeShade="BF"/>
+      <w:sz w:val="26"/>
+      <w:szCs w:val="26"/>
+    </w:rPr>
+  </w:style>
+  <w:style w:type="character" w:customStyle="1" w:styleId="Sautdindex">
+    <w:name w:val="Saut d'index"/>
+    <w:qFormat/>
+  </w:style>
+  <w:style w:type="paragraph" w:styleId="Titre">
+    <w:name w:val="Title"/>
+    <w:basedOn w:val="Normal"/>
+    <w:next w:val="Corpsdetexte"/>
+    <w:link w:val="TitreCar"/>
+    <w:uiPriority w:val="10"/>
+    <w:qFormat/>
+    <w:rsid w:val="00AC6F01"/>
+    <w:pPr>
+      <w:spacing w:after="0" w:line="216" w:lineRule="auto"/>
+      <w:contextualSpacing/>
+    </w:pPr>
+    <w:rPr>
+      <w:rFonts w:asciiTheme="majorHAnsi" w:eastAsiaTheme="majorEastAsia" w:hAnsiTheme="majorHAnsi" w:cstheme="majorBidi"/>
+      <w:color w:val="404040" w:themeColor="text1" w:themeTint="BF"/>
+      <w:spacing w:val="-10"/>
+      <w:sz w:val="56"/>
+      <w:szCs w:val="56"/>
+      <w:lang w:eastAsia="fr-FR"/>
+    </w:rPr>
+  </w:style>
+  <w:style w:type="paragraph" w:styleId="Corpsdetexte">
+    <w:name w:val="Body Text"/>
+    <w:basedOn w:val="Normal"/>
+    <w:pPr>
+      <w:spacing w:after="140" w:line="288" w:lineRule="auto"/>
+    </w:pPr>
+  </w:style>
+  <w:style w:type="paragraph" w:styleId="Liste">
+    <w:name w:val="List"/>
+    <w:basedOn w:val="Corpsdetexte"/>
+    <w:rPr>
+      <w:rFonts w:cs="FreeSans"/>
+    </w:rPr>
+  </w:style>
+  <w:style w:type="paragraph" w:styleId="Lgende">
+    <w:name w:val="caption"/>
+    <w:basedOn w:val="Normal"/>
+    <w:qFormat/>
+    <w:pPr>
+      <w:suppressLineNumbers/>
+      <w:spacing w:before="120" w:after="120"/>
+    </w:pPr>
+    <w:rPr>
+      <w:rFonts w:cs="FreeSans"/>
+      <w:i/>
+      <w:iCs/>
+      <w:sz w:val="24"/>
+      <w:szCs w:val="24"/>
+    </w:rPr>
+  </w:style>
+  <w:style w:type="paragraph" w:customStyle="1" w:styleId="Index">
+    <w:name w:val="Index"/>
+    <w:basedOn w:val="Normal"/>
+    <w:qFormat/>
+    <w:pPr>
+      <w:suppressLineNumbers/>
+    </w:pPr>
+    <w:rPr>
+      <w:rFonts w:cs="FreeSans"/>
+    </w:rPr>
+  </w:style>
+  <w:style w:type="paragraph" w:styleId="Sansinterligne">
+    <w:name w:val="No Spacing"/>
+    <w:link w:val="SansinterligneCar"/>
+    <w:uiPriority w:val="1"/>
+    <w:qFormat/>
+    <w:rsid w:val="00AC6F01"/>
+    <w:rPr>
+      <w:rFonts w:ascii="Calibri" w:eastAsiaTheme="minorEastAsia" w:hAnsi="Calibri"/>
+      <w:lang w:eastAsia="fr-FR"/>
+    </w:rPr>
+  </w:style>
+  <w:style w:type="paragraph" w:styleId="Sous-titre">
+    <w:name w:val="Subtitle"/>
+    <w:basedOn w:val="Normal"/>
+    <w:next w:val="Normal"/>
+    <w:uiPriority w:val="11"/>
+    <w:qFormat/>
+    <w:rsid w:val="00AC6F01"/>
+    <w:rPr>
+      <w:rFonts w:eastAsiaTheme="minorEastAsia" w:cs="Times New Roman"/>
+      <w:color w:val="5A5A5A" w:themeColor="text1" w:themeTint="A5"/>
+      <w:spacing w:val="15"/>
+      <w:lang w:eastAsia="fr-FR"/>
+    </w:rPr>
+  </w:style>
+  <w:style w:type="paragraph" w:styleId="En-ttedetabledesmatires">
+    <w:name w:val="TOC Heading"/>
+    <w:basedOn w:val="Titre1"/>
+    <w:next w:val="Normal"/>
+    <w:uiPriority w:val="39"/>
+    <w:unhideWhenUsed/>
+    <w:qFormat/>
+    <w:rsid w:val="00165346"/>
+    <w:rPr>
+      <w:lang w:eastAsia="fr-FR"/>
+    </w:rPr>
+  </w:style>
+  <w:style w:type="paragraph" w:styleId="TM1">
+    <w:name w:val="toc 1"/>
+    <w:basedOn w:val="Normal"/>
+    <w:next w:val="Normal"/>
+    <w:autoRedefine/>
+    <w:uiPriority w:val="39"/>
+    <w:unhideWhenUsed/>
+    <w:rsid w:val="00165346"/>
+    <w:pPr>
+      <w:spacing w:after="100"/>
+    </w:pPr>
+  </w:style>
+  <w:style w:type="paragraph" w:styleId="TM2">
+    <w:name w:val="toc 2"/>
+    <w:basedOn w:val="Normal"/>
+    <w:next w:val="Normal"/>
+    <w:autoRedefine/>
+    <w:uiPriority w:val="39"/>
+    <w:unhideWhenUsed/>
+    <w:rsid w:val="00165346"/>
+    <w:pPr>
+      <w:spacing w:after="100"/>
+      <w:ind w:left="220"/>
+    </w:pPr>
+  </w:style>
+  <w:style w:type="paragraph" w:customStyle="1" w:styleId="Contenudecadre">
+    <w:name w:val="Contenu de cadre"/>
+    <w:basedOn w:val="Normal"/>
+    <w:qFormat/>
   </w:style>
 </w:styles>
-</file>
-
-<file path=word/glossary/webSettings.xml><?xml version="1.0" encoding="utf-8"?>
-<w:webSettings xmlns:mc="http://schemas.openxmlformats.org/markup-compatibility/2006" xmlns:r="http://schemas.openxmlformats.org/officeDocument/2006/relationships" xmlns:w="http://schemas.openxmlformats.org/wordprocessingml/2006/main" xmlns:w14="http://schemas.microsoft.com/office/word/2010/wordml" xmlns:w15="http://schemas.microsoft.com/office/word/2012/wordml" mc:Ignorable="w14 w15">
-  <w:optimizeForBrowser/>
-  <w:allowPNG/>
-</w:webSettings>
 </file>
 
 <file path=word/theme/theme1.xml><?xml version="1.0" encoding="utf-8"?>
@@ -3040,7 +2391,7 @@
 </file>
 
 <file path=customXml/itemProps1.xml><?xml version="1.0" encoding="utf-8"?>
-<ds:datastoreItem xmlns:ds="http://schemas.openxmlformats.org/officeDocument/2006/customXml" ds:itemID="{2BFE6737-1323-4E7C-97F5-7EDF5492D748}">
+<ds:datastoreItem xmlns:ds="http://schemas.openxmlformats.org/officeDocument/2006/customXml" ds:itemID="{01CC37AA-E962-4774-8510-09862B3B5346}">
   <ds:schemaRefs>
     <ds:schemaRef ds:uri="http://schemas.openxmlformats.org/officeDocument/2006/bibliography"/>
   </ds:schemaRefs>

</xml_diff>

<commit_message>
CONCEPTION : pour hamid
</commit_message>
<xml_diff>
--- a/Documentation/Doc_conception.docx
+++ b/Documentation/Doc_conception.docx
@@ -8,7 +8,7 @@
           <w:docPartGallery w:val="Cover Pages"/>
           <w:docPartUnique w:val="true"/>
         </w:docPartObj>
-        <w:id w:val="433685752"/>
+        <w:id w:val="913329881"/>
       </w:sdtPr>
       <w:sdtContent>
         <w:p>
@@ -1156,6 +1156,150 @@
     </w:p>
     <w:p>
       <w:pPr>
+        <w:pStyle w:val="Normal"/>
+        <w:rPr/>
+      </w:pPr>
+      <w:r>
+        <w:rPr/>
+      </w:r>
+    </w:p>
+    <w:p>
+      <w:pPr>
+        <w:pStyle w:val="Normal"/>
+        <w:rPr/>
+      </w:pPr>
+      <w:r>
+        <w:rPr/>
+      </w:r>
+    </w:p>
+    <w:p>
+      <w:pPr>
+        <w:pStyle w:val="Normal"/>
+        <w:rPr/>
+      </w:pPr>
+      <w:r>
+        <w:rPr/>
+      </w:r>
+    </w:p>
+    <w:p>
+      <w:pPr>
+        <w:pStyle w:val="Normal"/>
+        <w:rPr/>
+      </w:pPr>
+      <w:r>
+        <w:rPr/>
+      </w:r>
+    </w:p>
+    <w:p>
+      <w:pPr>
+        <w:pStyle w:val="Normal"/>
+        <w:rPr/>
+      </w:pPr>
+      <w:r>
+        <w:rPr/>
+      </w:r>
+    </w:p>
+    <w:p>
+      <w:pPr>
+        <w:pStyle w:val="Normal"/>
+        <w:rPr/>
+      </w:pPr>
+      <w:r>
+        <w:rPr/>
+      </w:r>
+    </w:p>
+    <w:p>
+      <w:pPr>
+        <w:pStyle w:val="Normal"/>
+        <w:rPr/>
+      </w:pPr>
+      <w:r>
+        <w:rPr/>
+      </w:r>
+    </w:p>
+    <w:p>
+      <w:pPr>
+        <w:pStyle w:val="Normal"/>
+        <w:rPr/>
+      </w:pPr>
+      <w:r>
+        <w:rPr/>
+      </w:r>
+    </w:p>
+    <w:p>
+      <w:pPr>
+        <w:pStyle w:val="Normal"/>
+        <w:rPr/>
+      </w:pPr>
+      <w:r>
+        <w:rPr/>
+      </w:r>
+    </w:p>
+    <w:p>
+      <w:pPr>
+        <w:pStyle w:val="Normal"/>
+        <w:rPr/>
+      </w:pPr>
+      <w:r>
+        <w:rPr/>
+      </w:r>
+    </w:p>
+    <w:p>
+      <w:pPr>
+        <w:pStyle w:val="Normal"/>
+        <w:rPr/>
+      </w:pPr>
+      <w:r>
+        <w:rPr/>
+      </w:r>
+    </w:p>
+    <w:p>
+      <w:pPr>
+        <w:pStyle w:val="Normal"/>
+        <w:rPr/>
+      </w:pPr>
+      <w:r>
+        <w:rPr/>
+      </w:r>
+    </w:p>
+    <w:p>
+      <w:pPr>
+        <w:pStyle w:val="Normal"/>
+        <w:rPr/>
+      </w:pPr>
+      <w:r>
+        <w:rPr/>
+      </w:r>
+    </w:p>
+    <w:p>
+      <w:pPr>
+        <w:pStyle w:val="Normal"/>
+        <w:rPr/>
+      </w:pPr>
+      <w:r>
+        <w:rPr/>
+      </w:r>
+    </w:p>
+    <w:p>
+      <w:pPr>
+        <w:pStyle w:val="Normal"/>
+        <w:rPr/>
+      </w:pPr>
+      <w:r>
+        <w:rPr/>
+      </w:r>
+    </w:p>
+    <w:p>
+      <w:pPr>
+        <w:pStyle w:val="Normal"/>
+        <w:rPr/>
+      </w:pPr>
+      <w:r>
+        <w:rPr/>
+      </w:r>
+    </w:p>
+    <w:p>
+      <w:pPr>
         <w:pStyle w:val="Titre2"/>
         <w:rPr/>
       </w:pPr>
@@ -1188,9 +1332,9 @@
               <wp:align>center</wp:align>
             </wp:positionH>
             <wp:positionV relativeFrom="paragraph">
-              <wp:posOffset>635</wp:posOffset>
+              <wp:posOffset>-91440</wp:posOffset>
             </wp:positionV>
-            <wp:extent cx="7317105" cy="5532755"/>
+            <wp:extent cx="7439025" cy="5624830"/>
             <wp:effectExtent l="0" t="0" r="0" b="0"/>
             <wp:wrapSquare wrapText="largest"/>
             <wp:docPr id="7" name="Image2" descr=""/>
@@ -1215,7 +1359,7 @@
                   <pic:spPr bwMode="auto">
                     <a:xfrm>
                       <a:off x="0" y="0"/>
-                      <a:ext cx="7317105" cy="5532755"/>
+                      <a:ext cx="7439025" cy="5624830"/>
                     </a:xfrm>
                     <a:prstGeom prst="rect">
                       <a:avLst/>
@@ -1244,6 +1388,78 @@
       </w:pPr>
       <w:r>
         <w:rPr/>
+      </w:r>
+    </w:p>
+    <w:p>
+      <w:pPr>
+        <w:pStyle w:val="Normal"/>
+        <w:rPr/>
+      </w:pPr>
+      <w:r>
+        <w:rPr/>
+      </w:r>
+    </w:p>
+    <w:p>
+      <w:pPr>
+        <w:pStyle w:val="Normal"/>
+        <w:rPr/>
+      </w:pPr>
+      <w:r>
+        <w:rPr/>
+      </w:r>
+    </w:p>
+    <w:p>
+      <w:pPr>
+        <w:pStyle w:val="Normal"/>
+        <w:rPr/>
+      </w:pPr>
+      <w:r>
+        <w:rPr/>
+      </w:r>
+    </w:p>
+    <w:p>
+      <w:pPr>
+        <w:pStyle w:val="Normal"/>
+        <w:rPr/>
+      </w:pPr>
+      <w:r>
+        <w:rPr/>
+      </w:r>
+    </w:p>
+    <w:p>
+      <w:pPr>
+        <w:pStyle w:val="Normal"/>
+        <w:rPr/>
+      </w:pPr>
+      <w:r>
+        <w:rPr/>
+      </w:r>
+    </w:p>
+    <w:p>
+      <w:pPr>
+        <w:pStyle w:val="Normal"/>
+        <w:rPr/>
+      </w:pPr>
+      <w:r>
+        <w:rPr/>
+      </w:r>
+    </w:p>
+    <w:p>
+      <w:pPr>
+        <w:pStyle w:val="Normal"/>
+        <w:rPr/>
+      </w:pPr>
+      <w:r>
+        <w:rPr/>
+      </w:r>
+    </w:p>
+    <w:p>
+      <w:pPr>
+        <w:pStyle w:val="Titre2"/>
+        <w:rPr/>
+      </w:pPr>
+      <w:r>
+        <w:rPr/>
         <w:t>2.2 Diagrammes D’activitées</w:t>
       </w:r>
     </w:p>
@@ -1258,51 +1474,13 @@
     </w:p>
     <w:p>
       <w:pPr>
-        <w:pStyle w:val="Titre2"/>
-        <w:rPr/>
-      </w:pPr>
-      <w:r>
-        <w:rPr/>
-        <w:t>2.3 Diagramme d’Analyse</w:t>
-      </w:r>
-    </w:p>
-    <w:p>
-      <w:pPr>
-        <w:pStyle w:val="Normal"/>
-        <w:rPr/>
-      </w:pPr>
-      <w:r>
-        <w:rPr/>
-      </w:r>
-    </w:p>
-    <w:p>
-      <w:pPr>
-        <w:pStyle w:val="Titre2"/>
-        <w:rPr/>
-      </w:pPr>
-      <w:r>
-        <w:rPr/>
-        <w:t>2.4 Diagrammes de Sequences</w:t>
-      </w:r>
-    </w:p>
-    <w:p>
-      <w:pPr>
-        <w:pStyle w:val="Normal"/>
-        <w:rPr/>
-      </w:pPr>
-      <w:r>
-        <w:rPr/>
-      </w:r>
-    </w:p>
-    <w:p>
-      <w:pPr>
         <w:pStyle w:val="Normal"/>
         <w:rPr/>
       </w:pPr>
       <w:r>
         <w:rPr/>
         <w:drawing>
-          <wp:anchor behindDoc="0" distT="0" distB="0" distL="0" distR="0" simplePos="0" locked="0" layoutInCell="1" allowOverlap="1" relativeHeight="9">
+          <wp:anchor behindDoc="0" distT="0" distB="0" distL="0" distR="0" simplePos="0" locked="0" layoutInCell="1" allowOverlap="1" relativeHeight="11">
             <wp:simplePos x="0" y="0"/>
             <wp:positionH relativeFrom="column">
               <wp:align>center</wp:align>
@@ -1310,10 +1488,10 @@
             <wp:positionV relativeFrom="paragraph">
               <wp:posOffset>635</wp:posOffset>
             </wp:positionV>
-            <wp:extent cx="5760720" cy="5391150"/>
+            <wp:extent cx="5760720" cy="3751580"/>
             <wp:effectExtent l="0" t="0" r="0" b="0"/>
-            <wp:wrapSquare wrapText="bothSides"/>
-            <wp:docPr id="8" name="Image3" descr=""/>
+            <wp:wrapSquare wrapText="largest"/>
+            <wp:docPr id="8" name="Image5" descr=""/>
             <wp:cNvGraphicFramePr>
               <a:graphicFrameLocks xmlns:a="http://schemas.openxmlformats.org/drawingml/2006/main" noChangeAspect="1"/>
             </wp:cNvGraphicFramePr>
@@ -1321,7 +1499,7 @@
               <a:graphicData uri="http://schemas.openxmlformats.org/drawingml/2006/picture">
                 <pic:pic xmlns:pic="http://schemas.openxmlformats.org/drawingml/2006/picture">
                   <pic:nvPicPr>
-                    <pic:cNvPr id="8" name="Image3" descr=""/>
+                    <pic:cNvPr id="8" name="Image5" descr=""/>
                     <pic:cNvPicPr>
                       <a:picLocks noChangeAspect="1" noChangeArrowheads="1"/>
                     </pic:cNvPicPr>
@@ -1335,7 +1513,7 @@
                   <pic:spPr bwMode="auto">
                     <a:xfrm>
                       <a:off x="0" y="0"/>
-                      <a:ext cx="5760720" cy="5391150"/>
+                      <a:ext cx="5760720" cy="3751580"/>
                     </a:xfrm>
                     <a:prstGeom prst="rect">
                       <a:avLst/>
@@ -1355,105 +1533,397 @@
       </w:pPr>
       <w:r>
         <w:rPr/>
-      </w:r>
-    </w:p>
-    <w:p>
-      <w:pPr>
-        <w:pStyle w:val="Normal"/>
-        <w:rPr/>
-      </w:pPr>
-      <w:r>
-        <w:rPr/>
-      </w:r>
-    </w:p>
-    <w:p>
-      <w:pPr>
-        <w:pStyle w:val="Normal"/>
-        <w:rPr/>
-      </w:pPr>
-      <w:r>
-        <w:rPr/>
-      </w:r>
-    </w:p>
-    <w:p>
-      <w:pPr>
-        <w:pStyle w:val="Normal"/>
-        <w:rPr/>
-      </w:pPr>
-      <w:r>
-        <w:rPr/>
-      </w:r>
-    </w:p>
-    <w:p>
-      <w:pPr>
-        <w:pStyle w:val="Normal"/>
-        <w:rPr/>
-      </w:pPr>
-      <w:r>
-        <w:rPr/>
-      </w:r>
-    </w:p>
-    <w:p>
-      <w:pPr>
-        <w:pStyle w:val="Normal"/>
-        <w:rPr/>
-      </w:pPr>
-      <w:r>
-        <w:rPr/>
-      </w:r>
-    </w:p>
-    <w:p>
-      <w:pPr>
-        <w:pStyle w:val="Normal"/>
-        <w:rPr/>
-      </w:pPr>
-      <w:r>
-        <w:rPr/>
-      </w:r>
-    </w:p>
-    <w:p>
-      <w:pPr>
-        <w:pStyle w:val="Normal"/>
-        <w:rPr/>
-      </w:pPr>
-      <w:r>
-        <w:rPr/>
-      </w:r>
-    </w:p>
-    <w:p>
-      <w:pPr>
-        <w:pStyle w:val="Normal"/>
-        <w:rPr/>
-      </w:pPr>
-      <w:r>
-        <w:rPr/>
-      </w:r>
-    </w:p>
-    <w:p>
-      <w:pPr>
-        <w:pStyle w:val="Normal"/>
-        <w:rPr/>
-      </w:pPr>
-      <w:r>
-        <w:rPr/>
-      </w:r>
-    </w:p>
-    <w:p>
-      <w:pPr>
-        <w:pStyle w:val="Normal"/>
-        <w:rPr/>
-      </w:pPr>
-      <w:r>
-        <w:rPr/>
-      </w:r>
-    </w:p>
-    <w:p>
-      <w:pPr>
-        <w:pStyle w:val="Normal"/>
-        <w:rPr/>
-      </w:pPr>
-      <w:r>
-        <w:rPr/>
+        <w:drawing>
+          <wp:anchor behindDoc="0" distT="0" distB="0" distL="0" distR="0" simplePos="0" locked="0" layoutInCell="1" allowOverlap="1" relativeHeight="12">
+            <wp:simplePos x="0" y="0"/>
+            <wp:positionH relativeFrom="column">
+              <wp:posOffset>765175</wp:posOffset>
+            </wp:positionH>
+            <wp:positionV relativeFrom="paragraph">
+              <wp:posOffset>361950</wp:posOffset>
+            </wp:positionV>
+            <wp:extent cx="4230370" cy="4486275"/>
+            <wp:effectExtent l="0" t="0" r="0" b="0"/>
+            <wp:wrapSquare wrapText="largest"/>
+            <wp:docPr id="9" name="Image6" descr=""/>
+            <wp:cNvGraphicFramePr>
+              <a:graphicFrameLocks xmlns:a="http://schemas.openxmlformats.org/drawingml/2006/main" noChangeAspect="1"/>
+            </wp:cNvGraphicFramePr>
+            <a:graphic xmlns:a="http://schemas.openxmlformats.org/drawingml/2006/main">
+              <a:graphicData uri="http://schemas.openxmlformats.org/drawingml/2006/picture">
+                <pic:pic xmlns:pic="http://schemas.openxmlformats.org/drawingml/2006/picture">
+                  <pic:nvPicPr>
+                    <pic:cNvPr id="9" name="Image6" descr=""/>
+                    <pic:cNvPicPr>
+                      <a:picLocks noChangeAspect="1" noChangeArrowheads="1"/>
+                    </pic:cNvPicPr>
+                  </pic:nvPicPr>
+                  <pic:blipFill>
+                    <a:blip r:embed="rId5"/>
+                    <a:stretch>
+                      <a:fillRect/>
+                    </a:stretch>
+                  </pic:blipFill>
+                  <pic:spPr bwMode="auto">
+                    <a:xfrm>
+                      <a:off x="0" y="0"/>
+                      <a:ext cx="4230370" cy="4486275"/>
+                    </a:xfrm>
+                    <a:prstGeom prst="rect">
+                      <a:avLst/>
+                    </a:prstGeom>
+                  </pic:spPr>
+                </pic:pic>
+              </a:graphicData>
+            </a:graphic>
+          </wp:anchor>
+        </w:drawing>
+      </w:r>
+    </w:p>
+    <w:p>
+      <w:pPr>
+        <w:pStyle w:val="Titre2"/>
+        <w:rPr/>
+      </w:pPr>
+      <w:r>
+        <w:rPr/>
+        <w:t>2.3 Diagramme d’Analyse</w:t>
+      </w:r>
+    </w:p>
+    <w:p>
+      <w:pPr>
+        <w:pStyle w:val="Normal"/>
+        <w:rPr/>
+      </w:pPr>
+      <w:r>
+        <w:rPr/>
+      </w:r>
+    </w:p>
+    <w:p>
+      <w:pPr>
+        <w:pStyle w:val="Normal"/>
+        <w:rPr/>
+      </w:pPr>
+      <w:r>
+        <w:rPr/>
+        <w:drawing>
+          <wp:anchor behindDoc="0" distT="0" distB="0" distL="0" distR="0" simplePos="0" locked="0" layoutInCell="1" allowOverlap="1" relativeHeight="10">
+            <wp:simplePos x="0" y="0"/>
+            <wp:positionH relativeFrom="column">
+              <wp:align>center</wp:align>
+            </wp:positionH>
+            <wp:positionV relativeFrom="paragraph">
+              <wp:posOffset>635</wp:posOffset>
+            </wp:positionV>
+            <wp:extent cx="5760720" cy="4218940"/>
+            <wp:effectExtent l="0" t="0" r="0" b="0"/>
+            <wp:wrapSquare wrapText="largest"/>
+            <wp:docPr id="10" name="Image4" descr=""/>
+            <wp:cNvGraphicFramePr>
+              <a:graphicFrameLocks xmlns:a="http://schemas.openxmlformats.org/drawingml/2006/main" noChangeAspect="1"/>
+            </wp:cNvGraphicFramePr>
+            <a:graphic xmlns:a="http://schemas.openxmlformats.org/drawingml/2006/main">
+              <a:graphicData uri="http://schemas.openxmlformats.org/drawingml/2006/picture">
+                <pic:pic xmlns:pic="http://schemas.openxmlformats.org/drawingml/2006/picture">
+                  <pic:nvPicPr>
+                    <pic:cNvPr id="10" name="Image4" descr=""/>
+                    <pic:cNvPicPr>
+                      <a:picLocks noChangeAspect="1" noChangeArrowheads="1"/>
+                    </pic:cNvPicPr>
+                  </pic:nvPicPr>
+                  <pic:blipFill>
+                    <a:blip r:embed="rId6"/>
+                    <a:stretch>
+                      <a:fillRect/>
+                    </a:stretch>
+                  </pic:blipFill>
+                  <pic:spPr bwMode="auto">
+                    <a:xfrm>
+                      <a:off x="0" y="0"/>
+                      <a:ext cx="5760720" cy="4218940"/>
+                    </a:xfrm>
+                    <a:prstGeom prst="rect">
+                      <a:avLst/>
+                    </a:prstGeom>
+                  </pic:spPr>
+                </pic:pic>
+              </a:graphicData>
+            </a:graphic>
+          </wp:anchor>
+        </w:drawing>
+      </w:r>
+    </w:p>
+    <w:p>
+      <w:pPr>
+        <w:pStyle w:val="Titre2"/>
+        <w:rPr/>
+      </w:pPr>
+      <w:r>
+        <w:rPr/>
+      </w:r>
+    </w:p>
+    <w:p>
+      <w:pPr>
+        <w:pStyle w:val="Titre2"/>
+        <w:rPr/>
+      </w:pPr>
+      <w:r>
+        <w:rPr/>
+      </w:r>
+    </w:p>
+    <w:p>
+      <w:pPr>
+        <w:pStyle w:val="Titre2"/>
+        <w:rPr/>
+      </w:pPr>
+      <w:r>
+        <w:rPr/>
+        <w:t>2.4 Diagrammes de Sequences</w:t>
+      </w:r>
+    </w:p>
+    <w:p>
+      <w:pPr>
+        <w:pStyle w:val="Normal"/>
+        <w:rPr/>
+      </w:pPr>
+      <w:r>
+        <w:rPr/>
+      </w:r>
+    </w:p>
+    <w:p>
+      <w:pPr>
+        <w:pStyle w:val="Normal"/>
+        <w:rPr/>
+      </w:pPr>
+      <w:r>
+        <w:rPr/>
+        <w:drawing>
+          <wp:anchor behindDoc="0" distT="0" distB="0" distL="0" distR="0" simplePos="0" locked="0" layoutInCell="1" allowOverlap="1" relativeHeight="9">
+            <wp:simplePos x="0" y="0"/>
+            <wp:positionH relativeFrom="column">
+              <wp:align>center</wp:align>
+            </wp:positionH>
+            <wp:positionV relativeFrom="paragraph">
+              <wp:posOffset>635</wp:posOffset>
+            </wp:positionV>
+            <wp:extent cx="6964045" cy="6517640"/>
+            <wp:effectExtent l="0" t="0" r="0" b="0"/>
+            <wp:wrapSquare wrapText="bothSides"/>
+            <wp:docPr id="11" name="Image3" descr=""/>
+            <wp:cNvGraphicFramePr>
+              <a:graphicFrameLocks xmlns:a="http://schemas.openxmlformats.org/drawingml/2006/main" noChangeAspect="1"/>
+            </wp:cNvGraphicFramePr>
+            <a:graphic xmlns:a="http://schemas.openxmlformats.org/drawingml/2006/main">
+              <a:graphicData uri="http://schemas.openxmlformats.org/drawingml/2006/picture">
+                <pic:pic xmlns:pic="http://schemas.openxmlformats.org/drawingml/2006/picture">
+                  <pic:nvPicPr>
+                    <pic:cNvPr id="11" name="Image3" descr=""/>
+                    <pic:cNvPicPr>
+                      <a:picLocks noChangeAspect="1" noChangeArrowheads="1"/>
+                    </pic:cNvPicPr>
+                  </pic:nvPicPr>
+                  <pic:blipFill>
+                    <a:blip r:embed="rId7"/>
+                    <a:stretch>
+                      <a:fillRect/>
+                    </a:stretch>
+                  </pic:blipFill>
+                  <pic:spPr bwMode="auto">
+                    <a:xfrm>
+                      <a:off x="0" y="0"/>
+                      <a:ext cx="6964045" cy="6517640"/>
+                    </a:xfrm>
+                    <a:prstGeom prst="rect">
+                      <a:avLst/>
+                    </a:prstGeom>
+                  </pic:spPr>
+                </pic:pic>
+              </a:graphicData>
+            </a:graphic>
+          </wp:anchor>
+        </w:drawing>
+      </w:r>
+    </w:p>
+    <w:p>
+      <w:pPr>
+        <w:pStyle w:val="Normal"/>
+        <w:rPr/>
+      </w:pPr>
+      <w:r>
+        <w:rPr/>
+        <w:t xml:space="preserve"> </w:t>
+      </w:r>
+    </w:p>
+    <w:p>
+      <w:pPr>
+        <w:pStyle w:val="Normal"/>
+        <w:rPr/>
+      </w:pPr>
+      <w:r>
+        <w:rPr/>
+      </w:r>
+    </w:p>
+    <w:p>
+      <w:pPr>
+        <w:pStyle w:val="Normal"/>
+        <w:rPr/>
+      </w:pPr>
+      <w:r>
+        <w:rPr/>
+        <w:drawing>
+          <wp:anchor behindDoc="0" distT="0" distB="0" distL="0" distR="0" simplePos="0" locked="0" layoutInCell="1" allowOverlap="1" relativeHeight="13">
+            <wp:simplePos x="0" y="0"/>
+            <wp:positionH relativeFrom="column">
+              <wp:posOffset>-628650</wp:posOffset>
+            </wp:positionH>
+            <wp:positionV relativeFrom="paragraph">
+              <wp:posOffset>-835025</wp:posOffset>
+            </wp:positionV>
+            <wp:extent cx="6962140" cy="2355215"/>
+            <wp:effectExtent l="0" t="0" r="0" b="0"/>
+            <wp:wrapSquare wrapText="largest"/>
+            <wp:docPr id="12" name="Image7" descr=""/>
+            <wp:cNvGraphicFramePr>
+              <a:graphicFrameLocks xmlns:a="http://schemas.openxmlformats.org/drawingml/2006/main" noChangeAspect="1"/>
+            </wp:cNvGraphicFramePr>
+            <a:graphic xmlns:a="http://schemas.openxmlformats.org/drawingml/2006/main">
+              <a:graphicData uri="http://schemas.openxmlformats.org/drawingml/2006/picture">
+                <pic:pic xmlns:pic="http://schemas.openxmlformats.org/drawingml/2006/picture">
+                  <pic:nvPicPr>
+                    <pic:cNvPr id="12" name="Image7" descr=""/>
+                    <pic:cNvPicPr>
+                      <a:picLocks noChangeAspect="1" noChangeArrowheads="1"/>
+                    </pic:cNvPicPr>
+                  </pic:nvPicPr>
+                  <pic:blipFill>
+                    <a:blip r:embed="rId8"/>
+                    <a:stretch>
+                      <a:fillRect/>
+                    </a:stretch>
+                  </pic:blipFill>
+                  <pic:spPr bwMode="auto">
+                    <a:xfrm>
+                      <a:off x="0" y="0"/>
+                      <a:ext cx="6962140" cy="2355215"/>
+                    </a:xfrm>
+                    <a:prstGeom prst="rect">
+                      <a:avLst/>
+                    </a:prstGeom>
+                  </pic:spPr>
+                </pic:pic>
+              </a:graphicData>
+            </a:graphic>
+          </wp:anchor>
+        </w:drawing>
+        <w:drawing>
+          <wp:anchor behindDoc="0" distT="0" distB="0" distL="0" distR="0" simplePos="0" locked="0" layoutInCell="1" allowOverlap="1" relativeHeight="14">
+            <wp:simplePos x="0" y="0"/>
+            <wp:positionH relativeFrom="column">
+              <wp:posOffset>-695325</wp:posOffset>
+            </wp:positionH>
+            <wp:positionV relativeFrom="paragraph">
+              <wp:posOffset>1519555</wp:posOffset>
+            </wp:positionV>
+            <wp:extent cx="7213600" cy="3015615"/>
+            <wp:effectExtent l="0" t="0" r="0" b="0"/>
+            <wp:wrapSquare wrapText="largest"/>
+            <wp:docPr id="13" name="Image8" descr=""/>
+            <wp:cNvGraphicFramePr>
+              <a:graphicFrameLocks xmlns:a="http://schemas.openxmlformats.org/drawingml/2006/main" noChangeAspect="1"/>
+            </wp:cNvGraphicFramePr>
+            <a:graphic xmlns:a="http://schemas.openxmlformats.org/drawingml/2006/main">
+              <a:graphicData uri="http://schemas.openxmlformats.org/drawingml/2006/picture">
+                <pic:pic xmlns:pic="http://schemas.openxmlformats.org/drawingml/2006/picture">
+                  <pic:nvPicPr>
+                    <pic:cNvPr id="13" name="Image8" descr=""/>
+                    <pic:cNvPicPr>
+                      <a:picLocks noChangeAspect="1" noChangeArrowheads="1"/>
+                    </pic:cNvPicPr>
+                  </pic:nvPicPr>
+                  <pic:blipFill>
+                    <a:blip r:embed="rId9"/>
+                    <a:stretch>
+                      <a:fillRect/>
+                    </a:stretch>
+                  </pic:blipFill>
+                  <pic:spPr bwMode="auto">
+                    <a:xfrm>
+                      <a:off x="0" y="0"/>
+                      <a:ext cx="7213600" cy="3015615"/>
+                    </a:xfrm>
+                    <a:prstGeom prst="rect">
+                      <a:avLst/>
+                    </a:prstGeom>
+                  </pic:spPr>
+                </pic:pic>
+              </a:graphicData>
+            </a:graphic>
+          </wp:anchor>
+        </w:drawing>
+        <w:drawing>
+          <wp:anchor behindDoc="0" distT="0" distB="0" distL="0" distR="0" simplePos="0" locked="0" layoutInCell="1" allowOverlap="1" relativeHeight="15">
+            <wp:simplePos x="0" y="0"/>
+            <wp:positionH relativeFrom="column">
+              <wp:posOffset>-690880</wp:posOffset>
+            </wp:positionH>
+            <wp:positionV relativeFrom="paragraph">
+              <wp:posOffset>4534535</wp:posOffset>
+            </wp:positionV>
+            <wp:extent cx="7119620" cy="3775075"/>
+            <wp:effectExtent l="0" t="0" r="0" b="0"/>
+            <wp:wrapSquare wrapText="largest"/>
+            <wp:docPr id="14" name="Image9" descr=""/>
+            <wp:cNvGraphicFramePr>
+              <a:graphicFrameLocks xmlns:a="http://schemas.openxmlformats.org/drawingml/2006/main" noChangeAspect="1"/>
+            </wp:cNvGraphicFramePr>
+            <a:graphic xmlns:a="http://schemas.openxmlformats.org/drawingml/2006/main">
+              <a:graphicData uri="http://schemas.openxmlformats.org/drawingml/2006/picture">
+                <pic:pic xmlns:pic="http://schemas.openxmlformats.org/drawingml/2006/picture">
+                  <pic:nvPicPr>
+                    <pic:cNvPr id="14" name="Image9" descr=""/>
+                    <pic:cNvPicPr>
+                      <a:picLocks noChangeAspect="1" noChangeArrowheads="1"/>
+                    </pic:cNvPicPr>
+                  </pic:nvPicPr>
+                  <pic:blipFill>
+                    <a:blip r:embed="rId10"/>
+                    <a:stretch>
+                      <a:fillRect/>
+                    </a:stretch>
+                  </pic:blipFill>
+                  <pic:spPr bwMode="auto">
+                    <a:xfrm>
+                      <a:off x="0" y="0"/>
+                      <a:ext cx="7119620" cy="3775075"/>
+                    </a:xfrm>
+                    <a:prstGeom prst="rect">
+                      <a:avLst/>
+                    </a:prstGeom>
+                  </pic:spPr>
+                </pic:pic>
+              </a:graphicData>
+            </a:graphic>
+          </wp:anchor>
+        </w:drawing>
+      </w:r>
+    </w:p>
+    <w:p>
+      <w:pPr>
+        <w:pStyle w:val="Normal"/>
+        <w:rPr/>
+      </w:pPr>
+      <w:r>
+        <w:rPr/>
+      </w:r>
+    </w:p>
+    <w:p>
+      <w:pPr>
+        <w:pStyle w:val="Titre2"/>
+        <w:rPr/>
+      </w:pPr>
+      <w:r>
+        <w:rPr/>
+        <w:t>2.5 Diagramme Classes Métiers</w:t>
       </w:r>
     </w:p>
     <w:p>
@@ -1473,6 +1943,51 @@
       </w:pPr>
       <w:r>
         <w:rPr/>
+        <w:drawing>
+          <wp:anchor behindDoc="0" distT="0" distB="0" distL="0" distR="0" simplePos="0" locked="0" layoutInCell="1" allowOverlap="1" relativeHeight="16">
+            <wp:simplePos x="0" y="0"/>
+            <wp:positionH relativeFrom="column">
+              <wp:align>center</wp:align>
+            </wp:positionH>
+            <wp:positionV relativeFrom="paragraph">
+              <wp:posOffset>635</wp:posOffset>
+            </wp:positionV>
+            <wp:extent cx="7061200" cy="5081270"/>
+            <wp:effectExtent l="0" t="0" r="0" b="0"/>
+            <wp:wrapSquare wrapText="largest"/>
+            <wp:docPr id="15" name="Image10" descr=""/>
+            <wp:cNvGraphicFramePr>
+              <a:graphicFrameLocks xmlns:a="http://schemas.openxmlformats.org/drawingml/2006/main" noChangeAspect="1"/>
+            </wp:cNvGraphicFramePr>
+            <a:graphic xmlns:a="http://schemas.openxmlformats.org/drawingml/2006/main">
+              <a:graphicData uri="http://schemas.openxmlformats.org/drawingml/2006/picture">
+                <pic:pic xmlns:pic="http://schemas.openxmlformats.org/drawingml/2006/picture">
+                  <pic:nvPicPr>
+                    <pic:cNvPr id="15" name="Image10" descr=""/>
+                    <pic:cNvPicPr>
+                      <a:picLocks noChangeAspect="1" noChangeArrowheads="1"/>
+                    </pic:cNvPicPr>
+                  </pic:nvPicPr>
+                  <pic:blipFill>
+                    <a:blip r:embed="rId11"/>
+                    <a:stretch>
+                      <a:fillRect/>
+                    </a:stretch>
+                  </pic:blipFill>
+                  <pic:spPr bwMode="auto">
+                    <a:xfrm>
+                      <a:off x="0" y="0"/>
+                      <a:ext cx="7061200" cy="5081270"/>
+                    </a:xfrm>
+                    <a:prstGeom prst="rect">
+                      <a:avLst/>
+                    </a:prstGeom>
+                  </pic:spPr>
+                </pic:pic>
+              </a:graphicData>
+            </a:graphic>
+          </wp:anchor>
+        </w:drawing>
       </w:r>
     </w:p>
     <w:sectPr>

</xml_diff>